<commit_message>
login et register fonctionnel
</commit_message>
<xml_diff>
--- a/doc/2021TPI_BG_DocTechnique.docx
+++ b/doc/2021TPI_BG_DocTechnique.docx
@@ -14,6 +14,7 @@
           <w:docPartUnique/>
         </w:docPartObj>
       </w:sdtPr>
+      <w:sdtEndPr/>
       <w:sdtContent>
         <w:p>
           <w:pPr>
@@ -152,6 +153,7 @@
                                       <w:calendar w:val="gregorian"/>
                                     </w:date>
                                   </w:sdtPr>
+                                  <w:sdtEndPr/>
                                   <w:sdtContent>
                                     <w:p>
                                       <w:pPr>
@@ -3690,6 +3692,7 @@
                                     <w:dataBinding w:prefixMappings="xmlns:ns0='http://purl.org/dc/elements/1.1/' xmlns:ns1='http://schemas.openxmlformats.org/package/2006/metadata/core-properties' " w:xpath="/ns1:coreProperties[1]/ns0:creator[1]" w:storeItemID="{6C3C8BC8-F283-45AE-878A-BAB7291924A1}"/>
                                     <w:text/>
                                   </w:sdtPr>
+                                  <w:sdtEndPr/>
                                   <w:sdtContent>
                                     <w:r>
                                       <w:rPr>
@@ -3725,6 +3728,7 @@
                                     <w:dataBinding w:prefixMappings="xmlns:ns0='http://schemas.openxmlformats.org/officeDocument/2006/extended-properties' " w:xpath="/ns0:Properties[1]/ns0:Company[1]" w:storeItemID="{6668398D-A668-4E3E-A5EB-62B293D839F1}"/>
                                     <w:text/>
                                   </w:sdtPr>
+                                  <w:sdtEndPr/>
                                   <w:sdtContent>
                                     <w:r>
                                       <w:rPr>
@@ -3940,6 +3944,7 @@
                                     <w:dataBinding w:prefixMappings="xmlns:ns0='http://purl.org/dc/elements/1.1/' xmlns:ns1='http://schemas.openxmlformats.org/package/2006/metadata/core-properties' " w:xpath="/ns1:coreProperties[1]/ns0:title[1]" w:storeItemID="{6C3C8BC8-F283-45AE-878A-BAB7291924A1}"/>
                                     <w:text/>
                                   </w:sdtPr>
+                                  <w:sdtEndPr/>
                                   <w:sdtContent>
                                     <w:r>
                                       <w:rPr>
@@ -3975,6 +3980,7 @@
                                     <w:dataBinding w:prefixMappings="xmlns:ns0='http://purl.org/dc/elements/1.1/' xmlns:ns1='http://schemas.openxmlformats.org/package/2006/metadata/core-properties' " w:xpath="/ns1:coreProperties[1]/ns0:subject[1]" w:storeItemID="{6C3C8BC8-F283-45AE-878A-BAB7291924A1}"/>
                                     <w:text/>
                                   </w:sdtPr>
+                                  <w:sdtEndPr/>
                                   <w:sdtContent>
                                     <w:r>
                                       <w:rPr>
@@ -4153,131 +4159,84 @@
           <w:r>
             <w:fldChar w:fldCharType="separate"/>
           </w:r>
-          <w:bookmarkStart w:id="0" w:name="_GoBack"/>
-          <w:bookmarkEnd w:id="0"/>
-          <w:r>
-            <w:rPr>
-              <w:rStyle w:val="Lienhypertexte"/>
-              <w:noProof/>
-            </w:rPr>
-            <w:fldChar w:fldCharType="begin"/>
-          </w:r>
-          <w:r>
-            <w:rPr>
-              <w:rStyle w:val="Lienhypertexte"/>
-              <w:noProof/>
-            </w:rPr>
-            <w:instrText xml:space="preserve"> </w:instrText>
-          </w:r>
-          <w:r>
-            <w:rPr>
-              <w:noProof/>
-            </w:rPr>
-            <w:instrText>HYPERLINK \l "_Toc70952042"</w:instrText>
-          </w:r>
-          <w:r>
-            <w:rPr>
-              <w:rStyle w:val="Lienhypertexte"/>
-              <w:noProof/>
-            </w:rPr>
-            <w:instrText xml:space="preserve"> </w:instrText>
-          </w:r>
-          <w:r>
-            <w:rPr>
-              <w:rStyle w:val="Lienhypertexte"/>
-              <w:noProof/>
-            </w:rPr>
-          </w:r>
-          <w:r>
-            <w:rPr>
-              <w:rStyle w:val="Lienhypertexte"/>
-              <w:noProof/>
-            </w:rPr>
-            <w:fldChar w:fldCharType="separate"/>
-          </w:r>
-          <w:r>
-            <w:rPr>
-              <w:rStyle w:val="Lienhypertexte"/>
-              <w:noProof/>
-              <w14:scene3d>
-                <w14:camera w14:prst="orthographicFront"/>
-                <w14:lightRig w14:rig="threePt" w14:dir="t">
-                  <w14:rot w14:lat="0" w14:lon="0" w14:rev="0"/>
-                </w14:lightRig>
-              </w14:scene3d>
-            </w:rPr>
-            <w:t>2</w:t>
-          </w:r>
-          <w:r>
-            <w:rPr>
-              <w:rFonts w:eastAsiaTheme="minorEastAsia"/>
-              <w:noProof/>
-              <w:lang w:eastAsia="fr-CH"/>
-            </w:rPr>
-            <w:tab/>
-          </w:r>
-          <w:r>
-            <w:rPr>
-              <w:rStyle w:val="Lienhypertexte"/>
-              <w:noProof/>
-            </w:rPr>
-            <w:t>Table des versions</w:t>
-          </w:r>
-          <w:r>
-            <w:rPr>
-              <w:noProof/>
-              <w:webHidden/>
-            </w:rPr>
-            <w:tab/>
-          </w:r>
-          <w:r>
-            <w:rPr>
-              <w:noProof/>
-              <w:webHidden/>
-            </w:rPr>
-            <w:fldChar w:fldCharType="begin"/>
-          </w:r>
-          <w:r>
-            <w:rPr>
-              <w:noProof/>
-              <w:webHidden/>
-            </w:rPr>
-            <w:instrText xml:space="preserve"> PAGEREF _Toc70952042 \h </w:instrText>
-          </w:r>
-          <w:r>
-            <w:rPr>
-              <w:noProof/>
-              <w:webHidden/>
-            </w:rPr>
-          </w:r>
-          <w:r>
-            <w:rPr>
-              <w:noProof/>
-              <w:webHidden/>
-            </w:rPr>
-            <w:fldChar w:fldCharType="separate"/>
-          </w:r>
-          <w:r>
-            <w:rPr>
-              <w:noProof/>
-              <w:webHidden/>
-            </w:rPr>
-            <w:t>2</w:t>
-          </w:r>
-          <w:r>
-            <w:rPr>
-              <w:noProof/>
-              <w:webHidden/>
-            </w:rPr>
-            <w:fldChar w:fldCharType="end"/>
-          </w:r>
-          <w:r>
-            <w:rPr>
-              <w:rStyle w:val="Lienhypertexte"/>
-              <w:noProof/>
-            </w:rPr>
-            <w:fldChar w:fldCharType="end"/>
-          </w:r>
+          <w:hyperlink w:anchor="_Toc70952042" w:history="1">
+            <w:r>
+              <w:rPr>
+                <w:rStyle w:val="Lienhypertexte"/>
+                <w:noProof/>
+                <w14:scene3d>
+                  <w14:camera w14:prst="orthographicFront"/>
+                  <w14:lightRig w14:rig="threePt" w14:dir="t">
+                    <w14:rot w14:lat="0" w14:lon="0" w14:rev="0"/>
+                  </w14:lightRig>
+                </w14:scene3d>
+              </w:rPr>
+              <w:t>2</w:t>
+            </w:r>
+            <w:r>
+              <w:rPr>
+                <w:rFonts w:eastAsiaTheme="minorEastAsia"/>
+                <w:noProof/>
+                <w:lang w:eastAsia="fr-CH"/>
+              </w:rPr>
+              <w:tab/>
+            </w:r>
+            <w:r>
+              <w:rPr>
+                <w:rStyle w:val="Lienhypertexte"/>
+                <w:noProof/>
+              </w:rPr>
+              <w:t>Table des versions</w:t>
+            </w:r>
+            <w:r>
+              <w:rPr>
+                <w:noProof/>
+                <w:webHidden/>
+              </w:rPr>
+              <w:tab/>
+            </w:r>
+            <w:r>
+              <w:rPr>
+                <w:noProof/>
+                <w:webHidden/>
+              </w:rPr>
+              <w:fldChar w:fldCharType="begin"/>
+            </w:r>
+            <w:r>
+              <w:rPr>
+                <w:noProof/>
+                <w:webHidden/>
+              </w:rPr>
+              <w:instrText xml:space="preserve"> PAGEREF _Toc70952042 \h </w:instrText>
+            </w:r>
+            <w:r>
+              <w:rPr>
+                <w:noProof/>
+                <w:webHidden/>
+              </w:rPr>
+            </w:r>
+            <w:r>
+              <w:rPr>
+                <w:noProof/>
+                <w:webHidden/>
+              </w:rPr>
+              <w:fldChar w:fldCharType="separate"/>
+            </w:r>
+            <w:r>
+              <w:rPr>
+                <w:noProof/>
+                <w:webHidden/>
+              </w:rPr>
+              <w:t>2</w:t>
+            </w:r>
+            <w:r>
+              <w:rPr>
+                <w:noProof/>
+                <w:webHidden/>
+              </w:rPr>
+              <w:fldChar w:fldCharType="end"/>
+            </w:r>
+          </w:hyperlink>
         </w:p>
         <w:p>
           <w:pPr>
@@ -8197,11 +8156,11 @@
       <w:pPr>
         <w:pStyle w:val="Titre1"/>
       </w:pPr>
-      <w:bookmarkStart w:id="1" w:name="_Toc70952042"/>
+      <w:bookmarkStart w:id="0" w:name="_Toc70952042"/>
       <w:r>
         <w:t>Table des versions</w:t>
       </w:r>
-      <w:bookmarkEnd w:id="1"/>
+      <w:bookmarkEnd w:id="0"/>
     </w:p>
     <w:tbl>
       <w:tblPr>
@@ -8294,11 +8253,11 @@
       <w:pPr>
         <w:pStyle w:val="Titre1"/>
       </w:pPr>
-      <w:bookmarkStart w:id="2" w:name="_Toc70952043"/>
+      <w:bookmarkStart w:id="1" w:name="_Toc70952043"/>
       <w:r>
         <w:t>Introduction</w:t>
       </w:r>
-      <w:bookmarkEnd w:id="2"/>
+      <w:bookmarkEnd w:id="1"/>
     </w:p>
     <w:p>
       <w:r>
@@ -8322,11 +8281,11 @@
       <w:pPr>
         <w:pStyle w:val="Titre1"/>
       </w:pPr>
-      <w:bookmarkStart w:id="3" w:name="_Toc70952044"/>
+      <w:bookmarkStart w:id="2" w:name="_Toc70952044"/>
       <w:r>
         <w:t>Rappel de l’énoncé</w:t>
       </w:r>
-      <w:bookmarkEnd w:id="3"/>
+      <w:bookmarkEnd w:id="2"/>
     </w:p>
     <w:p>
       <w:pPr>
@@ -8345,11 +8304,11 @@
       <w:pPr>
         <w:pStyle w:val="Titre2"/>
       </w:pPr>
-      <w:bookmarkStart w:id="4" w:name="_Toc70952045"/>
+      <w:bookmarkStart w:id="3" w:name="_Toc70952045"/>
       <w:r>
         <w:t>Organisation</w:t>
       </w:r>
-      <w:bookmarkEnd w:id="4"/>
+      <w:bookmarkEnd w:id="3"/>
     </w:p>
     <w:p/>
     <w:tbl>
@@ -8538,12 +8497,12 @@
       <w:pPr>
         <w:pStyle w:val="Titre2"/>
       </w:pPr>
-      <w:bookmarkStart w:id="5" w:name="_Toc70952046"/>
+      <w:bookmarkStart w:id="4" w:name="_Toc70952046"/>
       <w:r>
         <w:lastRenderedPageBreak/>
         <w:t>Livrables</w:t>
       </w:r>
-      <w:bookmarkEnd w:id="5"/>
+      <w:bookmarkEnd w:id="4"/>
     </w:p>
     <w:p>
       <w:pPr>
@@ -8634,19 +8593,202 @@
       <w:pPr>
         <w:pStyle w:val="Titre2"/>
       </w:pPr>
-      <w:bookmarkStart w:id="6" w:name="_Toc70952047"/>
+      <w:bookmarkStart w:id="5" w:name="_Toc70952047"/>
       <w:r>
         <w:t>Matériel et logiciels</w:t>
       </w:r>
-      <w:bookmarkEnd w:id="6"/>
+      <w:bookmarkEnd w:id="5"/>
     </w:p>
     <w:p>
       <w:pPr>
         <w:pStyle w:val="Titre3"/>
       </w:pPr>
-      <w:bookmarkStart w:id="7" w:name="_Toc70952048"/>
+      <w:bookmarkStart w:id="6" w:name="_Toc70952048"/>
       <w:r>
         <w:t>Matériel et logiciels à disposition</w:t>
+      </w:r>
+      <w:bookmarkEnd w:id="6"/>
+    </w:p>
+    <w:p>
+      <w:pPr>
+        <w:pStyle w:val="Paragraphedeliste"/>
+        <w:numPr>
+          <w:ilvl w:val="0"/>
+          <w:numId w:val="2"/>
+        </w:numPr>
+      </w:pPr>
+      <w:r>
+        <w:t>1 ordinateur avec Windows 10 et 2 écrans</w:t>
+      </w:r>
+    </w:p>
+    <w:p>
+      <w:pPr>
+        <w:pStyle w:val="Paragraphedeliste"/>
+        <w:numPr>
+          <w:ilvl w:val="0"/>
+          <w:numId w:val="2"/>
+        </w:numPr>
+      </w:pPr>
+      <w:r>
+        <w:t>Suite Microsoft Office</w:t>
+      </w:r>
+    </w:p>
+    <w:p>
+      <w:pPr>
+        <w:pStyle w:val="Paragraphedeliste"/>
+        <w:numPr>
+          <w:ilvl w:val="0"/>
+          <w:numId w:val="2"/>
+        </w:numPr>
+      </w:pPr>
+      <w:proofErr w:type="spellStart"/>
+      <w:r>
+        <w:t>EasyPHP</w:t>
+      </w:r>
+      <w:proofErr w:type="spellEnd"/>
+      <w:r>
+        <w:t xml:space="preserve"> ou WAMP ou un serveur équivalent</w:t>
+      </w:r>
+    </w:p>
+    <w:p>
+      <w:pPr>
+        <w:pStyle w:val="Paragraphedeliste"/>
+        <w:numPr>
+          <w:ilvl w:val="0"/>
+          <w:numId w:val="2"/>
+        </w:numPr>
+      </w:pPr>
+      <w:r>
+        <w:t>PHP</w:t>
+      </w:r>
+    </w:p>
+    <w:p>
+      <w:pPr>
+        <w:pStyle w:val="Paragraphedeliste"/>
+        <w:numPr>
+          <w:ilvl w:val="0"/>
+          <w:numId w:val="2"/>
+        </w:numPr>
+      </w:pPr>
+      <w:proofErr w:type="spellStart"/>
+      <w:r>
+        <w:t>MySql</w:t>
+      </w:r>
+      <w:proofErr w:type="spellEnd"/>
+    </w:p>
+    <w:p>
+      <w:pPr>
+        <w:pStyle w:val="Paragraphedeliste"/>
+        <w:numPr>
+          <w:ilvl w:val="0"/>
+          <w:numId w:val="2"/>
+        </w:numPr>
+      </w:pPr>
+      <w:r>
+        <w:t xml:space="preserve">Bibliothèque pour un affichage responsive (par exemple </w:t>
+      </w:r>
+      <w:proofErr w:type="spellStart"/>
+      <w:r>
+        <w:t>bootstrap</w:t>
+      </w:r>
+      <w:proofErr w:type="spellEnd"/>
+      <w:r>
+        <w:t>)</w:t>
+      </w:r>
+    </w:p>
+    <w:p>
+      <w:pPr>
+        <w:pStyle w:val="Paragraphedeliste"/>
+        <w:numPr>
+          <w:ilvl w:val="0"/>
+          <w:numId w:val="2"/>
+        </w:numPr>
+      </w:pPr>
+      <w:r>
+        <w:t>Bibliothèque pour la génération de PDF en PHP (par exemple TCPDF)</w:t>
+      </w:r>
+    </w:p>
+    <w:p>
+      <w:pPr>
+        <w:pStyle w:val="Paragraphedeliste"/>
+        <w:numPr>
+          <w:ilvl w:val="0"/>
+          <w:numId w:val="2"/>
+        </w:numPr>
+      </w:pPr>
+      <w:r>
+        <w:t>Bibliothèques utilitaires (par exemple jQuery)</w:t>
+      </w:r>
+    </w:p>
+    <w:p>
+      <w:pPr>
+        <w:pStyle w:val="Paragraphedeliste"/>
+        <w:numPr>
+          <w:ilvl w:val="0"/>
+          <w:numId w:val="2"/>
+        </w:numPr>
+      </w:pPr>
+      <w:r>
+        <w:t xml:space="preserve">Repo Git (par exemple </w:t>
+      </w:r>
+      <w:proofErr w:type="spellStart"/>
+      <w:r>
+        <w:t>github</w:t>
+      </w:r>
+      <w:proofErr w:type="spellEnd"/>
+      <w:r>
+        <w:t xml:space="preserve"> ou </w:t>
+      </w:r>
+      <w:proofErr w:type="spellStart"/>
+      <w:r>
+        <w:t>gitlab</w:t>
+      </w:r>
+      <w:proofErr w:type="spellEnd"/>
+      <w:r>
+        <w:t>)</w:t>
+      </w:r>
+    </w:p>
+    <w:p>
+      <w:pPr>
+        <w:pStyle w:val="Paragraphedeliste"/>
+        <w:numPr>
+          <w:ilvl w:val="0"/>
+          <w:numId w:val="2"/>
+        </w:numPr>
+      </w:pPr>
+      <w:r>
+        <w:t xml:space="preserve">Outils pour des tests automatiques comme </w:t>
+      </w:r>
+      <w:proofErr w:type="spellStart"/>
+      <w:r>
+        <w:t>Katalon</w:t>
+      </w:r>
+      <w:proofErr w:type="spellEnd"/>
+    </w:p>
+    <w:p>
+      <w:pPr>
+        <w:pStyle w:val="Paragraphedeliste"/>
+        <w:numPr>
+          <w:ilvl w:val="0"/>
+          <w:numId w:val="2"/>
+        </w:numPr>
+      </w:pPr>
+      <w:r>
+        <w:t xml:space="preserve">MySQL </w:t>
+      </w:r>
+      <w:proofErr w:type="spellStart"/>
+      <w:r>
+        <w:t>Workbench</w:t>
+      </w:r>
+      <w:proofErr w:type="spellEnd"/>
+    </w:p>
+    <w:p>
+      <w:pPr>
+        <w:pStyle w:val="Titre3"/>
+      </w:pPr>
+      <w:bookmarkStart w:id="7" w:name="_Toc70952049"/>
+      <w:r>
+        <w:t>Matériel utilisé</w:t>
       </w:r>
       <w:bookmarkEnd w:id="7"/>
     </w:p>
@@ -8679,41 +8821,12 @@
         <w:pStyle w:val="Paragraphedeliste"/>
         <w:numPr>
           <w:ilvl w:val="0"/>
-          <w:numId w:val="2"/>
+          <w:numId w:val="3"/>
         </w:numPr>
       </w:pPr>
       <w:proofErr w:type="spellStart"/>
       <w:r>
         <w:t>EasyPHP</w:t>
-      </w:r>
-      <w:proofErr w:type="spellEnd"/>
-      <w:r>
-        <w:t xml:space="preserve"> ou WAMP ou un serveur équivalent</w:t>
-      </w:r>
-    </w:p>
-    <w:p>
-      <w:pPr>
-        <w:pStyle w:val="Paragraphedeliste"/>
-        <w:numPr>
-          <w:ilvl w:val="0"/>
-          <w:numId w:val="2"/>
-        </w:numPr>
-      </w:pPr>
-      <w:r>
-        <w:t>PHP</w:t>
-      </w:r>
-    </w:p>
-    <w:p>
-      <w:pPr>
-        <w:pStyle w:val="Paragraphedeliste"/>
-        <w:numPr>
-          <w:ilvl w:val="0"/>
-          <w:numId w:val="2"/>
-        </w:numPr>
-      </w:pPr>
-      <w:proofErr w:type="spellStart"/>
-      <w:r>
-        <w:t>MySql</w:t>
       </w:r>
       <w:proofErr w:type="spellEnd"/>
     </w:p>
@@ -8722,87 +8835,15 @@
         <w:pStyle w:val="Paragraphedeliste"/>
         <w:numPr>
           <w:ilvl w:val="0"/>
-          <w:numId w:val="2"/>
+          <w:numId w:val="3"/>
         </w:numPr>
       </w:pPr>
       <w:r>
-        <w:t xml:space="preserve">Bibliothèque pour un affichage responsive (par exemple </w:t>
+        <w:t xml:space="preserve">MySQL </w:t>
       </w:r>
       <w:proofErr w:type="spellStart"/>
       <w:r>
-        <w:t>bootstrap</w:t>
-      </w:r>
-      <w:proofErr w:type="spellEnd"/>
-      <w:r>
-        <w:t>)</w:t>
-      </w:r>
-    </w:p>
-    <w:p>
-      <w:pPr>
-        <w:pStyle w:val="Paragraphedeliste"/>
-        <w:numPr>
-          <w:ilvl w:val="0"/>
-          <w:numId w:val="2"/>
-        </w:numPr>
-      </w:pPr>
-      <w:r>
-        <w:t>Bibliothèque pour la génération de PDF en PHP (par exemple TCPDF)</w:t>
-      </w:r>
-    </w:p>
-    <w:p>
-      <w:pPr>
-        <w:pStyle w:val="Paragraphedeliste"/>
-        <w:numPr>
-          <w:ilvl w:val="0"/>
-          <w:numId w:val="2"/>
-        </w:numPr>
-      </w:pPr>
-      <w:r>
-        <w:t>Bibliothèques utilitaires (par exemple jQuery)</w:t>
-      </w:r>
-    </w:p>
-    <w:p>
-      <w:pPr>
-        <w:pStyle w:val="Paragraphedeliste"/>
-        <w:numPr>
-          <w:ilvl w:val="0"/>
-          <w:numId w:val="2"/>
-        </w:numPr>
-      </w:pPr>
-      <w:r>
-        <w:t xml:space="preserve">Repo Git (par exemple </w:t>
-      </w:r>
-      <w:proofErr w:type="spellStart"/>
-      <w:r>
-        <w:t>github</w:t>
-      </w:r>
-      <w:proofErr w:type="spellEnd"/>
-      <w:r>
-        <w:t xml:space="preserve"> ou </w:t>
-      </w:r>
-      <w:proofErr w:type="spellStart"/>
-      <w:r>
-        <w:t>gitlab</w:t>
-      </w:r>
-      <w:proofErr w:type="spellEnd"/>
-      <w:r>
-        <w:t>)</w:t>
-      </w:r>
-    </w:p>
-    <w:p>
-      <w:pPr>
-        <w:pStyle w:val="Paragraphedeliste"/>
-        <w:numPr>
-          <w:ilvl w:val="0"/>
-          <w:numId w:val="2"/>
-        </w:numPr>
-      </w:pPr>
-      <w:r>
-        <w:t xml:space="preserve">Outils pour des tests automatiques comme </w:t>
-      </w:r>
-      <w:proofErr w:type="spellStart"/>
-      <w:r>
-        <w:t>Katalon</w:t>
+        <w:t>Workbench</w:t>
       </w:r>
       <w:proofErr w:type="spellEnd"/>
     </w:p>
@@ -8811,38 +8852,31 @@
         <w:pStyle w:val="Paragraphedeliste"/>
         <w:numPr>
           <w:ilvl w:val="0"/>
-          <w:numId w:val="2"/>
+          <w:numId w:val="3"/>
         </w:numPr>
       </w:pPr>
       <w:r>
-        <w:t xml:space="preserve">MySQL </w:t>
-      </w:r>
-      <w:proofErr w:type="spellStart"/>
-      <w:r>
-        <w:t>Workbench</w:t>
-      </w:r>
-      <w:proofErr w:type="spellEnd"/>
-    </w:p>
-    <w:p>
-      <w:pPr>
-        <w:pStyle w:val="Titre3"/>
-      </w:pPr>
-      <w:bookmarkStart w:id="8" w:name="_Toc70952049"/>
-      <w:r>
-        <w:t>Matériel utilisé</w:t>
-      </w:r>
-      <w:bookmarkEnd w:id="8"/>
+        <w:t>Visual Studio code</w:t>
+      </w:r>
     </w:p>
     <w:p>
       <w:pPr>
         <w:pStyle w:val="Paragraphedeliste"/>
         <w:numPr>
           <w:ilvl w:val="0"/>
-          <w:numId w:val="2"/>
+          <w:numId w:val="3"/>
         </w:numPr>
       </w:pPr>
       <w:r>
-        <w:t>1 ordinateur avec Windows 10 et 2 écrans</w:t>
+        <w:t>Git (</w:t>
+      </w:r>
+      <w:proofErr w:type="spellStart"/>
+      <w:r>
+        <w:t>Github</w:t>
+      </w:r>
+      <w:proofErr w:type="spellEnd"/>
+      <w:r>
+        <w:t>)</w:t>
       </w:r>
     </w:p>
     <w:p>
@@ -8850,11 +8884,11 @@
         <w:pStyle w:val="Paragraphedeliste"/>
         <w:numPr>
           <w:ilvl w:val="0"/>
-          <w:numId w:val="2"/>
+          <w:numId w:val="3"/>
         </w:numPr>
       </w:pPr>
       <w:r>
-        <w:t>Suite Microsoft Office</w:t>
+        <w:t>Google chrome</w:t>
       </w:r>
     </w:p>
     <w:p>
@@ -8867,7 +8901,7 @@
       </w:pPr>
       <w:proofErr w:type="spellStart"/>
       <w:r>
-        <w:t>EasyPHP</w:t>
+        <w:t>Bootstrap</w:t>
       </w:r>
       <w:proofErr w:type="spellEnd"/>
     </w:p>
@@ -8880,81 +8914,6 @@
         </w:numPr>
       </w:pPr>
       <w:r>
-        <w:t xml:space="preserve">MySQL </w:t>
-      </w:r>
-      <w:proofErr w:type="spellStart"/>
-      <w:r>
-        <w:t>Workbench</w:t>
-      </w:r>
-      <w:proofErr w:type="spellEnd"/>
-    </w:p>
-    <w:p>
-      <w:pPr>
-        <w:pStyle w:val="Paragraphedeliste"/>
-        <w:numPr>
-          <w:ilvl w:val="0"/>
-          <w:numId w:val="3"/>
-        </w:numPr>
-      </w:pPr>
-      <w:r>
-        <w:t>Visual Studio code</w:t>
-      </w:r>
-    </w:p>
-    <w:p>
-      <w:pPr>
-        <w:pStyle w:val="Paragraphedeliste"/>
-        <w:numPr>
-          <w:ilvl w:val="0"/>
-          <w:numId w:val="3"/>
-        </w:numPr>
-      </w:pPr>
-      <w:r>
-        <w:t>Git (</w:t>
-      </w:r>
-      <w:proofErr w:type="spellStart"/>
-      <w:r>
-        <w:t>Github</w:t>
-      </w:r>
-      <w:proofErr w:type="spellEnd"/>
-      <w:r>
-        <w:t>)</w:t>
-      </w:r>
-    </w:p>
-    <w:p>
-      <w:pPr>
-        <w:pStyle w:val="Paragraphedeliste"/>
-        <w:numPr>
-          <w:ilvl w:val="0"/>
-          <w:numId w:val="3"/>
-        </w:numPr>
-      </w:pPr>
-      <w:r>
-        <w:t>Google chrome</w:t>
-      </w:r>
-    </w:p>
-    <w:p>
-      <w:pPr>
-        <w:pStyle w:val="Paragraphedeliste"/>
-        <w:numPr>
-          <w:ilvl w:val="0"/>
-          <w:numId w:val="3"/>
-        </w:numPr>
-      </w:pPr>
-      <w:proofErr w:type="spellStart"/>
-      <w:r>
-        <w:t>Bootstrap</w:t>
-      </w:r>
-      <w:proofErr w:type="spellEnd"/>
-    </w:p>
-    <w:p>
-      <w:pPr>
-        <w:pStyle w:val="Paragraphedeliste"/>
-        <w:numPr>
-          <w:ilvl w:val="0"/>
-          <w:numId w:val="3"/>
-        </w:numPr>
-      </w:pPr>
-      <w:r>
         <w:t>TCPDF</w:t>
       </w:r>
     </w:p>
@@ -8963,14 +8922,14 @@
       <w:pPr>
         <w:pStyle w:val="Titre2"/>
       </w:pPr>
-      <w:bookmarkStart w:id="9" w:name="_Toc70952050"/>
+      <w:bookmarkStart w:id="8" w:name="_Toc70952050"/>
       <w:r>
         <w:t>D</w:t>
       </w:r>
       <w:r>
         <w:t>escription de l’application</w:t>
       </w:r>
-      <w:bookmarkEnd w:id="9"/>
+      <w:bookmarkEnd w:id="8"/>
     </w:p>
     <w:p>
       <w:r>
@@ -9083,11 +9042,11 @@
       <w:pPr>
         <w:pStyle w:val="Titre1"/>
       </w:pPr>
-      <w:bookmarkStart w:id="10" w:name="_Toc70952051"/>
+      <w:bookmarkStart w:id="9" w:name="_Toc70952051"/>
       <w:r>
         <w:t>Méthodologie</w:t>
       </w:r>
-      <w:bookmarkEnd w:id="10"/>
+      <w:bookmarkEnd w:id="9"/>
     </w:p>
     <w:p>
       <w:r>
@@ -9125,10 +9084,10 @@
             <v:path o:extrusionok="f" gradientshapeok="t" o:connecttype="rect"/>
             <o:lock v:ext="edit" aspectratio="t"/>
           </v:shapetype>
-          <v:shape id="_x0000_i1025" type="#_x0000_t75" style="width:454.05pt;height:286.35pt" o:ole="">
+          <v:shape id="_x0000_i1025" type="#_x0000_t75" style="width:453.75pt;height:286.5pt" o:ole="">
             <v:imagedata r:id="rId9" o:title=""/>
           </v:shape>
-          <o:OLEObject Type="Embed" ProgID="Visio.Drawing.15" ShapeID="_x0000_i1025" DrawAspect="Content" ObjectID="_1681564790" r:id="rId10"/>
+          <o:OLEObject Type="Embed" ProgID="Visio.Drawing.15" ShapeID="_x0000_i1025" DrawAspect="Content" ObjectID="_1681619150" r:id="rId10"/>
         </w:object>
       </w:r>
     </w:p>
@@ -9136,11 +9095,11 @@
       <w:pPr>
         <w:pStyle w:val="Titre2"/>
       </w:pPr>
-      <w:bookmarkStart w:id="11" w:name="_Toc70952052"/>
+      <w:bookmarkStart w:id="10" w:name="_Toc70952052"/>
       <w:r>
         <w:t>S’informer</w:t>
       </w:r>
-      <w:bookmarkEnd w:id="11"/>
+      <w:bookmarkEnd w:id="10"/>
     </w:p>
     <w:p>
       <w:r>
@@ -9151,14 +9110,14 @@
       <w:pPr>
         <w:pStyle w:val="Titre2"/>
       </w:pPr>
-      <w:bookmarkStart w:id="12" w:name="_Toc70952053"/>
+      <w:bookmarkStart w:id="11" w:name="_Toc70952053"/>
       <w:r>
         <w:rPr>
           <w:rStyle w:val="Titre2Car"/>
         </w:rPr>
         <w:t>Planifier</w:t>
       </w:r>
-      <w:bookmarkEnd w:id="12"/>
+      <w:bookmarkEnd w:id="11"/>
       <w:r>
         <w:t xml:space="preserve"> </w:t>
       </w:r>
@@ -9229,7 +9188,7 @@
       <w:pPr>
         <w:pStyle w:val="Titre2"/>
       </w:pPr>
-      <w:bookmarkStart w:id="13" w:name="_Toc70952054"/>
+      <w:bookmarkStart w:id="12" w:name="_Toc70952054"/>
       <w:r>
         <w:rPr>
           <w:rStyle w:val="Titre2Car"/>
@@ -9237,7 +9196,7 @@
         <w:lastRenderedPageBreak/>
         <w:t>Décider</w:t>
       </w:r>
-      <w:bookmarkEnd w:id="13"/>
+      <w:bookmarkEnd w:id="12"/>
       <w:r>
         <w:t xml:space="preserve"> </w:t>
       </w:r>
@@ -9251,14 +9210,14 @@
       <w:pPr>
         <w:pStyle w:val="Titre2"/>
       </w:pPr>
-      <w:bookmarkStart w:id="14" w:name="_Toc70952055"/>
+      <w:bookmarkStart w:id="13" w:name="_Toc70952055"/>
       <w:r>
         <w:rPr>
           <w:rStyle w:val="Titre2Car"/>
         </w:rPr>
         <w:t>Réaliser</w:t>
       </w:r>
-      <w:bookmarkEnd w:id="14"/>
+      <w:bookmarkEnd w:id="13"/>
       <w:r>
         <w:t xml:space="preserve"> </w:t>
       </w:r>
@@ -9272,14 +9231,14 @@
       <w:pPr>
         <w:pStyle w:val="Titre2"/>
       </w:pPr>
-      <w:bookmarkStart w:id="15" w:name="_Toc70952056"/>
+      <w:bookmarkStart w:id="14" w:name="_Toc70952056"/>
       <w:r>
         <w:rPr>
           <w:rStyle w:val="Titre2Car"/>
         </w:rPr>
         <w:t>Contrôler</w:t>
       </w:r>
-      <w:bookmarkEnd w:id="15"/>
+      <w:bookmarkEnd w:id="14"/>
       <w:r>
         <w:t xml:space="preserve"> </w:t>
       </w:r>
@@ -9303,14 +9262,14 @@
       <w:pPr>
         <w:pStyle w:val="Titre2"/>
       </w:pPr>
-      <w:bookmarkStart w:id="16" w:name="_Toc70952057"/>
+      <w:bookmarkStart w:id="15" w:name="_Toc70952057"/>
       <w:r>
         <w:rPr>
           <w:rStyle w:val="Titre2Car"/>
         </w:rPr>
         <w:t>Évaluer</w:t>
       </w:r>
-      <w:bookmarkEnd w:id="16"/>
+      <w:bookmarkEnd w:id="15"/>
       <w:r>
         <w:t xml:space="preserve"> </w:t>
       </w:r>
@@ -9324,18 +9283,18 @@
       <w:pPr>
         <w:pStyle w:val="Titre1"/>
       </w:pPr>
-      <w:bookmarkStart w:id="17" w:name="_Toc70952058"/>
+      <w:bookmarkStart w:id="16" w:name="_Toc70952058"/>
       <w:r>
         <w:t>Planification</w:t>
       </w:r>
-      <w:bookmarkEnd w:id="17"/>
+      <w:bookmarkEnd w:id="16"/>
     </w:p>
     <w:p/>
     <w:p>
       <w:pPr>
         <w:pStyle w:val="Titre2"/>
       </w:pPr>
-      <w:bookmarkStart w:id="18" w:name="_Toc70952059"/>
+      <w:bookmarkStart w:id="17" w:name="_Toc70952059"/>
       <w:r>
         <w:t xml:space="preserve">Product </w:t>
       </w:r>
@@ -9343,7 +9302,7 @@
       <w:r>
         <w:t>backlog</w:t>
       </w:r>
-      <w:bookmarkEnd w:id="18"/>
+      <w:bookmarkEnd w:id="17"/>
       <w:proofErr w:type="spellEnd"/>
     </w:p>
     <w:p/>
@@ -11446,22 +11405,22 @@
       <w:pPr>
         <w:pStyle w:val="Titre1"/>
       </w:pPr>
-      <w:bookmarkStart w:id="19" w:name="_Toc70952060"/>
+      <w:bookmarkStart w:id="18" w:name="_Toc70952060"/>
       <w:r>
         <w:t>Analyse fonctionnelle</w:t>
       </w:r>
-      <w:bookmarkEnd w:id="19"/>
+      <w:bookmarkEnd w:id="18"/>
     </w:p>
     <w:p/>
     <w:p>
       <w:pPr>
         <w:pStyle w:val="Titre2"/>
       </w:pPr>
-      <w:bookmarkStart w:id="20" w:name="_Toc70952061"/>
+      <w:bookmarkStart w:id="19" w:name="_Toc70952061"/>
       <w:r>
         <w:t>Navigation du site</w:t>
       </w:r>
-      <w:bookmarkEnd w:id="20"/>
+      <w:bookmarkEnd w:id="19"/>
     </w:p>
     <w:p>
       <w:r>
@@ -11502,11 +11461,11 @@
       <w:pPr>
         <w:pStyle w:val="Titre2"/>
       </w:pPr>
-      <w:bookmarkStart w:id="21" w:name="_Toc70952062"/>
+      <w:bookmarkStart w:id="20" w:name="_Toc70952062"/>
       <w:r>
         <w:t>Design général</w:t>
       </w:r>
-      <w:bookmarkEnd w:id="21"/>
+      <w:bookmarkEnd w:id="20"/>
     </w:p>
     <w:p/>
     <w:p>
@@ -11627,22 +11586,22 @@
       <w:pPr>
         <w:pStyle w:val="Titre1"/>
       </w:pPr>
-      <w:bookmarkStart w:id="22" w:name="_Toc70952063"/>
+      <w:bookmarkStart w:id="21" w:name="_Toc70952063"/>
       <w:r>
         <w:t>Généralités concernant l’implémentation</w:t>
       </w:r>
-      <w:bookmarkEnd w:id="22"/>
+      <w:bookmarkEnd w:id="21"/>
     </w:p>
     <w:p/>
     <w:p>
       <w:pPr>
         <w:pStyle w:val="Titre2"/>
       </w:pPr>
-      <w:bookmarkStart w:id="23" w:name="_Toc70952064"/>
+      <w:bookmarkStart w:id="22" w:name="_Toc70952064"/>
       <w:r>
         <w:t>Base de données</w:t>
       </w:r>
-      <w:bookmarkEnd w:id="23"/>
+      <w:bookmarkEnd w:id="22"/>
     </w:p>
     <w:p>
       <w:r>
@@ -11694,17 +11653,17 @@
       <w:pPr>
         <w:pStyle w:val="Titre3"/>
       </w:pPr>
-      <w:bookmarkStart w:id="24" w:name="_Toc70952065"/>
+      <w:bookmarkStart w:id="23" w:name="_Toc70952065"/>
       <w:r>
         <w:lastRenderedPageBreak/>
         <w:t>Le modèle de données final</w:t>
       </w:r>
-      <w:bookmarkEnd w:id="24"/>
+      <w:bookmarkEnd w:id="23"/>
     </w:p>
     <w:p>
       <w:r>
         <w:pict>
-          <v:shape id="_x0000_i1026" type="#_x0000_t75" style="width:453pt;height:256pt">
+          <v:shape id="_x0000_i1026" type="#_x0000_t75" style="width:453pt;height:255.75pt">
             <v:imagedata r:id="rId13" o:title="DBSchema"/>
           </v:shape>
         </w:pict>
@@ -11712,7 +11671,18 @@
     </w:p>
     <w:p>
       <w:r>
-        <w:t>J’ai dû créer un script SQL permettant de créer les tables nécessaires, lors du premier jour du TPI. Ce dernier se trouve dans le répertoire suivant : /model/</w:t>
+        <w:t>J’ai dû créer un script SQL permettant de créer les tables nécessaires, lors du premier jour du TPI. Ce dernier se trouv</w:t>
+      </w:r>
+      <w:r>
+        <w:t xml:space="preserve">e dans le répertoire suivant : </w:t>
+      </w:r>
+      <w:bookmarkStart w:id="24" w:name="_GoBack"/>
+      <w:bookmarkEnd w:id="24"/>
+      <w:r>
+        <w:t xml:space="preserve"> </w:t>
+      </w:r>
+      <w:r>
+        <w:t>/</w:t>
       </w:r>
       <w:proofErr w:type="spellStart"/>
       <w:r>
@@ -20367,7 +20337,7 @@
         <w:szCs w:val="24"/>
         <w:lang w:val="fr-FR"/>
       </w:rPr>
-      <w:t>5</w:t>
+      <w:t>11</w:t>
     </w:r>
     <w:r>
       <w:rPr>
@@ -22552,7 +22522,7 @@
 </file>
 
 <file path=customXml/itemProps2.xml><?xml version="1.0" encoding="utf-8"?>
-<ds:datastoreItem xmlns:ds="http://schemas.openxmlformats.org/officeDocument/2006/customXml" ds:itemID="{D62C7563-FB64-439F-B562-D8A7A721F936}">
+<ds:datastoreItem xmlns:ds="http://schemas.openxmlformats.org/officeDocument/2006/customXml" ds:itemID="{CD15C655-8068-4DA0-A28F-4B206CBDB292}">
   <ds:schemaRefs>
     <ds:schemaRef ds:uri="http://schemas.openxmlformats.org/officeDocument/2006/bibliography"/>
   </ds:schemaRefs>

</xml_diff>

<commit_message>
modification du mot de passe fonctionnel
</commit_message>
<xml_diff>
--- a/doc/2021TPI_BG_DocTechnique.docx
+++ b/doc/2021TPI_BG_DocTechnique.docx
@@ -9084,10 +9084,10 @@
             <v:path o:extrusionok="f" gradientshapeok="t" o:connecttype="rect"/>
             <o:lock v:ext="edit" aspectratio="t"/>
           </v:shapetype>
-          <v:shape id="_x0000_i1025" type="#_x0000_t75" style="width:453.75pt;height:286.5pt" o:ole="">
+          <v:shape id="_x0000_i1025" type="#_x0000_t75" style="width:454.05pt;height:286.35pt" o:ole="">
             <v:imagedata r:id="rId9" o:title=""/>
           </v:shape>
-          <o:OLEObject Type="Embed" ProgID="Visio.Drawing.15" ShapeID="_x0000_i1025" DrawAspect="Content" ObjectID="_1681619150" r:id="rId10"/>
+          <o:OLEObject Type="Embed" ProgID="Visio.Drawing.15" ShapeID="_x0000_i1025" DrawAspect="Content" ObjectID="_1681629110" r:id="rId10"/>
         </w:object>
       </w:r>
     </w:p>
@@ -11663,7 +11663,7 @@
     <w:p>
       <w:r>
         <w:pict>
-          <v:shape id="_x0000_i1026" type="#_x0000_t75" style="width:453pt;height:255.75pt">
+          <v:shape id="_x0000_i1026" type="#_x0000_t75" style="width:453pt;height:255.6pt">
             <v:imagedata r:id="rId13" o:title="DBSchema"/>
           </v:shape>
         </w:pict>
@@ -11674,12 +11674,7 @@
         <w:t>J’ai dû créer un script SQL permettant de créer les tables nécessaires, lors du premier jour du TPI. Ce dernier se trouv</w:t>
       </w:r>
       <w:r>
-        <w:t xml:space="preserve">e dans le répertoire suivant : </w:t>
-      </w:r>
-      <w:bookmarkStart w:id="24" w:name="_GoBack"/>
-      <w:bookmarkEnd w:id="24"/>
-      <w:r>
-        <w:t xml:space="preserve"> </w:t>
+        <w:t xml:space="preserve">e dans le répertoire suivant :  </w:t>
       </w:r>
       <w:r>
         <w:t>/</w:t>
@@ -11703,11 +11698,11 @@
       <w:pPr>
         <w:pStyle w:val="Titre3"/>
       </w:pPr>
-      <w:bookmarkStart w:id="25" w:name="_Toc70952066"/>
+      <w:bookmarkStart w:id="24" w:name="_Toc70952066"/>
       <w:r>
         <w:t>Dictionnaire de données</w:t>
       </w:r>
-      <w:bookmarkEnd w:id="25"/>
+      <w:bookmarkEnd w:id="24"/>
     </w:p>
     <w:p/>
     <w:p>
@@ -13378,7 +13373,15 @@
             </w:r>
             <w:proofErr w:type="spellEnd"/>
             <w:r>
-              <w:t>(45)</w:t>
+              <w:t>(</w:t>
+            </w:r>
+            <w:r>
+              <w:t>60</w:t>
+            </w:r>
+            <w:bookmarkStart w:id="25" w:name="_GoBack"/>
+            <w:bookmarkEnd w:id="25"/>
+            <w:r>
+              <w:t>)</w:t>
             </w:r>
           </w:p>
         </w:tc>
@@ -20337,7 +20340,7 @@
         <w:szCs w:val="24"/>
         <w:lang w:val="fr-FR"/>
       </w:rPr>
-      <w:t>11</w:t>
+      <w:t>13</w:t>
     </w:r>
     <w:r>
       <w:rPr>
@@ -22522,7 +22525,7 @@
 </file>
 
 <file path=customXml/itemProps2.xml><?xml version="1.0" encoding="utf-8"?>
-<ds:datastoreItem xmlns:ds="http://schemas.openxmlformats.org/officeDocument/2006/customXml" ds:itemID="{CD15C655-8068-4DA0-A28F-4B206CBDB292}">
+<ds:datastoreItem xmlns:ds="http://schemas.openxmlformats.org/officeDocument/2006/customXml" ds:itemID="{CE989210-29C9-47A1-ABEA-E75D33F4DF9F}">
   <ds:schemaRefs>
     <ds:schemaRef ds:uri="http://schemas.openxmlformats.org/officeDocument/2006/bibliography"/>
   </ds:schemaRefs>

</xml_diff>

<commit_message>
push de fin de journée + invitation de groupe
</commit_message>
<xml_diff>
--- a/doc/2021TPI_BG_DocTechnique.docx
+++ b/doc/2021TPI_BG_DocTechnique.docx
@@ -3467,6 +3467,7 @@
                                 <w:calendar w:val="gregorian"/>
                               </w:date>
                             </w:sdtPr>
+                            <w:sdtEndPr/>
                             <w:sdtContent>
                               <w:p>
                                 <w:pPr>
@@ -3793,6 +3794,7 @@
                               <w:dataBinding w:prefixMappings="xmlns:ns0='http://purl.org/dc/elements/1.1/' xmlns:ns1='http://schemas.openxmlformats.org/package/2006/metadata/core-properties' " w:xpath="/ns1:coreProperties[1]/ns0:creator[1]" w:storeItemID="{6C3C8BC8-F283-45AE-878A-BAB7291924A1}"/>
                               <w:text/>
                             </w:sdtPr>
+                            <w:sdtEndPr/>
                             <w:sdtContent>
                               <w:r>
                                 <w:rPr>
@@ -3828,6 +3830,7 @@
                               <w:dataBinding w:prefixMappings="xmlns:ns0='http://schemas.openxmlformats.org/officeDocument/2006/extended-properties' " w:xpath="/ns0:Properties[1]/ns0:Company[1]" w:storeItemID="{6668398D-A668-4E3E-A5EB-62B293D839F1}"/>
                               <w:text/>
                             </w:sdtPr>
+                            <w:sdtEndPr/>
                             <w:sdtContent>
                               <w:r>
                                 <w:rPr>
@@ -4041,6 +4044,7 @@
                               <w:dataBinding w:prefixMappings="xmlns:ns0='http://purl.org/dc/elements/1.1/' xmlns:ns1='http://schemas.openxmlformats.org/package/2006/metadata/core-properties' " w:xpath="/ns1:coreProperties[1]/ns0:title[1]" w:storeItemID="{6C3C8BC8-F283-45AE-878A-BAB7291924A1}"/>
                               <w:text/>
                             </w:sdtPr>
+                            <w:sdtEndPr/>
                             <w:sdtContent>
                               <w:r>
                                 <w:rPr>
@@ -4076,6 +4080,7 @@
                               <w:dataBinding w:prefixMappings="xmlns:ns0='http://purl.org/dc/elements/1.1/' xmlns:ns1='http://schemas.openxmlformats.org/package/2006/metadata/core-properties' " w:xpath="/ns1:coreProperties[1]/ns0:subject[1]" w:storeItemID="{6C3C8BC8-F283-45AE-878A-BAB7291924A1}"/>
                               <w:text/>
                             </w:sdtPr>
+                            <w:sdtEndPr/>
                             <w:sdtContent>
                               <w:r>
                                 <w:rPr>
@@ -9705,8 +9710,6 @@
           <w:numId w:val="3"/>
         </w:numPr>
       </w:pPr>
-      <w:bookmarkStart w:id="8" w:name="_GoBack"/>
-      <w:bookmarkEnd w:id="8"/>
       <w:r>
         <w:t>TCPDF</w:t>
       </w:r>
@@ -9716,14 +9719,14 @@
       <w:pPr>
         <w:pStyle w:val="Titre2"/>
       </w:pPr>
-      <w:bookmarkStart w:id="9" w:name="_Toc71018733"/>
+      <w:bookmarkStart w:id="8" w:name="_Toc71018733"/>
       <w:r>
         <w:t>D</w:t>
       </w:r>
       <w:r>
         <w:t>escription de l’application</w:t>
       </w:r>
-      <w:bookmarkEnd w:id="9"/>
+      <w:bookmarkEnd w:id="8"/>
     </w:p>
     <w:p>
       <w:r>
@@ -9835,11 +9838,11 @@
       <w:pPr>
         <w:pStyle w:val="Titre1"/>
       </w:pPr>
-      <w:bookmarkStart w:id="10" w:name="_Toc71018734"/>
+      <w:bookmarkStart w:id="9" w:name="_Toc71018734"/>
       <w:r>
         <w:t>Méthodologie</w:t>
       </w:r>
-      <w:bookmarkEnd w:id="10"/>
+      <w:bookmarkEnd w:id="9"/>
     </w:p>
     <w:p>
       <w:r>
@@ -9880,7 +9883,7 @@
           <v:shape id="_x0000_i1025" type="#_x0000_t75" style="width:454.05pt;height:286.35pt" o:ole="">
             <v:imagedata r:id="rId9" o:title=""/>
           </v:shape>
-          <o:OLEObject Type="Embed" ProgID="Visio.Drawing.15" ShapeID="_x0000_i1025" DrawAspect="Content" ObjectID="_1681631727" r:id="rId10"/>
+          <o:OLEObject Type="Embed" ProgID="Visio.Drawing.15" ShapeID="_x0000_i1025" DrawAspect="Content" ObjectID="_1681648060" r:id="rId10"/>
         </w:object>
       </w:r>
     </w:p>
@@ -9888,11 +9891,11 @@
       <w:pPr>
         <w:pStyle w:val="Titre2"/>
       </w:pPr>
-      <w:bookmarkStart w:id="11" w:name="_Toc71018735"/>
+      <w:bookmarkStart w:id="10" w:name="_Toc71018735"/>
       <w:r>
         <w:t>S’informer</w:t>
       </w:r>
-      <w:bookmarkEnd w:id="11"/>
+      <w:bookmarkEnd w:id="10"/>
     </w:p>
     <w:p>
       <w:r>
@@ -9903,14 +9906,14 @@
       <w:pPr>
         <w:pStyle w:val="Titre2"/>
       </w:pPr>
-      <w:bookmarkStart w:id="12" w:name="_Toc71018736"/>
+      <w:bookmarkStart w:id="11" w:name="_Toc71018736"/>
       <w:r>
         <w:rPr>
           <w:rStyle w:val="Titre2Car"/>
         </w:rPr>
         <w:t>Planifier</w:t>
       </w:r>
-      <w:bookmarkEnd w:id="12"/>
+      <w:bookmarkEnd w:id="11"/>
       <w:r>
         <w:t xml:space="preserve"> </w:t>
       </w:r>
@@ -9985,14 +9988,14 @@
       <w:pPr>
         <w:pStyle w:val="Titre2"/>
       </w:pPr>
-      <w:bookmarkStart w:id="13" w:name="_Toc71018737"/>
+      <w:bookmarkStart w:id="12" w:name="_Toc71018737"/>
       <w:r>
         <w:rPr>
           <w:rStyle w:val="Titre2Car"/>
         </w:rPr>
         <w:t>Décider</w:t>
       </w:r>
-      <w:bookmarkEnd w:id="13"/>
+      <w:bookmarkEnd w:id="12"/>
       <w:r>
         <w:t xml:space="preserve"> </w:t>
       </w:r>
@@ -10006,14 +10009,14 @@
       <w:pPr>
         <w:pStyle w:val="Titre2"/>
       </w:pPr>
-      <w:bookmarkStart w:id="14" w:name="_Toc71018738"/>
+      <w:bookmarkStart w:id="13" w:name="_Toc71018738"/>
       <w:r>
         <w:rPr>
           <w:rStyle w:val="Titre2Car"/>
         </w:rPr>
         <w:t>Réaliser</w:t>
       </w:r>
-      <w:bookmarkEnd w:id="14"/>
+      <w:bookmarkEnd w:id="13"/>
       <w:r>
         <w:t xml:space="preserve"> </w:t>
       </w:r>
@@ -10027,14 +10030,14 @@
       <w:pPr>
         <w:pStyle w:val="Titre2"/>
       </w:pPr>
-      <w:bookmarkStart w:id="15" w:name="_Toc71018739"/>
+      <w:bookmarkStart w:id="14" w:name="_Toc71018739"/>
       <w:r>
         <w:rPr>
           <w:rStyle w:val="Titre2Car"/>
         </w:rPr>
         <w:t>Contrôler</w:t>
       </w:r>
-      <w:bookmarkEnd w:id="15"/>
+      <w:bookmarkEnd w:id="14"/>
       <w:r>
         <w:t xml:space="preserve"> </w:t>
       </w:r>
@@ -10058,14 +10061,14 @@
       <w:pPr>
         <w:pStyle w:val="Titre2"/>
       </w:pPr>
-      <w:bookmarkStart w:id="16" w:name="_Toc71018740"/>
+      <w:bookmarkStart w:id="15" w:name="_Toc71018740"/>
       <w:r>
         <w:rPr>
           <w:rStyle w:val="Titre2Car"/>
         </w:rPr>
         <w:t>Évaluer</w:t>
       </w:r>
-      <w:bookmarkEnd w:id="16"/>
+      <w:bookmarkEnd w:id="15"/>
       <w:r>
         <w:t xml:space="preserve"> </w:t>
       </w:r>
@@ -10079,18 +10082,18 @@
       <w:pPr>
         <w:pStyle w:val="Titre1"/>
       </w:pPr>
-      <w:bookmarkStart w:id="17" w:name="_Toc71018741"/>
+      <w:bookmarkStart w:id="16" w:name="_Toc71018741"/>
       <w:r>
         <w:t>Planification</w:t>
       </w:r>
-      <w:bookmarkEnd w:id="17"/>
+      <w:bookmarkEnd w:id="16"/>
     </w:p>
     <w:p/>
     <w:p>
       <w:pPr>
         <w:pStyle w:val="Titre2"/>
       </w:pPr>
-      <w:bookmarkStart w:id="18" w:name="_Toc71018742"/>
+      <w:bookmarkStart w:id="17" w:name="_Toc71018742"/>
       <w:r>
         <w:t xml:space="preserve">Product </w:t>
       </w:r>
@@ -10098,7 +10101,7 @@
       <w:r>
         <w:t>backlog</w:t>
       </w:r>
-      <w:bookmarkEnd w:id="18"/>
+      <w:bookmarkEnd w:id="17"/>
       <w:proofErr w:type="spellEnd"/>
     </w:p>
     <w:p/>
@@ -12193,22 +12196,22 @@
       <w:pPr>
         <w:pStyle w:val="Titre1"/>
       </w:pPr>
-      <w:bookmarkStart w:id="19" w:name="_Toc71018743"/>
+      <w:bookmarkStart w:id="18" w:name="_Toc71018743"/>
       <w:r>
         <w:t>Analyse fonctionnelle</w:t>
       </w:r>
-      <w:bookmarkEnd w:id="19"/>
+      <w:bookmarkEnd w:id="18"/>
     </w:p>
     <w:p/>
     <w:p>
       <w:pPr>
         <w:pStyle w:val="Titre2"/>
       </w:pPr>
-      <w:bookmarkStart w:id="20" w:name="_Toc71018744"/>
+      <w:bookmarkStart w:id="19" w:name="_Toc71018744"/>
       <w:r>
         <w:t>Navigation du site</w:t>
       </w:r>
-      <w:bookmarkEnd w:id="20"/>
+      <w:bookmarkEnd w:id="19"/>
     </w:p>
     <w:p>
       <w:r>
@@ -12244,11 +12247,11 @@
       <w:pPr>
         <w:pStyle w:val="Titre2"/>
       </w:pPr>
-      <w:bookmarkStart w:id="21" w:name="_Toc71018745"/>
+      <w:bookmarkStart w:id="20" w:name="_Toc71018745"/>
       <w:r>
         <w:t>Design général</w:t>
       </w:r>
-      <w:bookmarkEnd w:id="21"/>
+      <w:bookmarkEnd w:id="20"/>
     </w:p>
     <w:p/>
     <w:p>
@@ -12368,21 +12371,21 @@
       <w:pPr>
         <w:pStyle w:val="Titre1"/>
       </w:pPr>
-      <w:bookmarkStart w:id="22" w:name="_Toc71018746"/>
+      <w:bookmarkStart w:id="21" w:name="_Toc71018746"/>
       <w:r>
         <w:t>Fonctionnalités</w:t>
       </w:r>
-      <w:bookmarkEnd w:id="22"/>
+      <w:bookmarkEnd w:id="21"/>
     </w:p>
     <w:p>
       <w:pPr>
         <w:pStyle w:val="Titre2"/>
       </w:pPr>
-      <w:bookmarkStart w:id="23" w:name="_Toc71018747"/>
+      <w:bookmarkStart w:id="22" w:name="_Toc71018747"/>
       <w:r>
         <w:t>Fonctionnalités du site</w:t>
       </w:r>
-      <w:bookmarkEnd w:id="23"/>
+      <w:bookmarkEnd w:id="22"/>
     </w:p>
     <w:p>
       <w:r>
@@ -12401,11 +12404,11 @@
       <w:pPr>
         <w:pStyle w:val="Titre3"/>
       </w:pPr>
-      <w:bookmarkStart w:id="24" w:name="_Toc71018748"/>
+      <w:bookmarkStart w:id="23" w:name="_Toc71018748"/>
       <w:r>
         <w:t>Utilisateurs anonymes</w:t>
       </w:r>
-      <w:bookmarkEnd w:id="24"/>
+      <w:bookmarkEnd w:id="23"/>
     </w:p>
     <w:p>
       <w:r>
@@ -12465,23 +12468,17 @@
       <w:pPr>
         <w:pStyle w:val="Titre3"/>
       </w:pPr>
-      <w:bookmarkStart w:id="25" w:name="_Toc71018749"/>
+      <w:bookmarkStart w:id="24" w:name="_Toc71018749"/>
       <w:r>
         <w:lastRenderedPageBreak/>
         <w:t>Utilisateurs connectés</w:t>
       </w:r>
-      <w:bookmarkEnd w:id="25"/>
+      <w:bookmarkEnd w:id="24"/>
     </w:p>
     <w:p/>
     <w:p>
       <w:r>
-        <w:t>Ce sont des utilisateurs lambda qui ont juste créé un compte su</w:t>
-      </w:r>
-      <w:r>
-        <w:t>r le site. Ils sont définis par</w:t>
-      </w:r>
-      <w:r>
-        <w:t xml:space="preserve"> une adresse mail. Les fonctionnalités sont les suivantes :</w:t>
+        <w:t>Ce sont des utilisateurs lambda qui ont juste créé un compte sur le site. Ils sont définis par une adresse mail. Les fonctionnalités sont les suivantes :</w:t>
       </w:r>
     </w:p>
     <w:p>
@@ -12613,40 +12610,31 @@
       <w:pPr>
         <w:pStyle w:val="Titre2"/>
       </w:pPr>
-      <w:bookmarkStart w:id="26" w:name="_Toc71018750"/>
+      <w:bookmarkStart w:id="25" w:name="_Toc71018750"/>
       <w:r>
         <w:t>Fonctionnalités majeures</w:t>
       </w:r>
-      <w:bookmarkEnd w:id="26"/>
+      <w:bookmarkEnd w:id="25"/>
     </w:p>
     <w:p>
       <w:pPr>
         <w:pStyle w:val="Titre3"/>
       </w:pPr>
-      <w:bookmarkStart w:id="27" w:name="_Toc71018751"/>
+      <w:bookmarkStart w:id="26" w:name="_Toc71018751"/>
       <w:r>
         <w:t>Inscription</w:t>
       </w:r>
-      <w:bookmarkEnd w:id="27"/>
+      <w:bookmarkEnd w:id="26"/>
     </w:p>
     <w:p>
       <w:r>
-        <w:t>Cela permet d’avoir accès aux fonctionnali</w:t>
-      </w:r>
-      <w:r>
-        <w:t>tés avancées du site, comme</w:t>
+        <w:t>Cela permet d’avoir accès aux fonctionnalités avancées du site, comme</w:t>
       </w:r>
       <w:r>
         <w:t xml:space="preserve"> les groupes</w:t>
       </w:r>
       <w:r>
-        <w:t xml:space="preserve">, ou l’ajout de </w:t>
-      </w:r>
-      <w:r>
-        <w:t>nouveaux vols</w:t>
-      </w:r>
-      <w:r>
-        <w:t xml:space="preserve">. Les utilisateurs doivent entrer leur </w:t>
+        <w:t xml:space="preserve">, ou l’ajout de nouveaux vols. Les utilisateurs doivent entrer leur </w:t>
       </w:r>
       <w:r>
         <w:t>email</w:t>
@@ -14496,7 +14484,7 @@
           <w:color w:val="D4D4D4"/>
           <w:sz w:val="21"/>
           <w:szCs w:val="21"/>
-          <w:lang w:val="de-DE" w:eastAsia="fr-CH"/>
+          <w:lang w:eastAsia="fr-CH"/>
         </w:rPr>
       </w:pPr>
       <w:r>
@@ -14517,7 +14505,7 @@
           <w:color w:val="4EC9B0"/>
           <w:sz w:val="21"/>
           <w:szCs w:val="21"/>
-          <w:lang w:val="de-DE" w:eastAsia="fr-CH"/>
+          <w:lang w:eastAsia="fr-CH"/>
         </w:rPr>
         <w:t>userDAO</w:t>
       </w:r>
@@ -14528,7 +14516,7 @@
           <w:color w:val="D4D4D4"/>
           <w:sz w:val="21"/>
           <w:szCs w:val="21"/>
-          <w:lang w:val="de-DE" w:eastAsia="fr-CH"/>
+          <w:lang w:eastAsia="fr-CH"/>
         </w:rPr>
         <w:t>::</w:t>
       </w:r>
@@ -14540,7 +14528,7 @@
           <w:color w:val="DCDCAA"/>
           <w:sz w:val="21"/>
           <w:szCs w:val="21"/>
-          <w:lang w:val="de-DE" w:eastAsia="fr-CH"/>
+          <w:lang w:eastAsia="fr-CH"/>
         </w:rPr>
         <w:t>AddUsers</w:t>
       </w:r>
@@ -14551,7 +14539,7 @@
           <w:color w:val="D4D4D4"/>
           <w:sz w:val="21"/>
           <w:szCs w:val="21"/>
-          <w:lang w:val="de-DE" w:eastAsia="fr-CH"/>
+          <w:lang w:eastAsia="fr-CH"/>
         </w:rPr>
         <w:t>(</w:t>
       </w:r>
@@ -14561,7 +14549,7 @@
           <w:color w:val="9CDCFE"/>
           <w:sz w:val="21"/>
           <w:szCs w:val="21"/>
-          <w:lang w:val="de-DE" w:eastAsia="fr-CH"/>
+          <w:lang w:eastAsia="fr-CH"/>
         </w:rPr>
         <w:t>$email</w:t>
       </w:r>
@@ -14571,7 +14559,7 @@
           <w:color w:val="D4D4D4"/>
           <w:sz w:val="21"/>
           <w:szCs w:val="21"/>
-          <w:lang w:val="de-DE" w:eastAsia="fr-CH"/>
+          <w:lang w:eastAsia="fr-CH"/>
         </w:rPr>
         <w:t>, </w:t>
       </w:r>
@@ -14581,7 +14569,7 @@
           <w:color w:val="9CDCFE"/>
           <w:sz w:val="21"/>
           <w:szCs w:val="21"/>
-          <w:lang w:val="de-DE" w:eastAsia="fr-CH"/>
+          <w:lang w:eastAsia="fr-CH"/>
         </w:rPr>
         <w:t>$</w:t>
       </w:r>
@@ -14592,7 +14580,7 @@
           <w:color w:val="9CDCFE"/>
           <w:sz w:val="21"/>
           <w:szCs w:val="21"/>
-          <w:lang w:val="de-DE" w:eastAsia="fr-CH"/>
+          <w:lang w:eastAsia="fr-CH"/>
         </w:rPr>
         <w:t>hashed</w:t>
       </w:r>
@@ -14603,7 +14591,7 @@
           <w:color w:val="D4D4D4"/>
           <w:sz w:val="21"/>
           <w:szCs w:val="21"/>
-          <w:lang w:val="de-DE" w:eastAsia="fr-CH"/>
+          <w:lang w:eastAsia="fr-CH"/>
         </w:rPr>
         <w:t>, </w:t>
       </w:r>
@@ -14613,7 +14601,7 @@
           <w:color w:val="9CDCFE"/>
           <w:sz w:val="21"/>
           <w:szCs w:val="21"/>
-          <w:lang w:val="de-DE" w:eastAsia="fr-CH"/>
+          <w:lang w:eastAsia="fr-CH"/>
         </w:rPr>
         <w:t>$</w:t>
       </w:r>
@@ -14624,7 +14612,7 @@
           <w:color w:val="9CDCFE"/>
           <w:sz w:val="21"/>
           <w:szCs w:val="21"/>
-          <w:lang w:val="de-DE" w:eastAsia="fr-CH"/>
+          <w:lang w:eastAsia="fr-CH"/>
         </w:rPr>
         <w:t>salt</w:t>
       </w:r>
@@ -14635,7 +14623,7 @@
           <w:color w:val="D4D4D4"/>
           <w:sz w:val="21"/>
           <w:szCs w:val="21"/>
-          <w:lang w:val="de-DE" w:eastAsia="fr-CH"/>
+          <w:lang w:eastAsia="fr-CH"/>
         </w:rPr>
         <w:t>);</w:t>
       </w:r>
@@ -14649,7 +14637,7 @@
           <w:color w:val="D4D4D4"/>
           <w:sz w:val="21"/>
           <w:szCs w:val="21"/>
-          <w:lang w:val="de-DE" w:eastAsia="fr-CH"/>
+          <w:lang w:eastAsia="fr-CH"/>
         </w:rPr>
       </w:pPr>
       <w:r>
@@ -14658,7 +14646,7 @@
           <w:color w:val="D4D4D4"/>
           <w:sz w:val="21"/>
           <w:szCs w:val="21"/>
-          <w:lang w:val="de-DE" w:eastAsia="fr-CH"/>
+          <w:lang w:eastAsia="fr-CH"/>
         </w:rPr>
         <w:t>                </w:t>
       </w:r>
@@ -14668,7 +14656,7 @@
           <w:color w:val="9CDCFE"/>
           <w:sz w:val="21"/>
           <w:szCs w:val="21"/>
-          <w:lang w:val="de-DE" w:eastAsia="fr-CH"/>
+          <w:lang w:eastAsia="fr-CH"/>
         </w:rPr>
         <w:t>$_SESSION</w:t>
       </w:r>
@@ -14678,7 +14666,7 @@
           <w:color w:val="D4D4D4"/>
           <w:sz w:val="21"/>
           <w:szCs w:val="21"/>
-          <w:lang w:val="de-DE" w:eastAsia="fr-CH"/>
+          <w:lang w:eastAsia="fr-CH"/>
         </w:rPr>
         <w:t>[</w:t>
       </w:r>
@@ -14688,7 +14676,7 @@
           <w:color w:val="CE9178"/>
           <w:sz w:val="21"/>
           <w:szCs w:val="21"/>
-          <w:lang w:val="de-DE" w:eastAsia="fr-CH"/>
+          <w:lang w:eastAsia="fr-CH"/>
         </w:rPr>
         <w:t>'user'</w:t>
       </w:r>
@@ -14698,10 +14686,11 @@
           <w:color w:val="D4D4D4"/>
           <w:sz w:val="21"/>
           <w:szCs w:val="21"/>
-          <w:lang w:val="de-DE" w:eastAsia="fr-CH"/>
+          <w:lang w:eastAsia="fr-CH"/>
         </w:rPr>
         <w:t>] = </w:t>
       </w:r>
+      <w:proofErr w:type="spellStart"/>
       <w:proofErr w:type="gramStart"/>
       <w:r>
         <w:rPr>
@@ -14709,20 +14698,22 @@
           <w:color w:val="4EC9B0"/>
           <w:sz w:val="21"/>
           <w:szCs w:val="21"/>
-          <w:lang w:val="de-DE" w:eastAsia="fr-CH"/>
+          <w:lang w:eastAsia="fr-CH"/>
         </w:rPr>
         <w:t>userDAO</w:t>
       </w:r>
-      <w:r>
-        <w:rPr>
-          <w:rFonts w:ascii="Consolas" w:eastAsia="Times New Roman" w:hAnsi="Consolas" w:cs="Times New Roman"/>
-          <w:color w:val="D4D4D4"/>
-          <w:sz w:val="21"/>
-          <w:szCs w:val="21"/>
-          <w:lang w:val="de-DE" w:eastAsia="fr-CH"/>
+      <w:proofErr w:type="spellEnd"/>
+      <w:r>
+        <w:rPr>
+          <w:rFonts w:ascii="Consolas" w:eastAsia="Times New Roman" w:hAnsi="Consolas" w:cs="Times New Roman"/>
+          <w:color w:val="D4D4D4"/>
+          <w:sz w:val="21"/>
+          <w:szCs w:val="21"/>
+          <w:lang w:eastAsia="fr-CH"/>
         </w:rPr>
         <w:t>::</w:t>
       </w:r>
+      <w:proofErr w:type="spellStart"/>
       <w:proofErr w:type="gramEnd"/>
       <w:r>
         <w:rPr>
@@ -14730,17 +14721,18 @@
           <w:color w:val="DCDCAA"/>
           <w:sz w:val="21"/>
           <w:szCs w:val="21"/>
-          <w:lang w:val="de-DE" w:eastAsia="fr-CH"/>
+          <w:lang w:eastAsia="fr-CH"/>
         </w:rPr>
         <w:t>readUsersByEmail</w:t>
       </w:r>
-      <w:r>
-        <w:rPr>
-          <w:rFonts w:ascii="Consolas" w:eastAsia="Times New Roman" w:hAnsi="Consolas" w:cs="Times New Roman"/>
-          <w:color w:val="D4D4D4"/>
-          <w:sz w:val="21"/>
-          <w:szCs w:val="21"/>
-          <w:lang w:val="de-DE" w:eastAsia="fr-CH"/>
+      <w:proofErr w:type="spellEnd"/>
+      <w:r>
+        <w:rPr>
+          <w:rFonts w:ascii="Consolas" w:eastAsia="Times New Roman" w:hAnsi="Consolas" w:cs="Times New Roman"/>
+          <w:color w:val="D4D4D4"/>
+          <w:sz w:val="21"/>
+          <w:szCs w:val="21"/>
+          <w:lang w:eastAsia="fr-CH"/>
         </w:rPr>
         <w:t>(</w:t>
       </w:r>
@@ -14750,7 +14742,7 @@
           <w:color w:val="9CDCFE"/>
           <w:sz w:val="21"/>
           <w:szCs w:val="21"/>
-          <w:lang w:val="de-DE" w:eastAsia="fr-CH"/>
+          <w:lang w:eastAsia="fr-CH"/>
         </w:rPr>
         <w:t>$email</w:t>
       </w:r>
@@ -14760,7 +14752,7 @@
           <w:color w:val="D4D4D4"/>
           <w:sz w:val="21"/>
           <w:szCs w:val="21"/>
-          <w:lang w:val="de-DE" w:eastAsia="fr-CH"/>
+          <w:lang w:eastAsia="fr-CH"/>
         </w:rPr>
         <w:t>);</w:t>
       </w:r>
@@ -14783,7 +14775,7 @@
           <w:color w:val="D4D4D4"/>
           <w:sz w:val="21"/>
           <w:szCs w:val="21"/>
-          <w:lang w:val="de-DE" w:eastAsia="fr-CH"/>
+          <w:lang w:eastAsia="fr-CH"/>
         </w:rPr>
         <w:t>                </w:t>
       </w:r>
@@ -15428,33 +15420,15 @@
       <w:pPr>
         <w:pStyle w:val="Titre3"/>
       </w:pPr>
-      <w:bookmarkStart w:id="28" w:name="_Toc71018752"/>
+      <w:bookmarkStart w:id="27" w:name="_Toc71018752"/>
       <w:r>
         <w:t>Modification du profil</w:t>
       </w:r>
-      <w:bookmarkEnd w:id="28"/>
+      <w:bookmarkEnd w:id="27"/>
     </w:p>
     <w:p>
       <w:r>
-        <w:t>Cette fonctionnalité est accessible uniquement pour soi-même, seul l’utilisateur peu</w:t>
-      </w:r>
-      <w:r>
-        <w:t>t modifier son compte. L’</w:t>
-      </w:r>
-      <w:r>
-        <w:t>inf</w:t>
-      </w:r>
-      <w:r>
-        <w:t>ormations pouvant être modifiée</w:t>
-      </w:r>
-      <w:r>
-        <w:t xml:space="preserve"> </w:t>
-      </w:r>
-      <w:r>
-        <w:t>est</w:t>
-      </w:r>
-      <w:r>
-        <w:t xml:space="preserve"> son mot de passe. </w:t>
+        <w:t xml:space="preserve">Cette fonctionnalité est accessible uniquement pour soi-même, seul l’utilisateur peut modifier son compte. L’informations pouvant être modifiée est son mot de passe. </w:t>
       </w:r>
       <w:r>
         <w:t>Si une erreur survient, l’utilisateur est averti avec un message d’erreur.</w:t>
@@ -19041,11 +19015,11 @@
       <w:pPr>
         <w:pStyle w:val="Titre3"/>
       </w:pPr>
-      <w:bookmarkStart w:id="29" w:name="_Toc71018753"/>
+      <w:bookmarkStart w:id="28" w:name="_Toc71018753"/>
       <w:r>
         <w:t>Déconnexion</w:t>
       </w:r>
-      <w:bookmarkEnd w:id="29"/>
+      <w:bookmarkEnd w:id="28"/>
     </w:p>
     <w:p>
       <w:r>
@@ -19752,11 +19726,11 @@
       <w:pPr>
         <w:pStyle w:val="Titre3"/>
       </w:pPr>
-      <w:bookmarkStart w:id="30" w:name="_Toc71018754"/>
+      <w:bookmarkStart w:id="29" w:name="_Toc71018754"/>
       <w:r>
         <w:t>Connexion</w:t>
       </w:r>
-      <w:bookmarkEnd w:id="30"/>
+      <w:bookmarkEnd w:id="29"/>
     </w:p>
     <w:p>
       <w:r>
@@ -21664,22 +21638,22 @@
       <w:pPr>
         <w:pStyle w:val="Titre1"/>
       </w:pPr>
-      <w:bookmarkStart w:id="31" w:name="_Toc71018755"/>
+      <w:bookmarkStart w:id="30" w:name="_Toc71018755"/>
       <w:r>
         <w:t>Généralités concernant l’implémentation</w:t>
       </w:r>
-      <w:bookmarkEnd w:id="31"/>
+      <w:bookmarkEnd w:id="30"/>
     </w:p>
     <w:p/>
     <w:p>
       <w:pPr>
         <w:pStyle w:val="Titre2"/>
       </w:pPr>
-      <w:bookmarkStart w:id="32" w:name="_Toc71018756"/>
+      <w:bookmarkStart w:id="31" w:name="_Toc71018756"/>
       <w:r>
         <w:t>Base de données</w:t>
       </w:r>
-      <w:bookmarkEnd w:id="32"/>
+      <w:bookmarkEnd w:id="31"/>
     </w:p>
     <w:p>
       <w:r>
@@ -21731,16 +21705,16 @@
       <w:pPr>
         <w:pStyle w:val="Titre3"/>
       </w:pPr>
-      <w:bookmarkStart w:id="33" w:name="_Toc71018757"/>
+      <w:bookmarkStart w:id="32" w:name="_Toc71018757"/>
       <w:r>
         <w:t>Le modèle de données final</w:t>
       </w:r>
-      <w:bookmarkEnd w:id="33"/>
+      <w:bookmarkEnd w:id="32"/>
     </w:p>
     <w:p>
       <w:r>
         <w:pict>
-          <v:shape id="_x0000_i1026" type="#_x0000_t75" style="width:453pt;height:255.6pt">
+          <v:shape id="_x0000_i1026" type="#_x0000_t75" style="width:453pt;height:255.75pt">
             <v:imagedata r:id="rId13" o:title="DBSchema"/>
           </v:shape>
         </w:pict>
@@ -21775,11 +21749,11 @@
       <w:pPr>
         <w:pStyle w:val="Titre3"/>
       </w:pPr>
-      <w:bookmarkStart w:id="34" w:name="_Toc71018758"/>
+      <w:bookmarkStart w:id="33" w:name="_Toc71018758"/>
       <w:r>
         <w:t>Dictionnaire de données</w:t>
       </w:r>
-      <w:bookmarkEnd w:id="34"/>
+      <w:bookmarkEnd w:id="33"/>
     </w:p>
     <w:p/>
     <w:p>
@@ -23965,7 +23939,7 @@
       <w:pPr>
         <w:pStyle w:val="Titre1"/>
       </w:pPr>
-      <w:bookmarkStart w:id="35" w:name="_Toc71018759"/>
+      <w:bookmarkStart w:id="34" w:name="_Toc71018759"/>
       <w:r>
         <w:t>Libra</w:t>
       </w:r>
@@ -23975,14 +23949,14 @@
       <w:r>
         <w:t>ries et outils externes</w:t>
       </w:r>
-      <w:bookmarkEnd w:id="35"/>
+      <w:bookmarkEnd w:id="34"/>
     </w:p>
     <w:p/>
     <w:p>
       <w:pPr>
         <w:pStyle w:val="Titre2"/>
       </w:pPr>
-      <w:bookmarkStart w:id="36" w:name="_Toc71018760"/>
+      <w:bookmarkStart w:id="35" w:name="_Toc71018760"/>
       <w:r>
         <w:rPr>
           <w:noProof/>
@@ -23997,7 +23971,7 @@
       <w:r>
         <w:t>Git</w:t>
       </w:r>
-      <w:bookmarkEnd w:id="36"/>
+      <w:bookmarkEnd w:id="35"/>
       <w:r>
         <w:t xml:space="preserve"> </w:t>
       </w:r>
@@ -24019,7 +23993,7 @@
       <w:pPr>
         <w:pStyle w:val="Titre2"/>
       </w:pPr>
-      <w:bookmarkStart w:id="37" w:name="_Toc71018761"/>
+      <w:bookmarkStart w:id="36" w:name="_Toc71018761"/>
       <w:r>
         <w:rPr>
           <w:noProof/>
@@ -24035,7 +24009,7 @@
       <w:r>
         <w:t>Bootstrap</w:t>
       </w:r>
-      <w:bookmarkEnd w:id="37"/>
+      <w:bookmarkEnd w:id="36"/>
       <w:proofErr w:type="spellEnd"/>
     </w:p>
     <w:p>
@@ -24069,7 +24043,7 @@
       <w:pPr>
         <w:pStyle w:val="Titre2"/>
       </w:pPr>
-      <w:bookmarkStart w:id="38" w:name="_Toc71018762"/>
+      <w:bookmarkStart w:id="37" w:name="_Toc71018762"/>
       <w:r>
         <w:rPr>
           <w:noProof/>
@@ -24089,7 +24063,7 @@
       <w:r>
         <w:t xml:space="preserve"> Studio</w:t>
       </w:r>
-      <w:bookmarkEnd w:id="38"/>
+      <w:bookmarkEnd w:id="37"/>
     </w:p>
     <w:p>
       <w:proofErr w:type="spellStart"/>
@@ -24120,12 +24094,12 @@
       <w:pPr>
         <w:pStyle w:val="Titre2"/>
       </w:pPr>
-      <w:bookmarkStart w:id="39" w:name="_Toc71018763"/>
+      <w:bookmarkStart w:id="38" w:name="_Toc71018763"/>
       <w:proofErr w:type="spellStart"/>
       <w:r>
         <w:t>Flaticon</w:t>
       </w:r>
-      <w:bookmarkEnd w:id="39"/>
+      <w:bookmarkEnd w:id="38"/>
       <w:proofErr w:type="spellEnd"/>
     </w:p>
     <w:p>
@@ -24138,11 +24112,11 @@
       <w:pPr>
         <w:pStyle w:val="Titre2"/>
       </w:pPr>
-      <w:bookmarkStart w:id="40" w:name="_Toc71018764"/>
+      <w:bookmarkStart w:id="39" w:name="_Toc71018764"/>
       <w:r>
         <w:t>Expression régulière</w:t>
       </w:r>
-      <w:bookmarkEnd w:id="40"/>
+      <w:bookmarkEnd w:id="39"/>
     </w:p>
     <w:p>
       <w:r>
@@ -24186,7 +24160,7 @@
       <w:pPr>
         <w:pStyle w:val="Titre2"/>
       </w:pPr>
-      <w:bookmarkStart w:id="41" w:name="_Toc71018765"/>
+      <w:bookmarkStart w:id="40" w:name="_Toc71018765"/>
       <w:proofErr w:type="spellStart"/>
       <w:r>
         <w:t>Katalon</w:t>
@@ -24195,7 +24169,7 @@
       <w:r>
         <w:t xml:space="preserve"> Recorder</w:t>
       </w:r>
-      <w:bookmarkEnd w:id="41"/>
+      <w:bookmarkEnd w:id="40"/>
     </w:p>
     <w:p>
       <w:r>
@@ -24230,12 +24204,12 @@
       <w:pPr>
         <w:pStyle w:val="Titre2"/>
       </w:pPr>
-      <w:bookmarkStart w:id="42" w:name="_Toc71018766"/>
+      <w:bookmarkStart w:id="41" w:name="_Toc71018766"/>
       <w:proofErr w:type="spellStart"/>
       <w:r>
         <w:t>Trello</w:t>
       </w:r>
-      <w:bookmarkEnd w:id="42"/>
+      <w:bookmarkEnd w:id="41"/>
       <w:proofErr w:type="spellEnd"/>
     </w:p>
     <w:p>
@@ -24253,22 +24227,22 @@
       <w:pPr>
         <w:pStyle w:val="Titre1"/>
       </w:pPr>
-      <w:bookmarkStart w:id="43" w:name="_Toc71018767"/>
+      <w:bookmarkStart w:id="42" w:name="_Toc71018767"/>
       <w:r>
         <w:t>Plan de tests et tests</w:t>
       </w:r>
-      <w:bookmarkEnd w:id="43"/>
+      <w:bookmarkEnd w:id="42"/>
     </w:p>
     <w:p/>
     <w:p>
       <w:pPr>
         <w:pStyle w:val="Titre2"/>
       </w:pPr>
-      <w:bookmarkStart w:id="44" w:name="_Toc71018768"/>
+      <w:bookmarkStart w:id="43" w:name="_Toc71018768"/>
       <w:r>
         <w:t>Périmètre des tests</w:t>
       </w:r>
-      <w:bookmarkEnd w:id="44"/>
+      <w:bookmarkEnd w:id="43"/>
     </w:p>
     <w:p>
       <w:r>
@@ -24288,21 +24262,21 @@
       <w:pPr>
         <w:pStyle w:val="Titre2"/>
       </w:pPr>
-      <w:bookmarkStart w:id="45" w:name="_Toc71018769"/>
+      <w:bookmarkStart w:id="44" w:name="_Toc71018769"/>
       <w:r>
         <w:t>Équipement de test</w:t>
       </w:r>
-      <w:bookmarkEnd w:id="45"/>
+      <w:bookmarkEnd w:id="44"/>
     </w:p>
     <w:p>
       <w:pPr>
         <w:pStyle w:val="Titre3"/>
       </w:pPr>
-      <w:bookmarkStart w:id="46" w:name="_Toc71018770"/>
+      <w:bookmarkStart w:id="45" w:name="_Toc71018770"/>
       <w:r>
         <w:t>Environnement</w:t>
       </w:r>
-      <w:bookmarkEnd w:id="46"/>
+      <w:bookmarkEnd w:id="45"/>
     </w:p>
     <w:p>
       <w:r>
@@ -24366,11 +24340,11 @@
       <w:pPr>
         <w:pStyle w:val="Titre2"/>
       </w:pPr>
-      <w:bookmarkStart w:id="47" w:name="_Toc71018771"/>
+      <w:bookmarkStart w:id="46" w:name="_Toc71018771"/>
       <w:r>
         <w:t>Scénarios de test</w:t>
       </w:r>
-      <w:bookmarkEnd w:id="47"/>
+      <w:bookmarkEnd w:id="46"/>
     </w:p>
     <w:p>
       <w:r>
@@ -24959,6 +24933,7 @@
           </w:tcPr>
           <w:p>
             <w:r>
+              <w:lastRenderedPageBreak/>
               <w:t>Résultats obtenus</w:t>
             </w:r>
           </w:p>
@@ -27324,6 +27299,7 @@
           </w:tcPr>
           <w:p>
             <w:r>
+              <w:lastRenderedPageBreak/>
               <w:t>Résultats obtenus</w:t>
             </w:r>
           </w:p>
@@ -27559,6 +27535,7 @@
           </w:tcPr>
           <w:p>
             <w:pPr>
+              <w:jc w:val="center"/>
               <w:rPr>
                 <w:color w:val="FF0000"/>
               </w:rPr>
@@ -27575,85 +27552,151 @@
           <w:tcPr>
             <w:tcW w:w="603" w:type="dxa"/>
           </w:tcPr>
-          <w:p/>
+          <w:p>
+            <w:pPr>
+              <w:jc w:val="center"/>
+            </w:pPr>
+            <w:r>
+              <w:rPr>
+                <w:rFonts w:ascii="Segoe UI Symbol" w:eastAsia="Times New Roman" w:hAnsi="Segoe UI Symbol" w:cs="Segoe UI Symbol"/>
+                <w:color w:val="92D050"/>
+                <w:sz w:val="21"/>
+                <w:szCs w:val="21"/>
+                <w:lang w:eastAsia="fr-CH"/>
+              </w:rPr>
+              <w:t>✓</w:t>
+            </w:r>
+          </w:p>
         </w:tc>
         <w:tc>
           <w:tcPr>
             <w:tcW w:w="603" w:type="dxa"/>
           </w:tcPr>
-          <w:p/>
+          <w:p>
+            <w:pPr>
+              <w:jc w:val="center"/>
+            </w:pPr>
+          </w:p>
         </w:tc>
         <w:tc>
           <w:tcPr>
             <w:tcW w:w="604" w:type="dxa"/>
           </w:tcPr>
-          <w:p/>
+          <w:p>
+            <w:pPr>
+              <w:jc w:val="center"/>
+            </w:pPr>
+          </w:p>
         </w:tc>
         <w:tc>
           <w:tcPr>
             <w:tcW w:w="604" w:type="dxa"/>
           </w:tcPr>
-          <w:p/>
+          <w:p>
+            <w:pPr>
+              <w:jc w:val="center"/>
+            </w:pPr>
+          </w:p>
         </w:tc>
         <w:tc>
           <w:tcPr>
             <w:tcW w:w="604" w:type="dxa"/>
           </w:tcPr>
-          <w:p/>
+          <w:p>
+            <w:pPr>
+              <w:jc w:val="center"/>
+            </w:pPr>
+          </w:p>
         </w:tc>
         <w:tc>
           <w:tcPr>
             <w:tcW w:w="604" w:type="dxa"/>
           </w:tcPr>
-          <w:p/>
+          <w:p>
+            <w:pPr>
+              <w:jc w:val="center"/>
+            </w:pPr>
+          </w:p>
         </w:tc>
         <w:tc>
           <w:tcPr>
             <w:tcW w:w="604" w:type="dxa"/>
           </w:tcPr>
-          <w:p/>
+          <w:p>
+            <w:pPr>
+              <w:jc w:val="center"/>
+            </w:pPr>
+          </w:p>
         </w:tc>
         <w:tc>
           <w:tcPr>
             <w:tcW w:w="604" w:type="dxa"/>
           </w:tcPr>
-          <w:p/>
+          <w:p>
+            <w:pPr>
+              <w:jc w:val="center"/>
+            </w:pPr>
+          </w:p>
         </w:tc>
         <w:tc>
           <w:tcPr>
             <w:tcW w:w="604" w:type="dxa"/>
           </w:tcPr>
-          <w:p/>
+          <w:p>
+            <w:pPr>
+              <w:jc w:val="center"/>
+            </w:pPr>
+          </w:p>
         </w:tc>
         <w:tc>
           <w:tcPr>
             <w:tcW w:w="604" w:type="dxa"/>
           </w:tcPr>
-          <w:p/>
+          <w:p>
+            <w:pPr>
+              <w:jc w:val="center"/>
+            </w:pPr>
+          </w:p>
         </w:tc>
         <w:tc>
           <w:tcPr>
             <w:tcW w:w="604" w:type="dxa"/>
           </w:tcPr>
-          <w:p/>
+          <w:p>
+            <w:pPr>
+              <w:jc w:val="center"/>
+            </w:pPr>
+          </w:p>
         </w:tc>
         <w:tc>
           <w:tcPr>
             <w:tcW w:w="605" w:type="dxa"/>
           </w:tcPr>
-          <w:p/>
+          <w:p>
+            <w:pPr>
+              <w:jc w:val="center"/>
+            </w:pPr>
+          </w:p>
         </w:tc>
         <w:tc>
           <w:tcPr>
             <w:tcW w:w="619" w:type="dxa"/>
           </w:tcPr>
-          <w:p/>
+          <w:p>
+            <w:pPr>
+              <w:jc w:val="center"/>
+            </w:pPr>
+          </w:p>
         </w:tc>
         <w:tc>
           <w:tcPr>
             <w:tcW w:w="619" w:type="dxa"/>
           </w:tcPr>
-          <w:p/>
+          <w:p>
+            <w:pPr>
+              <w:jc w:val="center"/>
+            </w:pPr>
+          </w:p>
         </w:tc>
       </w:tr>
       <w:tr>
@@ -27673,6 +27716,7 @@
           </w:tcPr>
           <w:p>
             <w:pPr>
+              <w:jc w:val="center"/>
               <w:rPr>
                 <w:color w:val="FF0000"/>
               </w:rPr>
@@ -27689,85 +27733,151 @@
           <w:tcPr>
             <w:tcW w:w="603" w:type="dxa"/>
           </w:tcPr>
-          <w:p/>
+          <w:p>
+            <w:pPr>
+              <w:jc w:val="center"/>
+            </w:pPr>
+            <w:r>
+              <w:rPr>
+                <w:rFonts w:ascii="Segoe UI Symbol" w:eastAsia="Times New Roman" w:hAnsi="Segoe UI Symbol" w:cs="Segoe UI Symbol"/>
+                <w:color w:val="92D050"/>
+                <w:sz w:val="21"/>
+                <w:szCs w:val="21"/>
+                <w:lang w:eastAsia="fr-CH"/>
+              </w:rPr>
+              <w:t>✓</w:t>
+            </w:r>
+          </w:p>
         </w:tc>
         <w:tc>
           <w:tcPr>
             <w:tcW w:w="603" w:type="dxa"/>
           </w:tcPr>
-          <w:p/>
+          <w:p>
+            <w:pPr>
+              <w:jc w:val="center"/>
+            </w:pPr>
+          </w:p>
         </w:tc>
         <w:tc>
           <w:tcPr>
             <w:tcW w:w="604" w:type="dxa"/>
           </w:tcPr>
-          <w:p/>
+          <w:p>
+            <w:pPr>
+              <w:jc w:val="center"/>
+            </w:pPr>
+          </w:p>
         </w:tc>
         <w:tc>
           <w:tcPr>
             <w:tcW w:w="604" w:type="dxa"/>
           </w:tcPr>
-          <w:p/>
+          <w:p>
+            <w:pPr>
+              <w:jc w:val="center"/>
+            </w:pPr>
+          </w:p>
         </w:tc>
         <w:tc>
           <w:tcPr>
             <w:tcW w:w="604" w:type="dxa"/>
           </w:tcPr>
-          <w:p/>
+          <w:p>
+            <w:pPr>
+              <w:jc w:val="center"/>
+            </w:pPr>
+          </w:p>
         </w:tc>
         <w:tc>
           <w:tcPr>
             <w:tcW w:w="604" w:type="dxa"/>
           </w:tcPr>
-          <w:p/>
+          <w:p>
+            <w:pPr>
+              <w:jc w:val="center"/>
+            </w:pPr>
+          </w:p>
         </w:tc>
         <w:tc>
           <w:tcPr>
             <w:tcW w:w="604" w:type="dxa"/>
           </w:tcPr>
-          <w:p/>
+          <w:p>
+            <w:pPr>
+              <w:jc w:val="center"/>
+            </w:pPr>
+          </w:p>
         </w:tc>
         <w:tc>
           <w:tcPr>
             <w:tcW w:w="604" w:type="dxa"/>
           </w:tcPr>
-          <w:p/>
+          <w:p>
+            <w:pPr>
+              <w:jc w:val="center"/>
+            </w:pPr>
+          </w:p>
         </w:tc>
         <w:tc>
           <w:tcPr>
             <w:tcW w:w="604" w:type="dxa"/>
           </w:tcPr>
-          <w:p/>
+          <w:p>
+            <w:pPr>
+              <w:jc w:val="center"/>
+            </w:pPr>
+          </w:p>
         </w:tc>
         <w:tc>
           <w:tcPr>
             <w:tcW w:w="604" w:type="dxa"/>
           </w:tcPr>
-          <w:p/>
+          <w:p>
+            <w:pPr>
+              <w:jc w:val="center"/>
+            </w:pPr>
+          </w:p>
         </w:tc>
         <w:tc>
           <w:tcPr>
             <w:tcW w:w="604" w:type="dxa"/>
           </w:tcPr>
-          <w:p/>
+          <w:p>
+            <w:pPr>
+              <w:jc w:val="center"/>
+            </w:pPr>
+          </w:p>
         </w:tc>
         <w:tc>
           <w:tcPr>
             <w:tcW w:w="605" w:type="dxa"/>
           </w:tcPr>
-          <w:p/>
+          <w:p>
+            <w:pPr>
+              <w:jc w:val="center"/>
+            </w:pPr>
+          </w:p>
         </w:tc>
         <w:tc>
           <w:tcPr>
             <w:tcW w:w="619" w:type="dxa"/>
           </w:tcPr>
-          <w:p/>
+          <w:p>
+            <w:pPr>
+              <w:jc w:val="center"/>
+            </w:pPr>
+          </w:p>
         </w:tc>
         <w:tc>
           <w:tcPr>
             <w:tcW w:w="619" w:type="dxa"/>
           </w:tcPr>
-          <w:p/>
+          <w:p>
+            <w:pPr>
+              <w:jc w:val="center"/>
+            </w:pPr>
+          </w:p>
         </w:tc>
       </w:tr>
       <w:tr>
@@ -27787,6 +27897,7 @@
           </w:tcPr>
           <w:p>
             <w:pPr>
+              <w:jc w:val="center"/>
               <w:rPr>
                 <w:color w:val="FF0000"/>
               </w:rPr>
@@ -27803,85 +27914,151 @@
           <w:tcPr>
             <w:tcW w:w="603" w:type="dxa"/>
           </w:tcPr>
-          <w:p/>
+          <w:p>
+            <w:pPr>
+              <w:jc w:val="center"/>
+            </w:pPr>
+            <w:r>
+              <w:rPr>
+                <w:rFonts w:ascii="Segoe UI Symbol" w:eastAsia="Times New Roman" w:hAnsi="Segoe UI Symbol" w:cs="Segoe UI Symbol"/>
+                <w:color w:val="92D050"/>
+                <w:sz w:val="21"/>
+                <w:szCs w:val="21"/>
+                <w:lang w:eastAsia="fr-CH"/>
+              </w:rPr>
+              <w:t>✓</w:t>
+            </w:r>
+          </w:p>
         </w:tc>
         <w:tc>
           <w:tcPr>
             <w:tcW w:w="603" w:type="dxa"/>
           </w:tcPr>
-          <w:p/>
+          <w:p>
+            <w:pPr>
+              <w:jc w:val="center"/>
+            </w:pPr>
+          </w:p>
         </w:tc>
         <w:tc>
           <w:tcPr>
             <w:tcW w:w="604" w:type="dxa"/>
           </w:tcPr>
-          <w:p/>
+          <w:p>
+            <w:pPr>
+              <w:jc w:val="center"/>
+            </w:pPr>
+          </w:p>
         </w:tc>
         <w:tc>
           <w:tcPr>
             <w:tcW w:w="604" w:type="dxa"/>
           </w:tcPr>
-          <w:p/>
+          <w:p>
+            <w:pPr>
+              <w:jc w:val="center"/>
+            </w:pPr>
+          </w:p>
         </w:tc>
         <w:tc>
           <w:tcPr>
             <w:tcW w:w="604" w:type="dxa"/>
           </w:tcPr>
-          <w:p/>
+          <w:p>
+            <w:pPr>
+              <w:jc w:val="center"/>
+            </w:pPr>
+          </w:p>
         </w:tc>
         <w:tc>
           <w:tcPr>
             <w:tcW w:w="604" w:type="dxa"/>
           </w:tcPr>
-          <w:p/>
+          <w:p>
+            <w:pPr>
+              <w:jc w:val="center"/>
+            </w:pPr>
+          </w:p>
         </w:tc>
         <w:tc>
           <w:tcPr>
             <w:tcW w:w="604" w:type="dxa"/>
           </w:tcPr>
-          <w:p/>
+          <w:p>
+            <w:pPr>
+              <w:jc w:val="center"/>
+            </w:pPr>
+          </w:p>
         </w:tc>
         <w:tc>
           <w:tcPr>
             <w:tcW w:w="604" w:type="dxa"/>
           </w:tcPr>
-          <w:p/>
+          <w:p>
+            <w:pPr>
+              <w:jc w:val="center"/>
+            </w:pPr>
+          </w:p>
         </w:tc>
         <w:tc>
           <w:tcPr>
             <w:tcW w:w="604" w:type="dxa"/>
           </w:tcPr>
-          <w:p/>
+          <w:p>
+            <w:pPr>
+              <w:jc w:val="center"/>
+            </w:pPr>
+          </w:p>
         </w:tc>
         <w:tc>
           <w:tcPr>
             <w:tcW w:w="604" w:type="dxa"/>
           </w:tcPr>
-          <w:p/>
+          <w:p>
+            <w:pPr>
+              <w:jc w:val="center"/>
+            </w:pPr>
+          </w:p>
         </w:tc>
         <w:tc>
           <w:tcPr>
             <w:tcW w:w="604" w:type="dxa"/>
           </w:tcPr>
-          <w:p/>
+          <w:p>
+            <w:pPr>
+              <w:jc w:val="center"/>
+            </w:pPr>
+          </w:p>
         </w:tc>
         <w:tc>
           <w:tcPr>
             <w:tcW w:w="605" w:type="dxa"/>
           </w:tcPr>
-          <w:p/>
+          <w:p>
+            <w:pPr>
+              <w:jc w:val="center"/>
+            </w:pPr>
+          </w:p>
         </w:tc>
         <w:tc>
           <w:tcPr>
             <w:tcW w:w="619" w:type="dxa"/>
           </w:tcPr>
-          <w:p/>
+          <w:p>
+            <w:pPr>
+              <w:jc w:val="center"/>
+            </w:pPr>
+          </w:p>
         </w:tc>
         <w:tc>
           <w:tcPr>
             <w:tcW w:w="619" w:type="dxa"/>
           </w:tcPr>
-          <w:p/>
+          <w:p>
+            <w:pPr>
+              <w:jc w:val="center"/>
+            </w:pPr>
+          </w:p>
         </w:tc>
       </w:tr>
       <w:tr>
@@ -27901,6 +28078,7 @@
           </w:tcPr>
           <w:p>
             <w:pPr>
+              <w:jc w:val="center"/>
               <w:rPr>
                 <w:color w:val="FF0000"/>
               </w:rPr>
@@ -27917,85 +28095,151 @@
           <w:tcPr>
             <w:tcW w:w="603" w:type="dxa"/>
           </w:tcPr>
-          <w:p/>
+          <w:p>
+            <w:pPr>
+              <w:jc w:val="center"/>
+            </w:pPr>
+            <w:r>
+              <w:rPr>
+                <w:rFonts w:ascii="Segoe UI Symbol" w:eastAsia="Times New Roman" w:hAnsi="Segoe UI Symbol" w:cs="Segoe UI Symbol"/>
+                <w:color w:val="92D050"/>
+                <w:sz w:val="21"/>
+                <w:szCs w:val="21"/>
+                <w:lang w:eastAsia="fr-CH"/>
+              </w:rPr>
+              <w:t>✓</w:t>
+            </w:r>
+          </w:p>
         </w:tc>
         <w:tc>
           <w:tcPr>
             <w:tcW w:w="603" w:type="dxa"/>
           </w:tcPr>
-          <w:p/>
+          <w:p>
+            <w:pPr>
+              <w:jc w:val="center"/>
+            </w:pPr>
+          </w:p>
         </w:tc>
         <w:tc>
           <w:tcPr>
             <w:tcW w:w="604" w:type="dxa"/>
           </w:tcPr>
-          <w:p/>
+          <w:p>
+            <w:pPr>
+              <w:jc w:val="center"/>
+            </w:pPr>
+          </w:p>
         </w:tc>
         <w:tc>
           <w:tcPr>
             <w:tcW w:w="604" w:type="dxa"/>
           </w:tcPr>
-          <w:p/>
+          <w:p>
+            <w:pPr>
+              <w:jc w:val="center"/>
+            </w:pPr>
+          </w:p>
         </w:tc>
         <w:tc>
           <w:tcPr>
             <w:tcW w:w="604" w:type="dxa"/>
           </w:tcPr>
-          <w:p/>
+          <w:p>
+            <w:pPr>
+              <w:jc w:val="center"/>
+            </w:pPr>
+          </w:p>
         </w:tc>
         <w:tc>
           <w:tcPr>
             <w:tcW w:w="604" w:type="dxa"/>
           </w:tcPr>
-          <w:p/>
+          <w:p>
+            <w:pPr>
+              <w:jc w:val="center"/>
+            </w:pPr>
+          </w:p>
         </w:tc>
         <w:tc>
           <w:tcPr>
             <w:tcW w:w="604" w:type="dxa"/>
           </w:tcPr>
-          <w:p/>
+          <w:p>
+            <w:pPr>
+              <w:jc w:val="center"/>
+            </w:pPr>
+          </w:p>
         </w:tc>
         <w:tc>
           <w:tcPr>
             <w:tcW w:w="604" w:type="dxa"/>
           </w:tcPr>
-          <w:p/>
+          <w:p>
+            <w:pPr>
+              <w:jc w:val="center"/>
+            </w:pPr>
+          </w:p>
         </w:tc>
         <w:tc>
           <w:tcPr>
             <w:tcW w:w="604" w:type="dxa"/>
           </w:tcPr>
-          <w:p/>
+          <w:p>
+            <w:pPr>
+              <w:jc w:val="center"/>
+            </w:pPr>
+          </w:p>
         </w:tc>
         <w:tc>
           <w:tcPr>
             <w:tcW w:w="604" w:type="dxa"/>
           </w:tcPr>
-          <w:p/>
+          <w:p>
+            <w:pPr>
+              <w:jc w:val="center"/>
+            </w:pPr>
+          </w:p>
         </w:tc>
         <w:tc>
           <w:tcPr>
             <w:tcW w:w="604" w:type="dxa"/>
           </w:tcPr>
-          <w:p/>
+          <w:p>
+            <w:pPr>
+              <w:jc w:val="center"/>
+            </w:pPr>
+          </w:p>
         </w:tc>
         <w:tc>
           <w:tcPr>
             <w:tcW w:w="605" w:type="dxa"/>
           </w:tcPr>
-          <w:p/>
+          <w:p>
+            <w:pPr>
+              <w:jc w:val="center"/>
+            </w:pPr>
+          </w:p>
         </w:tc>
         <w:tc>
           <w:tcPr>
             <w:tcW w:w="619" w:type="dxa"/>
           </w:tcPr>
-          <w:p/>
+          <w:p>
+            <w:pPr>
+              <w:jc w:val="center"/>
+            </w:pPr>
+          </w:p>
         </w:tc>
         <w:tc>
           <w:tcPr>
             <w:tcW w:w="619" w:type="dxa"/>
           </w:tcPr>
-          <w:p/>
+          <w:p>
+            <w:pPr>
+              <w:jc w:val="center"/>
+            </w:pPr>
+          </w:p>
         </w:tc>
       </w:tr>
       <w:tr>
@@ -28015,6 +28259,7 @@
           </w:tcPr>
           <w:p>
             <w:pPr>
+              <w:jc w:val="center"/>
               <w:rPr>
                 <w:color w:val="FF0000"/>
               </w:rPr>
@@ -28031,85 +28276,147 @@
           <w:tcPr>
             <w:tcW w:w="603" w:type="dxa"/>
           </w:tcPr>
-          <w:p/>
+          <w:p>
+            <w:pPr>
+              <w:jc w:val="center"/>
+            </w:pPr>
+            <w:r>
+              <w:rPr>
+                <w:color w:val="FF0000"/>
+              </w:rPr>
+              <w:t>X</w:t>
+            </w:r>
+          </w:p>
         </w:tc>
         <w:tc>
           <w:tcPr>
             <w:tcW w:w="603" w:type="dxa"/>
           </w:tcPr>
-          <w:p/>
+          <w:p>
+            <w:pPr>
+              <w:jc w:val="center"/>
+            </w:pPr>
+          </w:p>
         </w:tc>
         <w:tc>
           <w:tcPr>
             <w:tcW w:w="604" w:type="dxa"/>
           </w:tcPr>
-          <w:p/>
+          <w:p>
+            <w:pPr>
+              <w:jc w:val="center"/>
+            </w:pPr>
+          </w:p>
         </w:tc>
         <w:tc>
           <w:tcPr>
             <w:tcW w:w="604" w:type="dxa"/>
           </w:tcPr>
-          <w:p/>
+          <w:p>
+            <w:pPr>
+              <w:jc w:val="center"/>
+            </w:pPr>
+          </w:p>
         </w:tc>
         <w:tc>
           <w:tcPr>
             <w:tcW w:w="604" w:type="dxa"/>
           </w:tcPr>
-          <w:p/>
+          <w:p>
+            <w:pPr>
+              <w:jc w:val="center"/>
+            </w:pPr>
+          </w:p>
         </w:tc>
         <w:tc>
           <w:tcPr>
             <w:tcW w:w="604" w:type="dxa"/>
           </w:tcPr>
-          <w:p/>
+          <w:p>
+            <w:pPr>
+              <w:jc w:val="center"/>
+            </w:pPr>
+          </w:p>
         </w:tc>
         <w:tc>
           <w:tcPr>
             <w:tcW w:w="604" w:type="dxa"/>
           </w:tcPr>
-          <w:p/>
+          <w:p>
+            <w:pPr>
+              <w:jc w:val="center"/>
+            </w:pPr>
+          </w:p>
         </w:tc>
         <w:tc>
           <w:tcPr>
             <w:tcW w:w="604" w:type="dxa"/>
           </w:tcPr>
-          <w:p/>
+          <w:p>
+            <w:pPr>
+              <w:jc w:val="center"/>
+            </w:pPr>
+          </w:p>
         </w:tc>
         <w:tc>
           <w:tcPr>
             <w:tcW w:w="604" w:type="dxa"/>
           </w:tcPr>
-          <w:p/>
+          <w:p>
+            <w:pPr>
+              <w:jc w:val="center"/>
+            </w:pPr>
+          </w:p>
         </w:tc>
         <w:tc>
           <w:tcPr>
             <w:tcW w:w="604" w:type="dxa"/>
           </w:tcPr>
-          <w:p/>
+          <w:p>
+            <w:pPr>
+              <w:jc w:val="center"/>
+            </w:pPr>
+          </w:p>
         </w:tc>
         <w:tc>
           <w:tcPr>
             <w:tcW w:w="604" w:type="dxa"/>
           </w:tcPr>
-          <w:p/>
+          <w:p>
+            <w:pPr>
+              <w:jc w:val="center"/>
+            </w:pPr>
+          </w:p>
         </w:tc>
         <w:tc>
           <w:tcPr>
             <w:tcW w:w="605" w:type="dxa"/>
           </w:tcPr>
-          <w:p/>
+          <w:p>
+            <w:pPr>
+              <w:jc w:val="center"/>
+            </w:pPr>
+          </w:p>
         </w:tc>
         <w:tc>
           <w:tcPr>
             <w:tcW w:w="619" w:type="dxa"/>
           </w:tcPr>
-          <w:p/>
+          <w:p>
+            <w:pPr>
+              <w:jc w:val="center"/>
+            </w:pPr>
+          </w:p>
         </w:tc>
         <w:tc>
           <w:tcPr>
             <w:tcW w:w="619" w:type="dxa"/>
           </w:tcPr>
-          <w:p/>
+          <w:p>
+            <w:pPr>
+              <w:jc w:val="center"/>
+            </w:pPr>
+          </w:p>
         </w:tc>
       </w:tr>
       <w:tr>
@@ -28129,6 +28436,7 @@
           </w:tcPr>
           <w:p>
             <w:pPr>
+              <w:jc w:val="center"/>
               <w:rPr>
                 <w:color w:val="FF0000"/>
               </w:rPr>
@@ -28145,85 +28453,147 @@
           <w:tcPr>
             <w:tcW w:w="603" w:type="dxa"/>
           </w:tcPr>
-          <w:p/>
+          <w:p>
+            <w:pPr>
+              <w:jc w:val="center"/>
+            </w:pPr>
+            <w:r>
+              <w:rPr>
+                <w:color w:val="FF0000"/>
+              </w:rPr>
+              <w:t>X</w:t>
+            </w:r>
+          </w:p>
         </w:tc>
         <w:tc>
           <w:tcPr>
             <w:tcW w:w="603" w:type="dxa"/>
           </w:tcPr>
-          <w:p/>
+          <w:p>
+            <w:pPr>
+              <w:jc w:val="center"/>
+            </w:pPr>
+          </w:p>
         </w:tc>
         <w:tc>
           <w:tcPr>
             <w:tcW w:w="604" w:type="dxa"/>
           </w:tcPr>
-          <w:p/>
+          <w:p>
+            <w:pPr>
+              <w:jc w:val="center"/>
+            </w:pPr>
+          </w:p>
         </w:tc>
         <w:tc>
           <w:tcPr>
             <w:tcW w:w="604" w:type="dxa"/>
           </w:tcPr>
-          <w:p/>
+          <w:p>
+            <w:pPr>
+              <w:jc w:val="center"/>
+            </w:pPr>
+          </w:p>
         </w:tc>
         <w:tc>
           <w:tcPr>
             <w:tcW w:w="604" w:type="dxa"/>
           </w:tcPr>
-          <w:p/>
+          <w:p>
+            <w:pPr>
+              <w:jc w:val="center"/>
+            </w:pPr>
+          </w:p>
         </w:tc>
         <w:tc>
           <w:tcPr>
             <w:tcW w:w="604" w:type="dxa"/>
           </w:tcPr>
-          <w:p/>
+          <w:p>
+            <w:pPr>
+              <w:jc w:val="center"/>
+            </w:pPr>
+          </w:p>
         </w:tc>
         <w:tc>
           <w:tcPr>
             <w:tcW w:w="604" w:type="dxa"/>
           </w:tcPr>
-          <w:p/>
+          <w:p>
+            <w:pPr>
+              <w:jc w:val="center"/>
+            </w:pPr>
+          </w:p>
         </w:tc>
         <w:tc>
           <w:tcPr>
             <w:tcW w:w="604" w:type="dxa"/>
           </w:tcPr>
-          <w:p/>
+          <w:p>
+            <w:pPr>
+              <w:jc w:val="center"/>
+            </w:pPr>
+          </w:p>
         </w:tc>
         <w:tc>
           <w:tcPr>
             <w:tcW w:w="604" w:type="dxa"/>
           </w:tcPr>
-          <w:p/>
+          <w:p>
+            <w:pPr>
+              <w:jc w:val="center"/>
+            </w:pPr>
+          </w:p>
         </w:tc>
         <w:tc>
           <w:tcPr>
             <w:tcW w:w="604" w:type="dxa"/>
           </w:tcPr>
-          <w:p/>
+          <w:p>
+            <w:pPr>
+              <w:jc w:val="center"/>
+            </w:pPr>
+          </w:p>
         </w:tc>
         <w:tc>
           <w:tcPr>
             <w:tcW w:w="604" w:type="dxa"/>
           </w:tcPr>
-          <w:p/>
+          <w:p>
+            <w:pPr>
+              <w:jc w:val="center"/>
+            </w:pPr>
+          </w:p>
         </w:tc>
         <w:tc>
           <w:tcPr>
             <w:tcW w:w="605" w:type="dxa"/>
           </w:tcPr>
-          <w:p/>
+          <w:p>
+            <w:pPr>
+              <w:jc w:val="center"/>
+            </w:pPr>
+          </w:p>
         </w:tc>
         <w:tc>
           <w:tcPr>
             <w:tcW w:w="619" w:type="dxa"/>
           </w:tcPr>
-          <w:p/>
+          <w:p>
+            <w:pPr>
+              <w:jc w:val="center"/>
+            </w:pPr>
+          </w:p>
         </w:tc>
         <w:tc>
           <w:tcPr>
             <w:tcW w:w="619" w:type="dxa"/>
           </w:tcPr>
-          <w:p/>
+          <w:p>
+            <w:pPr>
+              <w:jc w:val="center"/>
+            </w:pPr>
+          </w:p>
         </w:tc>
       </w:tr>
       <w:tr>
@@ -28243,6 +28613,7 @@
           </w:tcPr>
           <w:p>
             <w:pPr>
+              <w:jc w:val="center"/>
               <w:rPr>
                 <w:color w:val="FF0000"/>
               </w:rPr>
@@ -28259,85 +28630,147 @@
           <w:tcPr>
             <w:tcW w:w="603" w:type="dxa"/>
           </w:tcPr>
-          <w:p/>
+          <w:p>
+            <w:pPr>
+              <w:jc w:val="center"/>
+            </w:pPr>
+            <w:r>
+              <w:rPr>
+                <w:color w:val="FF0000"/>
+              </w:rPr>
+              <w:t>X</w:t>
+            </w:r>
+          </w:p>
         </w:tc>
         <w:tc>
           <w:tcPr>
             <w:tcW w:w="603" w:type="dxa"/>
           </w:tcPr>
-          <w:p/>
+          <w:p>
+            <w:pPr>
+              <w:jc w:val="center"/>
+            </w:pPr>
+          </w:p>
         </w:tc>
         <w:tc>
           <w:tcPr>
             <w:tcW w:w="604" w:type="dxa"/>
           </w:tcPr>
-          <w:p/>
+          <w:p>
+            <w:pPr>
+              <w:jc w:val="center"/>
+            </w:pPr>
+          </w:p>
         </w:tc>
         <w:tc>
           <w:tcPr>
             <w:tcW w:w="604" w:type="dxa"/>
           </w:tcPr>
-          <w:p/>
+          <w:p>
+            <w:pPr>
+              <w:jc w:val="center"/>
+            </w:pPr>
+          </w:p>
         </w:tc>
         <w:tc>
           <w:tcPr>
             <w:tcW w:w="604" w:type="dxa"/>
           </w:tcPr>
-          <w:p/>
+          <w:p>
+            <w:pPr>
+              <w:jc w:val="center"/>
+            </w:pPr>
+          </w:p>
         </w:tc>
         <w:tc>
           <w:tcPr>
             <w:tcW w:w="604" w:type="dxa"/>
           </w:tcPr>
-          <w:p/>
+          <w:p>
+            <w:pPr>
+              <w:jc w:val="center"/>
+            </w:pPr>
+          </w:p>
         </w:tc>
         <w:tc>
           <w:tcPr>
             <w:tcW w:w="604" w:type="dxa"/>
           </w:tcPr>
-          <w:p/>
+          <w:p>
+            <w:pPr>
+              <w:jc w:val="center"/>
+            </w:pPr>
+          </w:p>
         </w:tc>
         <w:tc>
           <w:tcPr>
             <w:tcW w:w="604" w:type="dxa"/>
           </w:tcPr>
-          <w:p/>
+          <w:p>
+            <w:pPr>
+              <w:jc w:val="center"/>
+            </w:pPr>
+          </w:p>
         </w:tc>
         <w:tc>
           <w:tcPr>
             <w:tcW w:w="604" w:type="dxa"/>
           </w:tcPr>
-          <w:p/>
+          <w:p>
+            <w:pPr>
+              <w:jc w:val="center"/>
+            </w:pPr>
+          </w:p>
         </w:tc>
         <w:tc>
           <w:tcPr>
             <w:tcW w:w="604" w:type="dxa"/>
           </w:tcPr>
-          <w:p/>
+          <w:p>
+            <w:pPr>
+              <w:jc w:val="center"/>
+            </w:pPr>
+          </w:p>
         </w:tc>
         <w:tc>
           <w:tcPr>
             <w:tcW w:w="604" w:type="dxa"/>
           </w:tcPr>
-          <w:p/>
+          <w:p>
+            <w:pPr>
+              <w:jc w:val="center"/>
+            </w:pPr>
+          </w:p>
         </w:tc>
         <w:tc>
           <w:tcPr>
             <w:tcW w:w="605" w:type="dxa"/>
           </w:tcPr>
-          <w:p/>
+          <w:p>
+            <w:pPr>
+              <w:jc w:val="center"/>
+            </w:pPr>
+          </w:p>
         </w:tc>
         <w:tc>
           <w:tcPr>
             <w:tcW w:w="619" w:type="dxa"/>
           </w:tcPr>
-          <w:p/>
+          <w:p>
+            <w:pPr>
+              <w:jc w:val="center"/>
+            </w:pPr>
+          </w:p>
         </w:tc>
         <w:tc>
           <w:tcPr>
             <w:tcW w:w="619" w:type="dxa"/>
           </w:tcPr>
-          <w:p/>
+          <w:p>
+            <w:pPr>
+              <w:jc w:val="center"/>
+            </w:pPr>
+          </w:p>
         </w:tc>
       </w:tr>
       <w:tr>
@@ -28357,6 +28790,7 @@
           </w:tcPr>
           <w:p>
             <w:pPr>
+              <w:jc w:val="center"/>
               <w:rPr>
                 <w:color w:val="FF0000"/>
               </w:rPr>
@@ -28373,85 +28807,147 @@
           <w:tcPr>
             <w:tcW w:w="603" w:type="dxa"/>
           </w:tcPr>
-          <w:p/>
+          <w:p>
+            <w:pPr>
+              <w:jc w:val="center"/>
+            </w:pPr>
+            <w:r>
+              <w:rPr>
+                <w:color w:val="FF0000"/>
+              </w:rPr>
+              <w:t>X</w:t>
+            </w:r>
+          </w:p>
         </w:tc>
         <w:tc>
           <w:tcPr>
             <w:tcW w:w="603" w:type="dxa"/>
           </w:tcPr>
-          <w:p/>
+          <w:p>
+            <w:pPr>
+              <w:jc w:val="center"/>
+            </w:pPr>
+          </w:p>
         </w:tc>
         <w:tc>
           <w:tcPr>
             <w:tcW w:w="604" w:type="dxa"/>
           </w:tcPr>
-          <w:p/>
+          <w:p>
+            <w:pPr>
+              <w:jc w:val="center"/>
+            </w:pPr>
+          </w:p>
         </w:tc>
         <w:tc>
           <w:tcPr>
             <w:tcW w:w="604" w:type="dxa"/>
           </w:tcPr>
-          <w:p/>
+          <w:p>
+            <w:pPr>
+              <w:jc w:val="center"/>
+            </w:pPr>
+          </w:p>
         </w:tc>
         <w:tc>
           <w:tcPr>
             <w:tcW w:w="604" w:type="dxa"/>
           </w:tcPr>
-          <w:p/>
+          <w:p>
+            <w:pPr>
+              <w:jc w:val="center"/>
+            </w:pPr>
+          </w:p>
         </w:tc>
         <w:tc>
           <w:tcPr>
             <w:tcW w:w="604" w:type="dxa"/>
           </w:tcPr>
-          <w:p/>
+          <w:p>
+            <w:pPr>
+              <w:jc w:val="center"/>
+            </w:pPr>
+          </w:p>
         </w:tc>
         <w:tc>
           <w:tcPr>
             <w:tcW w:w="604" w:type="dxa"/>
           </w:tcPr>
-          <w:p/>
+          <w:p>
+            <w:pPr>
+              <w:jc w:val="center"/>
+            </w:pPr>
+          </w:p>
         </w:tc>
         <w:tc>
           <w:tcPr>
             <w:tcW w:w="604" w:type="dxa"/>
           </w:tcPr>
-          <w:p/>
+          <w:p>
+            <w:pPr>
+              <w:jc w:val="center"/>
+            </w:pPr>
+          </w:p>
         </w:tc>
         <w:tc>
           <w:tcPr>
             <w:tcW w:w="604" w:type="dxa"/>
           </w:tcPr>
-          <w:p/>
+          <w:p>
+            <w:pPr>
+              <w:jc w:val="center"/>
+            </w:pPr>
+          </w:p>
         </w:tc>
         <w:tc>
           <w:tcPr>
             <w:tcW w:w="604" w:type="dxa"/>
           </w:tcPr>
-          <w:p/>
+          <w:p>
+            <w:pPr>
+              <w:jc w:val="center"/>
+            </w:pPr>
+          </w:p>
         </w:tc>
         <w:tc>
           <w:tcPr>
             <w:tcW w:w="604" w:type="dxa"/>
           </w:tcPr>
-          <w:p/>
+          <w:p>
+            <w:pPr>
+              <w:jc w:val="center"/>
+            </w:pPr>
+          </w:p>
         </w:tc>
         <w:tc>
           <w:tcPr>
             <w:tcW w:w="605" w:type="dxa"/>
           </w:tcPr>
-          <w:p/>
+          <w:p>
+            <w:pPr>
+              <w:jc w:val="center"/>
+            </w:pPr>
+          </w:p>
         </w:tc>
         <w:tc>
           <w:tcPr>
             <w:tcW w:w="619" w:type="dxa"/>
           </w:tcPr>
-          <w:p/>
+          <w:p>
+            <w:pPr>
+              <w:jc w:val="center"/>
+            </w:pPr>
+          </w:p>
         </w:tc>
         <w:tc>
           <w:tcPr>
             <w:tcW w:w="619" w:type="dxa"/>
           </w:tcPr>
-          <w:p/>
+          <w:p>
+            <w:pPr>
+              <w:jc w:val="center"/>
+            </w:pPr>
+          </w:p>
         </w:tc>
       </w:tr>
       <w:tr>
@@ -28471,6 +28967,7 @@
           </w:tcPr>
           <w:p>
             <w:pPr>
+              <w:jc w:val="center"/>
               <w:rPr>
                 <w:color w:val="FF0000"/>
               </w:rPr>
@@ -28487,85 +28984,147 @@
           <w:tcPr>
             <w:tcW w:w="603" w:type="dxa"/>
           </w:tcPr>
-          <w:p/>
+          <w:p>
+            <w:pPr>
+              <w:jc w:val="center"/>
+            </w:pPr>
+            <w:r>
+              <w:rPr>
+                <w:color w:val="FF0000"/>
+              </w:rPr>
+              <w:t>X</w:t>
+            </w:r>
+          </w:p>
         </w:tc>
         <w:tc>
           <w:tcPr>
             <w:tcW w:w="603" w:type="dxa"/>
           </w:tcPr>
-          <w:p/>
+          <w:p>
+            <w:pPr>
+              <w:jc w:val="center"/>
+            </w:pPr>
+          </w:p>
         </w:tc>
         <w:tc>
           <w:tcPr>
             <w:tcW w:w="604" w:type="dxa"/>
           </w:tcPr>
-          <w:p/>
+          <w:p>
+            <w:pPr>
+              <w:jc w:val="center"/>
+            </w:pPr>
+          </w:p>
         </w:tc>
         <w:tc>
           <w:tcPr>
             <w:tcW w:w="604" w:type="dxa"/>
           </w:tcPr>
-          <w:p/>
+          <w:p>
+            <w:pPr>
+              <w:jc w:val="center"/>
+            </w:pPr>
+          </w:p>
         </w:tc>
         <w:tc>
           <w:tcPr>
             <w:tcW w:w="604" w:type="dxa"/>
           </w:tcPr>
-          <w:p/>
+          <w:p>
+            <w:pPr>
+              <w:jc w:val="center"/>
+            </w:pPr>
+          </w:p>
         </w:tc>
         <w:tc>
           <w:tcPr>
             <w:tcW w:w="604" w:type="dxa"/>
           </w:tcPr>
-          <w:p/>
+          <w:p>
+            <w:pPr>
+              <w:jc w:val="center"/>
+            </w:pPr>
+          </w:p>
         </w:tc>
         <w:tc>
           <w:tcPr>
             <w:tcW w:w="604" w:type="dxa"/>
           </w:tcPr>
-          <w:p/>
+          <w:p>
+            <w:pPr>
+              <w:jc w:val="center"/>
+            </w:pPr>
+          </w:p>
         </w:tc>
         <w:tc>
           <w:tcPr>
             <w:tcW w:w="604" w:type="dxa"/>
           </w:tcPr>
-          <w:p/>
+          <w:p>
+            <w:pPr>
+              <w:jc w:val="center"/>
+            </w:pPr>
+          </w:p>
         </w:tc>
         <w:tc>
           <w:tcPr>
             <w:tcW w:w="604" w:type="dxa"/>
           </w:tcPr>
-          <w:p/>
+          <w:p>
+            <w:pPr>
+              <w:jc w:val="center"/>
+            </w:pPr>
+          </w:p>
         </w:tc>
         <w:tc>
           <w:tcPr>
             <w:tcW w:w="604" w:type="dxa"/>
           </w:tcPr>
-          <w:p/>
+          <w:p>
+            <w:pPr>
+              <w:jc w:val="center"/>
+            </w:pPr>
+          </w:p>
         </w:tc>
         <w:tc>
           <w:tcPr>
             <w:tcW w:w="604" w:type="dxa"/>
           </w:tcPr>
-          <w:p/>
+          <w:p>
+            <w:pPr>
+              <w:jc w:val="center"/>
+            </w:pPr>
+          </w:p>
         </w:tc>
         <w:tc>
           <w:tcPr>
             <w:tcW w:w="605" w:type="dxa"/>
           </w:tcPr>
-          <w:p/>
+          <w:p>
+            <w:pPr>
+              <w:jc w:val="center"/>
+            </w:pPr>
+          </w:p>
         </w:tc>
         <w:tc>
           <w:tcPr>
             <w:tcW w:w="619" w:type="dxa"/>
           </w:tcPr>
-          <w:p/>
+          <w:p>
+            <w:pPr>
+              <w:jc w:val="center"/>
+            </w:pPr>
+          </w:p>
         </w:tc>
         <w:tc>
           <w:tcPr>
             <w:tcW w:w="619" w:type="dxa"/>
           </w:tcPr>
-          <w:p/>
+          <w:p>
+            <w:pPr>
+              <w:jc w:val="center"/>
+            </w:pPr>
+          </w:p>
         </w:tc>
       </w:tr>
       <w:tr>
@@ -28585,6 +29144,7 @@
           </w:tcPr>
           <w:p>
             <w:pPr>
+              <w:jc w:val="center"/>
               <w:rPr>
                 <w:color w:val="FF0000"/>
               </w:rPr>
@@ -28601,85 +29161,147 @@
           <w:tcPr>
             <w:tcW w:w="603" w:type="dxa"/>
           </w:tcPr>
-          <w:p/>
+          <w:p>
+            <w:pPr>
+              <w:jc w:val="center"/>
+            </w:pPr>
+            <w:r>
+              <w:rPr>
+                <w:color w:val="FF0000"/>
+              </w:rPr>
+              <w:t>X</w:t>
+            </w:r>
+          </w:p>
         </w:tc>
         <w:tc>
           <w:tcPr>
             <w:tcW w:w="603" w:type="dxa"/>
           </w:tcPr>
-          <w:p/>
+          <w:p>
+            <w:pPr>
+              <w:jc w:val="center"/>
+            </w:pPr>
+          </w:p>
         </w:tc>
         <w:tc>
           <w:tcPr>
             <w:tcW w:w="604" w:type="dxa"/>
           </w:tcPr>
-          <w:p/>
+          <w:p>
+            <w:pPr>
+              <w:jc w:val="center"/>
+            </w:pPr>
+          </w:p>
         </w:tc>
         <w:tc>
           <w:tcPr>
             <w:tcW w:w="604" w:type="dxa"/>
           </w:tcPr>
-          <w:p/>
+          <w:p>
+            <w:pPr>
+              <w:jc w:val="center"/>
+            </w:pPr>
+          </w:p>
         </w:tc>
         <w:tc>
           <w:tcPr>
             <w:tcW w:w="604" w:type="dxa"/>
           </w:tcPr>
-          <w:p/>
+          <w:p>
+            <w:pPr>
+              <w:jc w:val="center"/>
+            </w:pPr>
+          </w:p>
         </w:tc>
         <w:tc>
           <w:tcPr>
             <w:tcW w:w="604" w:type="dxa"/>
           </w:tcPr>
-          <w:p/>
+          <w:p>
+            <w:pPr>
+              <w:jc w:val="center"/>
+            </w:pPr>
+          </w:p>
         </w:tc>
         <w:tc>
           <w:tcPr>
             <w:tcW w:w="604" w:type="dxa"/>
           </w:tcPr>
-          <w:p/>
+          <w:p>
+            <w:pPr>
+              <w:jc w:val="center"/>
+            </w:pPr>
+          </w:p>
         </w:tc>
         <w:tc>
           <w:tcPr>
             <w:tcW w:w="604" w:type="dxa"/>
           </w:tcPr>
-          <w:p/>
+          <w:p>
+            <w:pPr>
+              <w:jc w:val="center"/>
+            </w:pPr>
+          </w:p>
         </w:tc>
         <w:tc>
           <w:tcPr>
             <w:tcW w:w="604" w:type="dxa"/>
           </w:tcPr>
-          <w:p/>
+          <w:p>
+            <w:pPr>
+              <w:jc w:val="center"/>
+            </w:pPr>
+          </w:p>
         </w:tc>
         <w:tc>
           <w:tcPr>
             <w:tcW w:w="604" w:type="dxa"/>
           </w:tcPr>
-          <w:p/>
+          <w:p>
+            <w:pPr>
+              <w:jc w:val="center"/>
+            </w:pPr>
+          </w:p>
         </w:tc>
         <w:tc>
           <w:tcPr>
             <w:tcW w:w="604" w:type="dxa"/>
           </w:tcPr>
-          <w:p/>
+          <w:p>
+            <w:pPr>
+              <w:jc w:val="center"/>
+            </w:pPr>
+          </w:p>
         </w:tc>
         <w:tc>
           <w:tcPr>
             <w:tcW w:w="605" w:type="dxa"/>
           </w:tcPr>
-          <w:p/>
+          <w:p>
+            <w:pPr>
+              <w:jc w:val="center"/>
+            </w:pPr>
+          </w:p>
         </w:tc>
         <w:tc>
           <w:tcPr>
             <w:tcW w:w="619" w:type="dxa"/>
           </w:tcPr>
-          <w:p/>
+          <w:p>
+            <w:pPr>
+              <w:jc w:val="center"/>
+            </w:pPr>
+          </w:p>
         </w:tc>
         <w:tc>
           <w:tcPr>
             <w:tcW w:w="619" w:type="dxa"/>
           </w:tcPr>
-          <w:p/>
+          <w:p>
+            <w:pPr>
+              <w:jc w:val="center"/>
+            </w:pPr>
+          </w:p>
         </w:tc>
       </w:tr>
       <w:tr>
@@ -28699,6 +29321,7 @@
           </w:tcPr>
           <w:p>
             <w:pPr>
+              <w:jc w:val="center"/>
               <w:rPr>
                 <w:color w:val="FF0000"/>
               </w:rPr>
@@ -28715,85 +29338,147 @@
           <w:tcPr>
             <w:tcW w:w="603" w:type="dxa"/>
           </w:tcPr>
-          <w:p/>
+          <w:p>
+            <w:pPr>
+              <w:jc w:val="center"/>
+            </w:pPr>
+            <w:r>
+              <w:rPr>
+                <w:color w:val="FF0000"/>
+              </w:rPr>
+              <w:t>X</w:t>
+            </w:r>
+          </w:p>
         </w:tc>
         <w:tc>
           <w:tcPr>
             <w:tcW w:w="603" w:type="dxa"/>
           </w:tcPr>
-          <w:p/>
+          <w:p>
+            <w:pPr>
+              <w:jc w:val="center"/>
+            </w:pPr>
+          </w:p>
         </w:tc>
         <w:tc>
           <w:tcPr>
             <w:tcW w:w="604" w:type="dxa"/>
           </w:tcPr>
-          <w:p/>
+          <w:p>
+            <w:pPr>
+              <w:jc w:val="center"/>
+            </w:pPr>
+          </w:p>
         </w:tc>
         <w:tc>
           <w:tcPr>
             <w:tcW w:w="604" w:type="dxa"/>
           </w:tcPr>
-          <w:p/>
+          <w:p>
+            <w:pPr>
+              <w:jc w:val="center"/>
+            </w:pPr>
+          </w:p>
         </w:tc>
         <w:tc>
           <w:tcPr>
             <w:tcW w:w="604" w:type="dxa"/>
           </w:tcPr>
-          <w:p/>
+          <w:p>
+            <w:pPr>
+              <w:jc w:val="center"/>
+            </w:pPr>
+          </w:p>
         </w:tc>
         <w:tc>
           <w:tcPr>
             <w:tcW w:w="604" w:type="dxa"/>
           </w:tcPr>
-          <w:p/>
+          <w:p>
+            <w:pPr>
+              <w:jc w:val="center"/>
+            </w:pPr>
+          </w:p>
         </w:tc>
         <w:tc>
           <w:tcPr>
             <w:tcW w:w="604" w:type="dxa"/>
           </w:tcPr>
-          <w:p/>
+          <w:p>
+            <w:pPr>
+              <w:jc w:val="center"/>
+            </w:pPr>
+          </w:p>
         </w:tc>
         <w:tc>
           <w:tcPr>
             <w:tcW w:w="604" w:type="dxa"/>
           </w:tcPr>
-          <w:p/>
+          <w:p>
+            <w:pPr>
+              <w:jc w:val="center"/>
+            </w:pPr>
+          </w:p>
         </w:tc>
         <w:tc>
           <w:tcPr>
             <w:tcW w:w="604" w:type="dxa"/>
           </w:tcPr>
-          <w:p/>
+          <w:p>
+            <w:pPr>
+              <w:jc w:val="center"/>
+            </w:pPr>
+          </w:p>
         </w:tc>
         <w:tc>
           <w:tcPr>
             <w:tcW w:w="604" w:type="dxa"/>
           </w:tcPr>
-          <w:p/>
+          <w:p>
+            <w:pPr>
+              <w:jc w:val="center"/>
+            </w:pPr>
+          </w:p>
         </w:tc>
         <w:tc>
           <w:tcPr>
             <w:tcW w:w="604" w:type="dxa"/>
           </w:tcPr>
-          <w:p/>
+          <w:p>
+            <w:pPr>
+              <w:jc w:val="center"/>
+            </w:pPr>
+          </w:p>
         </w:tc>
         <w:tc>
           <w:tcPr>
             <w:tcW w:w="605" w:type="dxa"/>
           </w:tcPr>
-          <w:p/>
+          <w:p>
+            <w:pPr>
+              <w:jc w:val="center"/>
+            </w:pPr>
+          </w:p>
         </w:tc>
         <w:tc>
           <w:tcPr>
             <w:tcW w:w="619" w:type="dxa"/>
           </w:tcPr>
-          <w:p/>
+          <w:p>
+            <w:pPr>
+              <w:jc w:val="center"/>
+            </w:pPr>
+          </w:p>
         </w:tc>
         <w:tc>
           <w:tcPr>
             <w:tcW w:w="619" w:type="dxa"/>
           </w:tcPr>
-          <w:p/>
+          <w:p>
+            <w:pPr>
+              <w:jc w:val="center"/>
+            </w:pPr>
+          </w:p>
         </w:tc>
       </w:tr>
       <w:tr>
@@ -28813,6 +29498,7 @@
           </w:tcPr>
           <w:p>
             <w:pPr>
+              <w:jc w:val="center"/>
               <w:rPr>
                 <w:color w:val="FF0000"/>
               </w:rPr>
@@ -28829,85 +29515,147 @@
           <w:tcPr>
             <w:tcW w:w="603" w:type="dxa"/>
           </w:tcPr>
-          <w:p/>
+          <w:p>
+            <w:pPr>
+              <w:jc w:val="center"/>
+            </w:pPr>
+            <w:r>
+              <w:rPr>
+                <w:color w:val="FF0000"/>
+              </w:rPr>
+              <w:t>X</w:t>
+            </w:r>
+          </w:p>
         </w:tc>
         <w:tc>
           <w:tcPr>
             <w:tcW w:w="603" w:type="dxa"/>
           </w:tcPr>
-          <w:p/>
+          <w:p>
+            <w:pPr>
+              <w:jc w:val="center"/>
+            </w:pPr>
+          </w:p>
         </w:tc>
         <w:tc>
           <w:tcPr>
             <w:tcW w:w="604" w:type="dxa"/>
           </w:tcPr>
-          <w:p/>
+          <w:p>
+            <w:pPr>
+              <w:jc w:val="center"/>
+            </w:pPr>
+          </w:p>
         </w:tc>
         <w:tc>
           <w:tcPr>
             <w:tcW w:w="604" w:type="dxa"/>
           </w:tcPr>
-          <w:p/>
+          <w:p>
+            <w:pPr>
+              <w:jc w:val="center"/>
+            </w:pPr>
+          </w:p>
         </w:tc>
         <w:tc>
           <w:tcPr>
             <w:tcW w:w="604" w:type="dxa"/>
           </w:tcPr>
-          <w:p/>
+          <w:p>
+            <w:pPr>
+              <w:jc w:val="center"/>
+            </w:pPr>
+          </w:p>
         </w:tc>
         <w:tc>
           <w:tcPr>
             <w:tcW w:w="604" w:type="dxa"/>
           </w:tcPr>
-          <w:p/>
+          <w:p>
+            <w:pPr>
+              <w:jc w:val="center"/>
+            </w:pPr>
+          </w:p>
         </w:tc>
         <w:tc>
           <w:tcPr>
             <w:tcW w:w="604" w:type="dxa"/>
           </w:tcPr>
-          <w:p/>
+          <w:p>
+            <w:pPr>
+              <w:jc w:val="center"/>
+            </w:pPr>
+          </w:p>
         </w:tc>
         <w:tc>
           <w:tcPr>
             <w:tcW w:w="604" w:type="dxa"/>
           </w:tcPr>
-          <w:p/>
+          <w:p>
+            <w:pPr>
+              <w:jc w:val="center"/>
+            </w:pPr>
+          </w:p>
         </w:tc>
         <w:tc>
           <w:tcPr>
             <w:tcW w:w="604" w:type="dxa"/>
           </w:tcPr>
-          <w:p/>
+          <w:p>
+            <w:pPr>
+              <w:jc w:val="center"/>
+            </w:pPr>
+          </w:p>
         </w:tc>
         <w:tc>
           <w:tcPr>
             <w:tcW w:w="604" w:type="dxa"/>
           </w:tcPr>
-          <w:p/>
+          <w:p>
+            <w:pPr>
+              <w:jc w:val="center"/>
+            </w:pPr>
+          </w:p>
         </w:tc>
         <w:tc>
           <w:tcPr>
             <w:tcW w:w="604" w:type="dxa"/>
           </w:tcPr>
-          <w:p/>
+          <w:p>
+            <w:pPr>
+              <w:jc w:val="center"/>
+            </w:pPr>
+          </w:p>
         </w:tc>
         <w:tc>
           <w:tcPr>
             <w:tcW w:w="605" w:type="dxa"/>
           </w:tcPr>
-          <w:p/>
+          <w:p>
+            <w:pPr>
+              <w:jc w:val="center"/>
+            </w:pPr>
+          </w:p>
         </w:tc>
         <w:tc>
           <w:tcPr>
             <w:tcW w:w="619" w:type="dxa"/>
           </w:tcPr>
-          <w:p/>
+          <w:p>
+            <w:pPr>
+              <w:jc w:val="center"/>
+            </w:pPr>
+          </w:p>
         </w:tc>
         <w:tc>
           <w:tcPr>
             <w:tcW w:w="619" w:type="dxa"/>
           </w:tcPr>
-          <w:p/>
+          <w:p>
+            <w:pPr>
+              <w:jc w:val="center"/>
+            </w:pPr>
+          </w:p>
         </w:tc>
       </w:tr>
       <w:tr>
@@ -28927,6 +29675,7 @@
           </w:tcPr>
           <w:p>
             <w:pPr>
+              <w:jc w:val="center"/>
               <w:rPr>
                 <w:color w:val="FF0000"/>
               </w:rPr>
@@ -28943,85 +29692,147 @@
           <w:tcPr>
             <w:tcW w:w="603" w:type="dxa"/>
           </w:tcPr>
-          <w:p/>
+          <w:p>
+            <w:pPr>
+              <w:jc w:val="center"/>
+            </w:pPr>
+            <w:r>
+              <w:rPr>
+                <w:color w:val="FF0000"/>
+              </w:rPr>
+              <w:t>X</w:t>
+            </w:r>
+          </w:p>
         </w:tc>
         <w:tc>
           <w:tcPr>
             <w:tcW w:w="603" w:type="dxa"/>
           </w:tcPr>
-          <w:p/>
+          <w:p>
+            <w:pPr>
+              <w:jc w:val="center"/>
+            </w:pPr>
+          </w:p>
         </w:tc>
         <w:tc>
           <w:tcPr>
             <w:tcW w:w="604" w:type="dxa"/>
           </w:tcPr>
-          <w:p/>
+          <w:p>
+            <w:pPr>
+              <w:jc w:val="center"/>
+            </w:pPr>
+          </w:p>
         </w:tc>
         <w:tc>
           <w:tcPr>
             <w:tcW w:w="604" w:type="dxa"/>
           </w:tcPr>
-          <w:p/>
+          <w:p>
+            <w:pPr>
+              <w:jc w:val="center"/>
+            </w:pPr>
+          </w:p>
         </w:tc>
         <w:tc>
           <w:tcPr>
             <w:tcW w:w="604" w:type="dxa"/>
           </w:tcPr>
-          <w:p/>
+          <w:p>
+            <w:pPr>
+              <w:jc w:val="center"/>
+            </w:pPr>
+          </w:p>
         </w:tc>
         <w:tc>
           <w:tcPr>
             <w:tcW w:w="604" w:type="dxa"/>
           </w:tcPr>
-          <w:p/>
+          <w:p>
+            <w:pPr>
+              <w:jc w:val="center"/>
+            </w:pPr>
+          </w:p>
         </w:tc>
         <w:tc>
           <w:tcPr>
             <w:tcW w:w="604" w:type="dxa"/>
           </w:tcPr>
-          <w:p/>
+          <w:p>
+            <w:pPr>
+              <w:jc w:val="center"/>
+            </w:pPr>
+          </w:p>
         </w:tc>
         <w:tc>
           <w:tcPr>
             <w:tcW w:w="604" w:type="dxa"/>
           </w:tcPr>
-          <w:p/>
+          <w:p>
+            <w:pPr>
+              <w:jc w:val="center"/>
+            </w:pPr>
+          </w:p>
         </w:tc>
         <w:tc>
           <w:tcPr>
             <w:tcW w:w="604" w:type="dxa"/>
           </w:tcPr>
-          <w:p/>
+          <w:p>
+            <w:pPr>
+              <w:jc w:val="center"/>
+            </w:pPr>
+          </w:p>
         </w:tc>
         <w:tc>
           <w:tcPr>
             <w:tcW w:w="604" w:type="dxa"/>
           </w:tcPr>
-          <w:p/>
+          <w:p>
+            <w:pPr>
+              <w:jc w:val="center"/>
+            </w:pPr>
+          </w:p>
         </w:tc>
         <w:tc>
           <w:tcPr>
             <w:tcW w:w="604" w:type="dxa"/>
           </w:tcPr>
-          <w:p/>
+          <w:p>
+            <w:pPr>
+              <w:jc w:val="center"/>
+            </w:pPr>
+          </w:p>
         </w:tc>
         <w:tc>
           <w:tcPr>
             <w:tcW w:w="605" w:type="dxa"/>
           </w:tcPr>
-          <w:p/>
+          <w:p>
+            <w:pPr>
+              <w:jc w:val="center"/>
+            </w:pPr>
+          </w:p>
         </w:tc>
         <w:tc>
           <w:tcPr>
             <w:tcW w:w="619" w:type="dxa"/>
           </w:tcPr>
-          <w:p/>
+          <w:p>
+            <w:pPr>
+              <w:jc w:val="center"/>
+            </w:pPr>
+          </w:p>
         </w:tc>
         <w:tc>
           <w:tcPr>
             <w:tcW w:w="619" w:type="dxa"/>
           </w:tcPr>
-          <w:p/>
+          <w:p>
+            <w:pPr>
+              <w:jc w:val="center"/>
+            </w:pPr>
+          </w:p>
         </w:tc>
       </w:tr>
       <w:tr>
@@ -29041,6 +29852,7 @@
           </w:tcPr>
           <w:p>
             <w:pPr>
+              <w:jc w:val="center"/>
               <w:rPr>
                 <w:color w:val="FF0000"/>
               </w:rPr>
@@ -29057,85 +29869,151 @@
           <w:tcPr>
             <w:tcW w:w="603" w:type="dxa"/>
           </w:tcPr>
-          <w:p/>
+          <w:p>
+            <w:pPr>
+              <w:jc w:val="center"/>
+            </w:pPr>
+            <w:r>
+              <w:rPr>
+                <w:rFonts w:ascii="Segoe UI Symbol" w:eastAsia="Times New Roman" w:hAnsi="Segoe UI Symbol" w:cs="Segoe UI Symbol"/>
+                <w:color w:val="92D050"/>
+                <w:sz w:val="21"/>
+                <w:szCs w:val="21"/>
+                <w:lang w:eastAsia="fr-CH"/>
+              </w:rPr>
+              <w:t>✓</w:t>
+            </w:r>
+          </w:p>
         </w:tc>
         <w:tc>
           <w:tcPr>
             <w:tcW w:w="603" w:type="dxa"/>
           </w:tcPr>
-          <w:p/>
+          <w:p>
+            <w:pPr>
+              <w:jc w:val="center"/>
+            </w:pPr>
+          </w:p>
         </w:tc>
         <w:tc>
           <w:tcPr>
             <w:tcW w:w="604" w:type="dxa"/>
           </w:tcPr>
-          <w:p/>
+          <w:p>
+            <w:pPr>
+              <w:jc w:val="center"/>
+            </w:pPr>
+          </w:p>
         </w:tc>
         <w:tc>
           <w:tcPr>
             <w:tcW w:w="604" w:type="dxa"/>
           </w:tcPr>
-          <w:p/>
+          <w:p>
+            <w:pPr>
+              <w:jc w:val="center"/>
+            </w:pPr>
+          </w:p>
         </w:tc>
         <w:tc>
           <w:tcPr>
             <w:tcW w:w="604" w:type="dxa"/>
           </w:tcPr>
-          <w:p/>
+          <w:p>
+            <w:pPr>
+              <w:jc w:val="center"/>
+            </w:pPr>
+          </w:p>
         </w:tc>
         <w:tc>
           <w:tcPr>
             <w:tcW w:w="604" w:type="dxa"/>
           </w:tcPr>
-          <w:p/>
+          <w:p>
+            <w:pPr>
+              <w:jc w:val="center"/>
+            </w:pPr>
+          </w:p>
         </w:tc>
         <w:tc>
           <w:tcPr>
             <w:tcW w:w="604" w:type="dxa"/>
           </w:tcPr>
-          <w:p/>
+          <w:p>
+            <w:pPr>
+              <w:jc w:val="center"/>
+            </w:pPr>
+          </w:p>
         </w:tc>
         <w:tc>
           <w:tcPr>
             <w:tcW w:w="604" w:type="dxa"/>
           </w:tcPr>
-          <w:p/>
+          <w:p>
+            <w:pPr>
+              <w:jc w:val="center"/>
+            </w:pPr>
+          </w:p>
         </w:tc>
         <w:tc>
           <w:tcPr>
             <w:tcW w:w="604" w:type="dxa"/>
           </w:tcPr>
-          <w:p/>
+          <w:p>
+            <w:pPr>
+              <w:jc w:val="center"/>
+            </w:pPr>
+          </w:p>
         </w:tc>
         <w:tc>
           <w:tcPr>
             <w:tcW w:w="604" w:type="dxa"/>
           </w:tcPr>
-          <w:p/>
+          <w:p>
+            <w:pPr>
+              <w:jc w:val="center"/>
+            </w:pPr>
+          </w:p>
         </w:tc>
         <w:tc>
           <w:tcPr>
             <w:tcW w:w="604" w:type="dxa"/>
           </w:tcPr>
-          <w:p/>
+          <w:p>
+            <w:pPr>
+              <w:jc w:val="center"/>
+            </w:pPr>
+          </w:p>
         </w:tc>
         <w:tc>
           <w:tcPr>
             <w:tcW w:w="605" w:type="dxa"/>
           </w:tcPr>
-          <w:p/>
+          <w:p>
+            <w:pPr>
+              <w:jc w:val="center"/>
+            </w:pPr>
+          </w:p>
         </w:tc>
         <w:tc>
           <w:tcPr>
             <w:tcW w:w="619" w:type="dxa"/>
           </w:tcPr>
-          <w:p/>
+          <w:p>
+            <w:pPr>
+              <w:jc w:val="center"/>
+            </w:pPr>
+          </w:p>
         </w:tc>
         <w:tc>
           <w:tcPr>
             <w:tcW w:w="619" w:type="dxa"/>
           </w:tcPr>
-          <w:p/>
+          <w:p>
+            <w:pPr>
+              <w:jc w:val="center"/>
+            </w:pPr>
+          </w:p>
         </w:tc>
       </w:tr>
       <w:tr>
@@ -29155,6 +30033,7 @@
           </w:tcPr>
           <w:p>
             <w:pPr>
+              <w:jc w:val="center"/>
               <w:rPr>
                 <w:color w:val="FF0000"/>
               </w:rPr>
@@ -29171,85 +30050,151 @@
           <w:tcPr>
             <w:tcW w:w="603" w:type="dxa"/>
           </w:tcPr>
-          <w:p/>
+          <w:p>
+            <w:pPr>
+              <w:jc w:val="center"/>
+            </w:pPr>
+            <w:r>
+              <w:rPr>
+                <w:rFonts w:ascii="Segoe UI Symbol" w:eastAsia="Times New Roman" w:hAnsi="Segoe UI Symbol" w:cs="Segoe UI Symbol"/>
+                <w:color w:val="92D050"/>
+                <w:sz w:val="21"/>
+                <w:szCs w:val="21"/>
+                <w:lang w:eastAsia="fr-CH"/>
+              </w:rPr>
+              <w:t>✓</w:t>
+            </w:r>
+          </w:p>
         </w:tc>
         <w:tc>
           <w:tcPr>
             <w:tcW w:w="603" w:type="dxa"/>
           </w:tcPr>
-          <w:p/>
+          <w:p>
+            <w:pPr>
+              <w:jc w:val="center"/>
+            </w:pPr>
+          </w:p>
         </w:tc>
         <w:tc>
           <w:tcPr>
             <w:tcW w:w="604" w:type="dxa"/>
           </w:tcPr>
-          <w:p/>
+          <w:p>
+            <w:pPr>
+              <w:jc w:val="center"/>
+            </w:pPr>
+          </w:p>
         </w:tc>
         <w:tc>
           <w:tcPr>
             <w:tcW w:w="604" w:type="dxa"/>
           </w:tcPr>
-          <w:p/>
+          <w:p>
+            <w:pPr>
+              <w:jc w:val="center"/>
+            </w:pPr>
+          </w:p>
         </w:tc>
         <w:tc>
           <w:tcPr>
             <w:tcW w:w="604" w:type="dxa"/>
           </w:tcPr>
-          <w:p/>
+          <w:p>
+            <w:pPr>
+              <w:jc w:val="center"/>
+            </w:pPr>
+          </w:p>
         </w:tc>
         <w:tc>
           <w:tcPr>
             <w:tcW w:w="604" w:type="dxa"/>
           </w:tcPr>
-          <w:p/>
+          <w:p>
+            <w:pPr>
+              <w:jc w:val="center"/>
+            </w:pPr>
+          </w:p>
         </w:tc>
         <w:tc>
           <w:tcPr>
             <w:tcW w:w="604" w:type="dxa"/>
           </w:tcPr>
-          <w:p/>
+          <w:p>
+            <w:pPr>
+              <w:jc w:val="center"/>
+            </w:pPr>
+          </w:p>
         </w:tc>
         <w:tc>
           <w:tcPr>
             <w:tcW w:w="604" w:type="dxa"/>
           </w:tcPr>
-          <w:p/>
+          <w:p>
+            <w:pPr>
+              <w:jc w:val="center"/>
+            </w:pPr>
+          </w:p>
         </w:tc>
         <w:tc>
           <w:tcPr>
             <w:tcW w:w="604" w:type="dxa"/>
           </w:tcPr>
-          <w:p/>
+          <w:p>
+            <w:pPr>
+              <w:jc w:val="center"/>
+            </w:pPr>
+          </w:p>
         </w:tc>
         <w:tc>
           <w:tcPr>
             <w:tcW w:w="604" w:type="dxa"/>
           </w:tcPr>
-          <w:p/>
+          <w:p>
+            <w:pPr>
+              <w:jc w:val="center"/>
+            </w:pPr>
+          </w:p>
         </w:tc>
         <w:tc>
           <w:tcPr>
             <w:tcW w:w="604" w:type="dxa"/>
           </w:tcPr>
-          <w:p/>
+          <w:p>
+            <w:pPr>
+              <w:jc w:val="center"/>
+            </w:pPr>
+          </w:p>
         </w:tc>
         <w:tc>
           <w:tcPr>
             <w:tcW w:w="605" w:type="dxa"/>
           </w:tcPr>
-          <w:p/>
+          <w:p>
+            <w:pPr>
+              <w:jc w:val="center"/>
+            </w:pPr>
+          </w:p>
         </w:tc>
         <w:tc>
           <w:tcPr>
             <w:tcW w:w="619" w:type="dxa"/>
           </w:tcPr>
-          <w:p/>
+          <w:p>
+            <w:pPr>
+              <w:jc w:val="center"/>
+            </w:pPr>
+          </w:p>
         </w:tc>
         <w:tc>
           <w:tcPr>
             <w:tcW w:w="619" w:type="dxa"/>
           </w:tcPr>
-          <w:p/>
+          <w:p>
+            <w:pPr>
+              <w:jc w:val="center"/>
+            </w:pPr>
+          </w:p>
         </w:tc>
       </w:tr>
       <w:tr>
@@ -29269,6 +30214,7 @@
           </w:tcPr>
           <w:p>
             <w:pPr>
+              <w:jc w:val="center"/>
               <w:rPr>
                 <w:color w:val="FF0000"/>
               </w:rPr>
@@ -29285,85 +30231,151 @@
           <w:tcPr>
             <w:tcW w:w="603" w:type="dxa"/>
           </w:tcPr>
-          <w:p/>
+          <w:p>
+            <w:pPr>
+              <w:jc w:val="center"/>
+            </w:pPr>
+            <w:r>
+              <w:rPr>
+                <w:rFonts w:ascii="Segoe UI Symbol" w:eastAsia="Times New Roman" w:hAnsi="Segoe UI Symbol" w:cs="Segoe UI Symbol"/>
+                <w:color w:val="92D050"/>
+                <w:sz w:val="21"/>
+                <w:szCs w:val="21"/>
+                <w:lang w:eastAsia="fr-CH"/>
+              </w:rPr>
+              <w:t>✓</w:t>
+            </w:r>
+          </w:p>
         </w:tc>
         <w:tc>
           <w:tcPr>
             <w:tcW w:w="603" w:type="dxa"/>
           </w:tcPr>
-          <w:p/>
+          <w:p>
+            <w:pPr>
+              <w:jc w:val="center"/>
+            </w:pPr>
+          </w:p>
         </w:tc>
         <w:tc>
           <w:tcPr>
             <w:tcW w:w="604" w:type="dxa"/>
           </w:tcPr>
-          <w:p/>
+          <w:p>
+            <w:pPr>
+              <w:jc w:val="center"/>
+            </w:pPr>
+          </w:p>
         </w:tc>
         <w:tc>
           <w:tcPr>
             <w:tcW w:w="604" w:type="dxa"/>
           </w:tcPr>
-          <w:p/>
+          <w:p>
+            <w:pPr>
+              <w:jc w:val="center"/>
+            </w:pPr>
+          </w:p>
         </w:tc>
         <w:tc>
           <w:tcPr>
             <w:tcW w:w="604" w:type="dxa"/>
           </w:tcPr>
-          <w:p/>
+          <w:p>
+            <w:pPr>
+              <w:jc w:val="center"/>
+            </w:pPr>
+          </w:p>
         </w:tc>
         <w:tc>
           <w:tcPr>
             <w:tcW w:w="604" w:type="dxa"/>
           </w:tcPr>
-          <w:p/>
+          <w:p>
+            <w:pPr>
+              <w:jc w:val="center"/>
+            </w:pPr>
+          </w:p>
         </w:tc>
         <w:tc>
           <w:tcPr>
             <w:tcW w:w="604" w:type="dxa"/>
           </w:tcPr>
-          <w:p/>
+          <w:p>
+            <w:pPr>
+              <w:jc w:val="center"/>
+            </w:pPr>
+          </w:p>
         </w:tc>
         <w:tc>
           <w:tcPr>
             <w:tcW w:w="604" w:type="dxa"/>
           </w:tcPr>
-          <w:p/>
+          <w:p>
+            <w:pPr>
+              <w:jc w:val="center"/>
+            </w:pPr>
+          </w:p>
         </w:tc>
         <w:tc>
           <w:tcPr>
             <w:tcW w:w="604" w:type="dxa"/>
           </w:tcPr>
-          <w:p/>
+          <w:p>
+            <w:pPr>
+              <w:jc w:val="center"/>
+            </w:pPr>
+          </w:p>
         </w:tc>
         <w:tc>
           <w:tcPr>
             <w:tcW w:w="604" w:type="dxa"/>
           </w:tcPr>
-          <w:p/>
+          <w:p>
+            <w:pPr>
+              <w:jc w:val="center"/>
+            </w:pPr>
+          </w:p>
         </w:tc>
         <w:tc>
           <w:tcPr>
             <w:tcW w:w="604" w:type="dxa"/>
           </w:tcPr>
-          <w:p/>
+          <w:p>
+            <w:pPr>
+              <w:jc w:val="center"/>
+            </w:pPr>
+          </w:p>
         </w:tc>
         <w:tc>
           <w:tcPr>
             <w:tcW w:w="605" w:type="dxa"/>
           </w:tcPr>
-          <w:p/>
+          <w:p>
+            <w:pPr>
+              <w:jc w:val="center"/>
+            </w:pPr>
+          </w:p>
         </w:tc>
         <w:tc>
           <w:tcPr>
             <w:tcW w:w="619" w:type="dxa"/>
           </w:tcPr>
-          <w:p/>
+          <w:p>
+            <w:pPr>
+              <w:jc w:val="center"/>
+            </w:pPr>
+          </w:p>
         </w:tc>
         <w:tc>
           <w:tcPr>
             <w:tcW w:w="619" w:type="dxa"/>
           </w:tcPr>
-          <w:p/>
+          <w:p>
+            <w:pPr>
+              <w:jc w:val="center"/>
+            </w:pPr>
+          </w:p>
         </w:tc>
       </w:tr>
       <w:tr>
@@ -29383,6 +30395,7 @@
           </w:tcPr>
           <w:p>
             <w:pPr>
+              <w:jc w:val="center"/>
               <w:rPr>
                 <w:color w:val="FF0000"/>
               </w:rPr>
@@ -29399,85 +30412,147 @@
           <w:tcPr>
             <w:tcW w:w="603" w:type="dxa"/>
           </w:tcPr>
-          <w:p/>
+          <w:p>
+            <w:pPr>
+              <w:jc w:val="center"/>
+            </w:pPr>
+            <w:r>
+              <w:rPr>
+                <w:color w:val="FF0000"/>
+              </w:rPr>
+              <w:t>X</w:t>
+            </w:r>
+          </w:p>
         </w:tc>
         <w:tc>
           <w:tcPr>
             <w:tcW w:w="603" w:type="dxa"/>
           </w:tcPr>
-          <w:p/>
+          <w:p>
+            <w:pPr>
+              <w:jc w:val="center"/>
+            </w:pPr>
+          </w:p>
         </w:tc>
         <w:tc>
           <w:tcPr>
             <w:tcW w:w="604" w:type="dxa"/>
           </w:tcPr>
-          <w:p/>
+          <w:p>
+            <w:pPr>
+              <w:jc w:val="center"/>
+            </w:pPr>
+          </w:p>
         </w:tc>
         <w:tc>
           <w:tcPr>
             <w:tcW w:w="604" w:type="dxa"/>
           </w:tcPr>
-          <w:p/>
+          <w:p>
+            <w:pPr>
+              <w:jc w:val="center"/>
+            </w:pPr>
+          </w:p>
         </w:tc>
         <w:tc>
           <w:tcPr>
             <w:tcW w:w="604" w:type="dxa"/>
           </w:tcPr>
-          <w:p/>
+          <w:p>
+            <w:pPr>
+              <w:jc w:val="center"/>
+            </w:pPr>
+          </w:p>
         </w:tc>
         <w:tc>
           <w:tcPr>
             <w:tcW w:w="604" w:type="dxa"/>
           </w:tcPr>
-          <w:p/>
+          <w:p>
+            <w:pPr>
+              <w:jc w:val="center"/>
+            </w:pPr>
+          </w:p>
         </w:tc>
         <w:tc>
           <w:tcPr>
             <w:tcW w:w="604" w:type="dxa"/>
           </w:tcPr>
-          <w:p/>
+          <w:p>
+            <w:pPr>
+              <w:jc w:val="center"/>
+            </w:pPr>
+          </w:p>
         </w:tc>
         <w:tc>
           <w:tcPr>
             <w:tcW w:w="604" w:type="dxa"/>
           </w:tcPr>
-          <w:p/>
+          <w:p>
+            <w:pPr>
+              <w:jc w:val="center"/>
+            </w:pPr>
+          </w:p>
         </w:tc>
         <w:tc>
           <w:tcPr>
             <w:tcW w:w="604" w:type="dxa"/>
           </w:tcPr>
-          <w:p/>
+          <w:p>
+            <w:pPr>
+              <w:jc w:val="center"/>
+            </w:pPr>
+          </w:p>
         </w:tc>
         <w:tc>
           <w:tcPr>
             <w:tcW w:w="604" w:type="dxa"/>
           </w:tcPr>
-          <w:p/>
+          <w:p>
+            <w:pPr>
+              <w:jc w:val="center"/>
+            </w:pPr>
+          </w:p>
         </w:tc>
         <w:tc>
           <w:tcPr>
             <w:tcW w:w="604" w:type="dxa"/>
           </w:tcPr>
-          <w:p/>
+          <w:p>
+            <w:pPr>
+              <w:jc w:val="center"/>
+            </w:pPr>
+          </w:p>
         </w:tc>
         <w:tc>
           <w:tcPr>
             <w:tcW w:w="605" w:type="dxa"/>
           </w:tcPr>
-          <w:p/>
+          <w:p>
+            <w:pPr>
+              <w:jc w:val="center"/>
+            </w:pPr>
+          </w:p>
         </w:tc>
         <w:tc>
           <w:tcPr>
             <w:tcW w:w="619" w:type="dxa"/>
           </w:tcPr>
-          <w:p/>
+          <w:p>
+            <w:pPr>
+              <w:jc w:val="center"/>
+            </w:pPr>
+          </w:p>
         </w:tc>
         <w:tc>
           <w:tcPr>
             <w:tcW w:w="619" w:type="dxa"/>
           </w:tcPr>
-          <w:p/>
+          <w:p>
+            <w:pPr>
+              <w:jc w:val="center"/>
+            </w:pPr>
+          </w:p>
         </w:tc>
       </w:tr>
       <w:tr>
@@ -29497,6 +30572,7 @@
           </w:tcPr>
           <w:p>
             <w:pPr>
+              <w:jc w:val="center"/>
               <w:rPr>
                 <w:color w:val="FF0000"/>
               </w:rPr>
@@ -29513,85 +30589,147 @@
           <w:tcPr>
             <w:tcW w:w="603" w:type="dxa"/>
           </w:tcPr>
-          <w:p/>
+          <w:p>
+            <w:pPr>
+              <w:jc w:val="center"/>
+            </w:pPr>
+            <w:r>
+              <w:rPr>
+                <w:color w:val="FF0000"/>
+              </w:rPr>
+              <w:t>X</w:t>
+            </w:r>
+          </w:p>
         </w:tc>
         <w:tc>
           <w:tcPr>
             <w:tcW w:w="603" w:type="dxa"/>
           </w:tcPr>
-          <w:p/>
+          <w:p>
+            <w:pPr>
+              <w:jc w:val="center"/>
+            </w:pPr>
+          </w:p>
         </w:tc>
         <w:tc>
           <w:tcPr>
             <w:tcW w:w="604" w:type="dxa"/>
           </w:tcPr>
-          <w:p/>
+          <w:p>
+            <w:pPr>
+              <w:jc w:val="center"/>
+            </w:pPr>
+          </w:p>
         </w:tc>
         <w:tc>
           <w:tcPr>
             <w:tcW w:w="604" w:type="dxa"/>
           </w:tcPr>
-          <w:p/>
+          <w:p>
+            <w:pPr>
+              <w:jc w:val="center"/>
+            </w:pPr>
+          </w:p>
         </w:tc>
         <w:tc>
           <w:tcPr>
             <w:tcW w:w="604" w:type="dxa"/>
           </w:tcPr>
-          <w:p/>
+          <w:p>
+            <w:pPr>
+              <w:jc w:val="center"/>
+            </w:pPr>
+          </w:p>
         </w:tc>
         <w:tc>
           <w:tcPr>
             <w:tcW w:w="604" w:type="dxa"/>
           </w:tcPr>
-          <w:p/>
+          <w:p>
+            <w:pPr>
+              <w:jc w:val="center"/>
+            </w:pPr>
+          </w:p>
         </w:tc>
         <w:tc>
           <w:tcPr>
             <w:tcW w:w="604" w:type="dxa"/>
           </w:tcPr>
-          <w:p/>
+          <w:p>
+            <w:pPr>
+              <w:jc w:val="center"/>
+            </w:pPr>
+          </w:p>
         </w:tc>
         <w:tc>
           <w:tcPr>
             <w:tcW w:w="604" w:type="dxa"/>
           </w:tcPr>
-          <w:p/>
+          <w:p>
+            <w:pPr>
+              <w:jc w:val="center"/>
+            </w:pPr>
+          </w:p>
         </w:tc>
         <w:tc>
           <w:tcPr>
             <w:tcW w:w="604" w:type="dxa"/>
           </w:tcPr>
-          <w:p/>
+          <w:p>
+            <w:pPr>
+              <w:jc w:val="center"/>
+            </w:pPr>
+          </w:p>
         </w:tc>
         <w:tc>
           <w:tcPr>
             <w:tcW w:w="604" w:type="dxa"/>
           </w:tcPr>
-          <w:p/>
+          <w:p>
+            <w:pPr>
+              <w:jc w:val="center"/>
+            </w:pPr>
+          </w:p>
         </w:tc>
         <w:tc>
           <w:tcPr>
             <w:tcW w:w="604" w:type="dxa"/>
           </w:tcPr>
-          <w:p/>
+          <w:p>
+            <w:pPr>
+              <w:jc w:val="center"/>
+            </w:pPr>
+          </w:p>
         </w:tc>
         <w:tc>
           <w:tcPr>
             <w:tcW w:w="605" w:type="dxa"/>
           </w:tcPr>
-          <w:p/>
+          <w:p>
+            <w:pPr>
+              <w:jc w:val="center"/>
+            </w:pPr>
+          </w:p>
         </w:tc>
         <w:tc>
           <w:tcPr>
             <w:tcW w:w="619" w:type="dxa"/>
           </w:tcPr>
-          <w:p/>
+          <w:p>
+            <w:pPr>
+              <w:jc w:val="center"/>
+            </w:pPr>
+          </w:p>
         </w:tc>
         <w:tc>
           <w:tcPr>
             <w:tcW w:w="619" w:type="dxa"/>
           </w:tcPr>
-          <w:p/>
+          <w:p>
+            <w:pPr>
+              <w:jc w:val="center"/>
+            </w:pPr>
+          </w:p>
         </w:tc>
       </w:tr>
       <w:tr>
@@ -29611,6 +30749,7 @@
           </w:tcPr>
           <w:p>
             <w:pPr>
+              <w:jc w:val="center"/>
               <w:rPr>
                 <w:color w:val="FF0000"/>
               </w:rPr>
@@ -29627,85 +30766,147 @@
           <w:tcPr>
             <w:tcW w:w="603" w:type="dxa"/>
           </w:tcPr>
-          <w:p/>
+          <w:p>
+            <w:pPr>
+              <w:jc w:val="center"/>
+            </w:pPr>
+            <w:r>
+              <w:rPr>
+                <w:color w:val="FF0000"/>
+              </w:rPr>
+              <w:t>X</w:t>
+            </w:r>
+          </w:p>
         </w:tc>
         <w:tc>
           <w:tcPr>
             <w:tcW w:w="603" w:type="dxa"/>
           </w:tcPr>
-          <w:p/>
+          <w:p>
+            <w:pPr>
+              <w:jc w:val="center"/>
+            </w:pPr>
+          </w:p>
         </w:tc>
         <w:tc>
           <w:tcPr>
             <w:tcW w:w="604" w:type="dxa"/>
           </w:tcPr>
-          <w:p/>
+          <w:p>
+            <w:pPr>
+              <w:jc w:val="center"/>
+            </w:pPr>
+          </w:p>
         </w:tc>
         <w:tc>
           <w:tcPr>
             <w:tcW w:w="604" w:type="dxa"/>
           </w:tcPr>
-          <w:p/>
+          <w:p>
+            <w:pPr>
+              <w:jc w:val="center"/>
+            </w:pPr>
+          </w:p>
         </w:tc>
         <w:tc>
           <w:tcPr>
             <w:tcW w:w="604" w:type="dxa"/>
           </w:tcPr>
-          <w:p/>
+          <w:p>
+            <w:pPr>
+              <w:jc w:val="center"/>
+            </w:pPr>
+          </w:p>
         </w:tc>
         <w:tc>
           <w:tcPr>
             <w:tcW w:w="604" w:type="dxa"/>
           </w:tcPr>
-          <w:p/>
+          <w:p>
+            <w:pPr>
+              <w:jc w:val="center"/>
+            </w:pPr>
+          </w:p>
         </w:tc>
         <w:tc>
           <w:tcPr>
             <w:tcW w:w="604" w:type="dxa"/>
           </w:tcPr>
-          <w:p/>
+          <w:p>
+            <w:pPr>
+              <w:jc w:val="center"/>
+            </w:pPr>
+          </w:p>
         </w:tc>
         <w:tc>
           <w:tcPr>
             <w:tcW w:w="604" w:type="dxa"/>
           </w:tcPr>
-          <w:p/>
+          <w:p>
+            <w:pPr>
+              <w:jc w:val="center"/>
+            </w:pPr>
+          </w:p>
         </w:tc>
         <w:tc>
           <w:tcPr>
             <w:tcW w:w="604" w:type="dxa"/>
           </w:tcPr>
-          <w:p/>
+          <w:p>
+            <w:pPr>
+              <w:jc w:val="center"/>
+            </w:pPr>
+          </w:p>
         </w:tc>
         <w:tc>
           <w:tcPr>
             <w:tcW w:w="604" w:type="dxa"/>
           </w:tcPr>
-          <w:p/>
+          <w:p>
+            <w:pPr>
+              <w:jc w:val="center"/>
+            </w:pPr>
+          </w:p>
         </w:tc>
         <w:tc>
           <w:tcPr>
             <w:tcW w:w="604" w:type="dxa"/>
           </w:tcPr>
-          <w:p/>
+          <w:p>
+            <w:pPr>
+              <w:jc w:val="center"/>
+            </w:pPr>
+          </w:p>
         </w:tc>
         <w:tc>
           <w:tcPr>
             <w:tcW w:w="605" w:type="dxa"/>
           </w:tcPr>
-          <w:p/>
+          <w:p>
+            <w:pPr>
+              <w:jc w:val="center"/>
+            </w:pPr>
+          </w:p>
         </w:tc>
         <w:tc>
           <w:tcPr>
             <w:tcW w:w="619" w:type="dxa"/>
           </w:tcPr>
-          <w:p/>
+          <w:p>
+            <w:pPr>
+              <w:jc w:val="center"/>
+            </w:pPr>
+          </w:p>
         </w:tc>
         <w:tc>
           <w:tcPr>
             <w:tcW w:w="619" w:type="dxa"/>
           </w:tcPr>
-          <w:p/>
+          <w:p>
+            <w:pPr>
+              <w:jc w:val="center"/>
+            </w:pPr>
+          </w:p>
         </w:tc>
       </w:tr>
       <w:tr>
@@ -29725,6 +30926,7 @@
           </w:tcPr>
           <w:p>
             <w:pPr>
+              <w:jc w:val="center"/>
               <w:rPr>
                 <w:color w:val="FF0000"/>
               </w:rPr>
@@ -29741,85 +30943,151 @@
           <w:tcPr>
             <w:tcW w:w="603" w:type="dxa"/>
           </w:tcPr>
-          <w:p/>
+          <w:p>
+            <w:pPr>
+              <w:jc w:val="center"/>
+            </w:pPr>
+            <w:r>
+              <w:rPr>
+                <w:rFonts w:ascii="Segoe UI Symbol" w:eastAsia="Times New Roman" w:hAnsi="Segoe UI Symbol" w:cs="Segoe UI Symbol"/>
+                <w:color w:val="92D050"/>
+                <w:sz w:val="21"/>
+                <w:szCs w:val="21"/>
+                <w:lang w:eastAsia="fr-CH"/>
+              </w:rPr>
+              <w:t>✓</w:t>
+            </w:r>
+          </w:p>
         </w:tc>
         <w:tc>
           <w:tcPr>
             <w:tcW w:w="603" w:type="dxa"/>
           </w:tcPr>
-          <w:p/>
+          <w:p>
+            <w:pPr>
+              <w:jc w:val="center"/>
+            </w:pPr>
+          </w:p>
         </w:tc>
         <w:tc>
           <w:tcPr>
             <w:tcW w:w="604" w:type="dxa"/>
           </w:tcPr>
-          <w:p/>
+          <w:p>
+            <w:pPr>
+              <w:jc w:val="center"/>
+            </w:pPr>
+          </w:p>
         </w:tc>
         <w:tc>
           <w:tcPr>
             <w:tcW w:w="604" w:type="dxa"/>
           </w:tcPr>
-          <w:p/>
+          <w:p>
+            <w:pPr>
+              <w:jc w:val="center"/>
+            </w:pPr>
+          </w:p>
         </w:tc>
         <w:tc>
           <w:tcPr>
             <w:tcW w:w="604" w:type="dxa"/>
           </w:tcPr>
-          <w:p/>
+          <w:p>
+            <w:pPr>
+              <w:jc w:val="center"/>
+            </w:pPr>
+          </w:p>
         </w:tc>
         <w:tc>
           <w:tcPr>
             <w:tcW w:w="604" w:type="dxa"/>
           </w:tcPr>
-          <w:p/>
+          <w:p>
+            <w:pPr>
+              <w:jc w:val="center"/>
+            </w:pPr>
+          </w:p>
         </w:tc>
         <w:tc>
           <w:tcPr>
             <w:tcW w:w="604" w:type="dxa"/>
           </w:tcPr>
-          <w:p/>
+          <w:p>
+            <w:pPr>
+              <w:jc w:val="center"/>
+            </w:pPr>
+          </w:p>
         </w:tc>
         <w:tc>
           <w:tcPr>
             <w:tcW w:w="604" w:type="dxa"/>
           </w:tcPr>
-          <w:p/>
+          <w:p>
+            <w:pPr>
+              <w:jc w:val="center"/>
+            </w:pPr>
+          </w:p>
         </w:tc>
         <w:tc>
           <w:tcPr>
             <w:tcW w:w="604" w:type="dxa"/>
           </w:tcPr>
-          <w:p/>
+          <w:p>
+            <w:pPr>
+              <w:jc w:val="center"/>
+            </w:pPr>
+          </w:p>
         </w:tc>
         <w:tc>
           <w:tcPr>
             <w:tcW w:w="604" w:type="dxa"/>
           </w:tcPr>
-          <w:p/>
+          <w:p>
+            <w:pPr>
+              <w:jc w:val="center"/>
+            </w:pPr>
+          </w:p>
         </w:tc>
         <w:tc>
           <w:tcPr>
             <w:tcW w:w="604" w:type="dxa"/>
           </w:tcPr>
-          <w:p/>
+          <w:p>
+            <w:pPr>
+              <w:jc w:val="center"/>
+            </w:pPr>
+          </w:p>
         </w:tc>
         <w:tc>
           <w:tcPr>
             <w:tcW w:w="605" w:type="dxa"/>
           </w:tcPr>
-          <w:p/>
+          <w:p>
+            <w:pPr>
+              <w:jc w:val="center"/>
+            </w:pPr>
+          </w:p>
         </w:tc>
         <w:tc>
           <w:tcPr>
             <w:tcW w:w="619" w:type="dxa"/>
           </w:tcPr>
-          <w:p/>
+          <w:p>
+            <w:pPr>
+              <w:jc w:val="center"/>
+            </w:pPr>
+          </w:p>
         </w:tc>
         <w:tc>
           <w:tcPr>
             <w:tcW w:w="619" w:type="dxa"/>
           </w:tcPr>
-          <w:p/>
+          <w:p>
+            <w:pPr>
+              <w:jc w:val="center"/>
+            </w:pPr>
+          </w:p>
         </w:tc>
       </w:tr>
       <w:tr>
@@ -29839,6 +31107,7 @@
           </w:tcPr>
           <w:p>
             <w:pPr>
+              <w:jc w:val="center"/>
               <w:rPr>
                 <w:color w:val="FF0000"/>
               </w:rPr>
@@ -29855,85 +31124,151 @@
           <w:tcPr>
             <w:tcW w:w="603" w:type="dxa"/>
           </w:tcPr>
-          <w:p/>
+          <w:p>
+            <w:pPr>
+              <w:jc w:val="center"/>
+            </w:pPr>
+            <w:r>
+              <w:rPr>
+                <w:rFonts w:ascii="Segoe UI Symbol" w:eastAsia="Times New Roman" w:hAnsi="Segoe UI Symbol" w:cs="Segoe UI Symbol"/>
+                <w:color w:val="92D050"/>
+                <w:sz w:val="21"/>
+                <w:szCs w:val="21"/>
+                <w:lang w:eastAsia="fr-CH"/>
+              </w:rPr>
+              <w:t>✓</w:t>
+            </w:r>
+          </w:p>
         </w:tc>
         <w:tc>
           <w:tcPr>
             <w:tcW w:w="603" w:type="dxa"/>
           </w:tcPr>
-          <w:p/>
+          <w:p>
+            <w:pPr>
+              <w:jc w:val="center"/>
+            </w:pPr>
+          </w:p>
         </w:tc>
         <w:tc>
           <w:tcPr>
             <w:tcW w:w="604" w:type="dxa"/>
           </w:tcPr>
-          <w:p/>
+          <w:p>
+            <w:pPr>
+              <w:jc w:val="center"/>
+            </w:pPr>
+          </w:p>
         </w:tc>
         <w:tc>
           <w:tcPr>
             <w:tcW w:w="604" w:type="dxa"/>
           </w:tcPr>
-          <w:p/>
+          <w:p>
+            <w:pPr>
+              <w:jc w:val="center"/>
+            </w:pPr>
+          </w:p>
         </w:tc>
         <w:tc>
           <w:tcPr>
             <w:tcW w:w="604" w:type="dxa"/>
           </w:tcPr>
-          <w:p/>
+          <w:p>
+            <w:pPr>
+              <w:jc w:val="center"/>
+            </w:pPr>
+          </w:p>
         </w:tc>
         <w:tc>
           <w:tcPr>
             <w:tcW w:w="604" w:type="dxa"/>
           </w:tcPr>
-          <w:p/>
+          <w:p>
+            <w:pPr>
+              <w:jc w:val="center"/>
+            </w:pPr>
+          </w:p>
         </w:tc>
         <w:tc>
           <w:tcPr>
             <w:tcW w:w="604" w:type="dxa"/>
           </w:tcPr>
-          <w:p/>
+          <w:p>
+            <w:pPr>
+              <w:jc w:val="center"/>
+            </w:pPr>
+          </w:p>
         </w:tc>
         <w:tc>
           <w:tcPr>
             <w:tcW w:w="604" w:type="dxa"/>
           </w:tcPr>
-          <w:p/>
+          <w:p>
+            <w:pPr>
+              <w:jc w:val="center"/>
+            </w:pPr>
+          </w:p>
         </w:tc>
         <w:tc>
           <w:tcPr>
             <w:tcW w:w="604" w:type="dxa"/>
           </w:tcPr>
-          <w:p/>
+          <w:p>
+            <w:pPr>
+              <w:jc w:val="center"/>
+            </w:pPr>
+          </w:p>
         </w:tc>
         <w:tc>
           <w:tcPr>
             <w:tcW w:w="604" w:type="dxa"/>
           </w:tcPr>
-          <w:p/>
+          <w:p>
+            <w:pPr>
+              <w:jc w:val="center"/>
+            </w:pPr>
+          </w:p>
         </w:tc>
         <w:tc>
           <w:tcPr>
             <w:tcW w:w="604" w:type="dxa"/>
           </w:tcPr>
-          <w:p/>
+          <w:p>
+            <w:pPr>
+              <w:jc w:val="center"/>
+            </w:pPr>
+          </w:p>
         </w:tc>
         <w:tc>
           <w:tcPr>
             <w:tcW w:w="605" w:type="dxa"/>
           </w:tcPr>
-          <w:p/>
+          <w:p>
+            <w:pPr>
+              <w:jc w:val="center"/>
+            </w:pPr>
+          </w:p>
         </w:tc>
         <w:tc>
           <w:tcPr>
             <w:tcW w:w="619" w:type="dxa"/>
           </w:tcPr>
-          <w:p/>
+          <w:p>
+            <w:pPr>
+              <w:jc w:val="center"/>
+            </w:pPr>
+          </w:p>
         </w:tc>
         <w:tc>
           <w:tcPr>
             <w:tcW w:w="619" w:type="dxa"/>
           </w:tcPr>
-          <w:p/>
+          <w:p>
+            <w:pPr>
+              <w:jc w:val="center"/>
+            </w:pPr>
+          </w:p>
         </w:tc>
       </w:tr>
       <w:tr>
@@ -29953,6 +31288,7 @@
           </w:tcPr>
           <w:p>
             <w:pPr>
+              <w:jc w:val="center"/>
               <w:rPr>
                 <w:color w:val="FF0000"/>
               </w:rPr>
@@ -29969,85 +31305,153 @@
           <w:tcPr>
             <w:tcW w:w="603" w:type="dxa"/>
           </w:tcPr>
-          <w:p/>
+          <w:p>
+            <w:pPr>
+              <w:jc w:val="center"/>
+            </w:pPr>
+            <w:r>
+              <w:rPr>
+                <w:color w:val="FF0000"/>
+              </w:rPr>
+              <w:t>X</w:t>
+            </w:r>
+            <w:r>
+              <w:rPr>
+                <w:color w:val="FF0000"/>
+              </w:rPr>
+              <w:t xml:space="preserve"> </w:t>
+            </w:r>
+          </w:p>
         </w:tc>
         <w:tc>
           <w:tcPr>
             <w:tcW w:w="603" w:type="dxa"/>
           </w:tcPr>
-          <w:p/>
+          <w:p>
+            <w:pPr>
+              <w:jc w:val="center"/>
+            </w:pPr>
+          </w:p>
         </w:tc>
         <w:tc>
           <w:tcPr>
             <w:tcW w:w="604" w:type="dxa"/>
           </w:tcPr>
-          <w:p/>
+          <w:p>
+            <w:pPr>
+              <w:jc w:val="center"/>
+            </w:pPr>
+          </w:p>
         </w:tc>
         <w:tc>
           <w:tcPr>
             <w:tcW w:w="604" w:type="dxa"/>
           </w:tcPr>
-          <w:p/>
+          <w:p>
+            <w:pPr>
+              <w:jc w:val="center"/>
+            </w:pPr>
+          </w:p>
         </w:tc>
         <w:tc>
           <w:tcPr>
             <w:tcW w:w="604" w:type="dxa"/>
           </w:tcPr>
-          <w:p/>
+          <w:p>
+            <w:pPr>
+              <w:jc w:val="center"/>
+            </w:pPr>
+          </w:p>
         </w:tc>
         <w:tc>
           <w:tcPr>
             <w:tcW w:w="604" w:type="dxa"/>
           </w:tcPr>
-          <w:p/>
+          <w:p>
+            <w:pPr>
+              <w:jc w:val="center"/>
+            </w:pPr>
+          </w:p>
         </w:tc>
         <w:tc>
           <w:tcPr>
             <w:tcW w:w="604" w:type="dxa"/>
           </w:tcPr>
-          <w:p/>
+          <w:p>
+            <w:pPr>
+              <w:jc w:val="center"/>
+            </w:pPr>
+          </w:p>
         </w:tc>
         <w:tc>
           <w:tcPr>
             <w:tcW w:w="604" w:type="dxa"/>
           </w:tcPr>
-          <w:p/>
+          <w:p>
+            <w:pPr>
+              <w:jc w:val="center"/>
+            </w:pPr>
+          </w:p>
         </w:tc>
         <w:tc>
           <w:tcPr>
             <w:tcW w:w="604" w:type="dxa"/>
           </w:tcPr>
-          <w:p/>
+          <w:p>
+            <w:pPr>
+              <w:jc w:val="center"/>
+            </w:pPr>
+          </w:p>
         </w:tc>
         <w:tc>
           <w:tcPr>
             <w:tcW w:w="604" w:type="dxa"/>
           </w:tcPr>
-          <w:p/>
+          <w:p>
+            <w:pPr>
+              <w:jc w:val="center"/>
+            </w:pPr>
+          </w:p>
         </w:tc>
         <w:tc>
           <w:tcPr>
             <w:tcW w:w="604" w:type="dxa"/>
           </w:tcPr>
-          <w:p/>
+          <w:p>
+            <w:pPr>
+              <w:jc w:val="center"/>
+            </w:pPr>
+          </w:p>
         </w:tc>
         <w:tc>
           <w:tcPr>
             <w:tcW w:w="605" w:type="dxa"/>
           </w:tcPr>
-          <w:p/>
+          <w:p>
+            <w:pPr>
+              <w:jc w:val="center"/>
+            </w:pPr>
+          </w:p>
         </w:tc>
         <w:tc>
           <w:tcPr>
             <w:tcW w:w="619" w:type="dxa"/>
           </w:tcPr>
-          <w:p/>
+          <w:p>
+            <w:pPr>
+              <w:jc w:val="center"/>
+            </w:pPr>
+          </w:p>
         </w:tc>
         <w:tc>
           <w:tcPr>
             <w:tcW w:w="619" w:type="dxa"/>
           </w:tcPr>
-          <w:p/>
+          <w:p>
+            <w:pPr>
+              <w:jc w:val="center"/>
+            </w:pPr>
+          </w:p>
         </w:tc>
       </w:tr>
       <w:tr>
@@ -30067,6 +31471,7 @@
           </w:tcPr>
           <w:p>
             <w:pPr>
+              <w:jc w:val="center"/>
               <w:rPr>
                 <w:color w:val="FF0000"/>
               </w:rPr>
@@ -30083,85 +31488,147 @@
           <w:tcPr>
             <w:tcW w:w="603" w:type="dxa"/>
           </w:tcPr>
-          <w:p/>
+          <w:p>
+            <w:pPr>
+              <w:jc w:val="center"/>
+            </w:pPr>
+            <w:r>
+              <w:rPr>
+                <w:color w:val="FF0000"/>
+              </w:rPr>
+              <w:t>X</w:t>
+            </w:r>
+          </w:p>
         </w:tc>
         <w:tc>
           <w:tcPr>
             <w:tcW w:w="603" w:type="dxa"/>
           </w:tcPr>
-          <w:p/>
+          <w:p>
+            <w:pPr>
+              <w:jc w:val="center"/>
+            </w:pPr>
+          </w:p>
         </w:tc>
         <w:tc>
           <w:tcPr>
             <w:tcW w:w="604" w:type="dxa"/>
           </w:tcPr>
-          <w:p/>
+          <w:p>
+            <w:pPr>
+              <w:jc w:val="center"/>
+            </w:pPr>
+          </w:p>
         </w:tc>
         <w:tc>
           <w:tcPr>
             <w:tcW w:w="604" w:type="dxa"/>
           </w:tcPr>
-          <w:p/>
+          <w:p>
+            <w:pPr>
+              <w:jc w:val="center"/>
+            </w:pPr>
+          </w:p>
         </w:tc>
         <w:tc>
           <w:tcPr>
             <w:tcW w:w="604" w:type="dxa"/>
           </w:tcPr>
-          <w:p/>
+          <w:p>
+            <w:pPr>
+              <w:jc w:val="center"/>
+            </w:pPr>
+          </w:p>
         </w:tc>
         <w:tc>
           <w:tcPr>
             <w:tcW w:w="604" w:type="dxa"/>
           </w:tcPr>
-          <w:p/>
+          <w:p>
+            <w:pPr>
+              <w:jc w:val="center"/>
+            </w:pPr>
+          </w:p>
         </w:tc>
         <w:tc>
           <w:tcPr>
             <w:tcW w:w="604" w:type="dxa"/>
           </w:tcPr>
-          <w:p/>
+          <w:p>
+            <w:pPr>
+              <w:jc w:val="center"/>
+            </w:pPr>
+          </w:p>
         </w:tc>
         <w:tc>
           <w:tcPr>
             <w:tcW w:w="604" w:type="dxa"/>
           </w:tcPr>
-          <w:p/>
+          <w:p>
+            <w:pPr>
+              <w:jc w:val="center"/>
+            </w:pPr>
+          </w:p>
         </w:tc>
         <w:tc>
           <w:tcPr>
             <w:tcW w:w="604" w:type="dxa"/>
           </w:tcPr>
-          <w:p/>
+          <w:p>
+            <w:pPr>
+              <w:jc w:val="center"/>
+            </w:pPr>
+          </w:p>
         </w:tc>
         <w:tc>
           <w:tcPr>
             <w:tcW w:w="604" w:type="dxa"/>
           </w:tcPr>
-          <w:p/>
+          <w:p>
+            <w:pPr>
+              <w:jc w:val="center"/>
+            </w:pPr>
+          </w:p>
         </w:tc>
         <w:tc>
           <w:tcPr>
             <w:tcW w:w="604" w:type="dxa"/>
           </w:tcPr>
-          <w:p/>
+          <w:p>
+            <w:pPr>
+              <w:jc w:val="center"/>
+            </w:pPr>
+          </w:p>
         </w:tc>
         <w:tc>
           <w:tcPr>
             <w:tcW w:w="605" w:type="dxa"/>
           </w:tcPr>
-          <w:p/>
+          <w:p>
+            <w:pPr>
+              <w:jc w:val="center"/>
+            </w:pPr>
+          </w:p>
         </w:tc>
         <w:tc>
           <w:tcPr>
             <w:tcW w:w="619" w:type="dxa"/>
           </w:tcPr>
-          <w:p/>
+          <w:p>
+            <w:pPr>
+              <w:jc w:val="center"/>
+            </w:pPr>
+          </w:p>
         </w:tc>
         <w:tc>
           <w:tcPr>
             <w:tcW w:w="619" w:type="dxa"/>
           </w:tcPr>
-          <w:p/>
+          <w:p>
+            <w:pPr>
+              <w:jc w:val="center"/>
+            </w:pPr>
+          </w:p>
         </w:tc>
       </w:tr>
     </w:tbl>
@@ -30170,6 +31637,8 @@
       <w:r>
         <w:br w:type="page"/>
       </w:r>
+      <w:bookmarkStart w:id="47" w:name="_GoBack"/>
+      <w:bookmarkEnd w:id="47"/>
     </w:p>
     <w:p/>
     <w:p>
@@ -30414,7 +31883,7 @@
         <w:szCs w:val="24"/>
         <w:lang w:val="fr-FR"/>
       </w:rPr>
-      <w:t>5</w:t>
+      <w:t>23</w:t>
     </w:r>
     <w:r>
       <w:rPr>
@@ -32831,7 +34300,7 @@
 </file>
 
 <file path=customXml/itemProps2.xml><?xml version="1.0" encoding="utf-8"?>
-<ds:datastoreItem xmlns:ds="http://schemas.openxmlformats.org/officeDocument/2006/customXml" ds:itemID="{AEE61803-A472-435D-B549-E88832496467}">
+<ds:datastoreItem xmlns:ds="http://schemas.openxmlformats.org/officeDocument/2006/customXml" ds:itemID="{90352E3C-2E51-4038-8EBD-365196B46D75}">
   <ds:schemaRefs>
     <ds:schemaRef ds:uri="http://schemas.openxmlformats.org/officeDocument/2006/bibliography"/>
   </ds:schemaRefs>

</xml_diff>

<commit_message>
Ajout de boutons pour télécharger les données
</commit_message>
<xml_diff>
--- a/doc/2021TPI_BG_DocTechnique.docx
+++ b/doc/2021TPI_BG_DocTechnique.docx
@@ -14,6 +14,7 @@
           <w:docPartUnique/>
         </w:docPartObj>
       </w:sdtPr>
+      <w:sdtEndPr/>
       <w:sdtContent>
         <w:p>
           <w:pPr>
@@ -152,6 +153,7 @@
                                       <w:calendar w:val="gregorian"/>
                                     </w:date>
                                   </w:sdtPr>
+                                  <w:sdtEndPr/>
                                   <w:sdtContent>
                                     <w:p>
                                       <w:pPr>
@@ -3690,6 +3692,7 @@
                                     <w:dataBinding w:prefixMappings="xmlns:ns0='http://purl.org/dc/elements/1.1/' xmlns:ns1='http://schemas.openxmlformats.org/package/2006/metadata/core-properties' " w:xpath="/ns1:coreProperties[1]/ns0:creator[1]" w:storeItemID="{6C3C8BC8-F283-45AE-878A-BAB7291924A1}"/>
                                     <w:text/>
                                   </w:sdtPr>
+                                  <w:sdtEndPr/>
                                   <w:sdtContent>
                                     <w:r>
                                       <w:rPr>
@@ -3725,6 +3728,7 @@
                                     <w:dataBinding w:prefixMappings="xmlns:ns0='http://schemas.openxmlformats.org/officeDocument/2006/extended-properties' " w:xpath="/ns0:Properties[1]/ns0:Company[1]" w:storeItemID="{6668398D-A668-4E3E-A5EB-62B293D839F1}"/>
                                     <w:text/>
                                   </w:sdtPr>
+                                  <w:sdtEndPr/>
                                   <w:sdtContent>
                                     <w:r>
                                       <w:rPr>
@@ -3940,6 +3944,7 @@
                                     <w:dataBinding w:prefixMappings="xmlns:ns0='http://purl.org/dc/elements/1.1/' xmlns:ns1='http://schemas.openxmlformats.org/package/2006/metadata/core-properties' " w:xpath="/ns1:coreProperties[1]/ns0:title[1]" w:storeItemID="{6C3C8BC8-F283-45AE-878A-BAB7291924A1}"/>
                                     <w:text/>
                                   </w:sdtPr>
+                                  <w:sdtEndPr/>
                                   <w:sdtContent>
                                     <w:r>
                                       <w:rPr>
@@ -3975,6 +3980,7 @@
                                     <w:dataBinding w:prefixMappings="xmlns:ns0='http://purl.org/dc/elements/1.1/' xmlns:ns1='http://schemas.openxmlformats.org/package/2006/metadata/core-properties' " w:xpath="/ns1:coreProperties[1]/ns0:subject[1]" w:storeItemID="{6C3C8BC8-F283-45AE-878A-BAB7291924A1}"/>
                                     <w:text/>
                                   </w:sdtPr>
+                                  <w:sdtEndPr/>
                                   <w:sdtContent>
                                     <w:r>
                                       <w:rPr>
@@ -9872,7 +9878,7 @@
           <v:shape id="_x0000_i1025" type="#_x0000_t75" style="width:454.05pt;height:286.35pt" o:ole="">
             <v:imagedata r:id="rId9" o:title=""/>
           </v:shape>
-          <o:OLEObject Type="Embed" ProgID="Visio.Drawing.15" ShapeID="_x0000_i1025" DrawAspect="Content" ObjectID="_1681889457" r:id="rId10"/>
+          <o:OLEObject Type="Embed" ProgID="Visio.Drawing.15" ShapeID="_x0000_i1025" DrawAspect="Content" ObjectID="_1682148913" r:id="rId10"/>
         </w:object>
       </w:r>
     </w:p>
@@ -29494,6 +29500,62 @@
     <w:p/>
     <w:p>
       <w:pPr>
+        <w:pStyle w:val="Titre3"/>
+      </w:pPr>
+      <w:r>
+        <w:t>Téléchargement</w:t>
+      </w:r>
+    </w:p>
+    <w:p>
+      <w:pPr>
+        <w:pStyle w:val="Titre4"/>
+      </w:pPr>
+      <w:r>
+        <w:t>Csv</w:t>
+      </w:r>
+    </w:p>
+    <w:p>
+      <w:r>
+        <w:t>L’utilisateur connecté a la possibilité</w:t>
+      </w:r>
+      <w:r>
+        <w:t xml:space="preserve"> de télécharger son carnet de vol au format CSV.</w:t>
+      </w:r>
+      <w:r>
+        <w:t xml:space="preserve"> Le CSV est généré en PHP et est directement téléchargé par l’utilisateur. Le CSV n’est pas stocké sur le serveur. L’utilisateur reste sur la page ou il est au moment où il clique sur le bouton « Télécharger en CSV ».</w:t>
+      </w:r>
+      <w:r>
+        <w:t xml:space="preserve"> Dans le fichier se trouve toutes les données du vol importantes en plus de l’adresse email du pilote, un total d’heures et une date de quand le document a été généré.</w:t>
+      </w:r>
+    </w:p>
+    <w:p/>
+    <w:p>
+      <w:pPr>
+        <w:pStyle w:val="Titre4"/>
+      </w:pPr>
+      <w:r>
+        <w:t>PDF</w:t>
+      </w:r>
+    </w:p>
+    <w:p>
+      <w:r>
+        <w:t>L’utilisateur connecté a la possibilité de télécharger son carnet de vol au format PDF. Le PDF est généré en PHP avec la classe « TCPDF ».</w:t>
+      </w:r>
+      <w:r>
+        <w:t xml:space="preserve"> Le PDF n’est pas stocké sur le serveur. L’utilisateur est redirigé sur la page du PDF et à la possibilité de l’imprimer ou de le télécharger.</w:t>
+      </w:r>
+      <w:r>
+        <w:t xml:space="preserve"> </w:t>
+      </w:r>
+      <w:r>
+        <w:t>Dans le fichier se trouve toutes les données du vol importantes en plus de l’adresse email du pilote, un total d’heures et une date de quand le document a été généré.</w:t>
+      </w:r>
+      <w:bookmarkStart w:id="30" w:name="_GoBack"/>
+      <w:bookmarkEnd w:id="30"/>
+    </w:p>
+    <w:p/>
+    <w:p>
+      <w:pPr>
         <w:pStyle w:val="Titre2"/>
       </w:pPr>
       <w:r>
@@ -31012,6 +31074,7 @@
           <w:szCs w:val="21"/>
           <w:lang w:val="de-DE" w:eastAsia="fr-CH"/>
         </w:rPr>
+        <w:lastRenderedPageBreak/>
         <w:t>    </w:t>
       </w:r>
       <w:proofErr w:type="spellStart"/>
@@ -33026,7 +33089,6 @@
           <w:szCs w:val="21"/>
           <w:lang w:eastAsia="fr-CH"/>
         </w:rPr>
-        <w:lastRenderedPageBreak/>
         <w:t>            </w:t>
       </w:r>
       <w:proofErr w:type="gramStart"/>
@@ -33141,10 +33203,7 @@
         <w:t>}</w:t>
       </w:r>
     </w:p>
-    <w:p>
-      <w:bookmarkStart w:id="30" w:name="_GoBack"/>
-      <w:bookmarkEnd w:id="30"/>
-    </w:p>
+    <w:p/>
     <w:p>
       <w:pPr>
         <w:pStyle w:val="Titre3"/>
@@ -33173,6 +33232,7 @@
           <w:noProof/>
           <w:lang w:eastAsia="fr-CH"/>
         </w:rPr>
+        <w:lastRenderedPageBreak/>
         <w:drawing>
           <wp:inline distT="0" distB="0" distL="0" distR="0">
             <wp:extent cx="5762625" cy="4324350"/>
@@ -33239,7 +33299,6 @@
     <w:p/>
     <w:p>
       <w:r>
-        <w:lastRenderedPageBreak/>
         <w:t>Le carnet de groupe est sécurisé via l’URL. Imaginons que l’utilisateur 1 à enregistrer un vol avec l’id 1. L’URL du vol vas être: « </w:t>
       </w:r>
       <w:proofErr w:type="spellStart"/>
@@ -33293,6 +33352,7 @@
       </w:pPr>
       <w:bookmarkStart w:id="32" w:name="_Toc71018756"/>
       <w:r>
+        <w:lastRenderedPageBreak/>
         <w:t>Base de données</w:t>
       </w:r>
       <w:bookmarkEnd w:id="32"/>
@@ -33356,7 +33416,7 @@
     <w:p>
       <w:r>
         <w:pict>
-          <v:shape id="_x0000_i1026" type="#_x0000_t75" style="width:453pt;height:255.6pt">
+          <v:shape id="_x0000_i1026" type="#_x0000_t75" style="width:453pt;height:255.75pt">
             <v:imagedata r:id="rId14" o:title="DBSchema"/>
           </v:shape>
         </w:pict>
@@ -33598,7 +33658,6 @@
           <w:p>
             <w:proofErr w:type="spellStart"/>
             <w:r>
-              <w:lastRenderedPageBreak/>
               <w:t>Dt_Flight</w:t>
             </w:r>
             <w:proofErr w:type="spellEnd"/>
@@ -34077,6 +34136,7 @@
           <w:p>
             <w:proofErr w:type="spellStart"/>
             <w:r>
+              <w:lastRenderedPageBreak/>
               <w:t>Cd_Flight_Mode</w:t>
             </w:r>
             <w:proofErr w:type="spellEnd"/>
@@ -35136,7 +35196,6 @@
           </w:tcPr>
           <w:p>
             <w:r>
-              <w:lastRenderedPageBreak/>
               <w:t>Colonne</w:t>
             </w:r>
           </w:p>
@@ -35422,6 +35481,7 @@
           </w:tcPr>
           <w:p>
             <w:r>
+              <w:lastRenderedPageBreak/>
               <w:t>Colonne</w:t>
             </w:r>
           </w:p>
@@ -35757,7 +35817,6 @@
       </w:pPr>
       <w:bookmarkStart w:id="40" w:name="_Toc71018764"/>
       <w:r>
-        <w:lastRenderedPageBreak/>
         <w:t>Expression régulière</w:t>
       </w:r>
       <w:bookmarkEnd w:id="40"/>
@@ -35803,6 +35862,7 @@
       <w:bookmarkStart w:id="41" w:name="_Toc71018765"/>
       <w:proofErr w:type="spellStart"/>
       <w:r>
+        <w:lastRenderedPageBreak/>
         <w:t>Katalon</w:t>
       </w:r>
       <w:proofErr w:type="spellEnd"/>
@@ -36017,7 +36077,6 @@
           </w:tcPr>
           <w:p>
             <w:r>
-              <w:lastRenderedPageBreak/>
               <w:t>Nom</w:t>
             </w:r>
           </w:p>
@@ -36093,6 +36152,7 @@
           </w:tcPr>
           <w:p>
             <w:r>
+              <w:lastRenderedPageBreak/>
               <w:t>Résultats obtenus</w:t>
             </w:r>
           </w:p>
@@ -36543,11 +36603,7 @@
           </w:tcPr>
           <w:p>
             <w:r>
-              <w:t xml:space="preserve">Étant un utilisateur anonyme, ne possédant pas encore de compte, je souhaite me créer un compte. Quand je suis sur la page inscription, si </w:t>
-            </w:r>
-            <w:r>
-              <w:lastRenderedPageBreak/>
-              <w:t xml:space="preserve">je </w:t>
+              <w:t xml:space="preserve">Étant un utilisateur anonyme, ne possédant pas encore de compte, je souhaite me créer un compte. Quand je suis sur la page inscription, si je </w:t>
             </w:r>
             <w:r>
               <w:t>mets</w:t>
@@ -36573,7 +36629,6 @@
           </w:tcPr>
           <w:p>
             <w:r>
-              <w:lastRenderedPageBreak/>
               <w:t>Résultats obtenus</w:t>
             </w:r>
           </w:p>
@@ -37111,7 +37166,6 @@
           </w:tcPr>
           <w:p>
             <w:r>
-              <w:lastRenderedPageBreak/>
               <w:t>Nom</w:t>
             </w:r>
           </w:p>
@@ -37199,6 +37253,7 @@
           </w:tcPr>
           <w:p>
             <w:r>
+              <w:lastRenderedPageBreak/>
               <w:t>Statut</w:t>
             </w:r>
           </w:p>
@@ -37733,7 +37788,6 @@
           </w:tcPr>
           <w:p>
             <w:r>
-              <w:lastRenderedPageBreak/>
               <w:t>Nom</w:t>
             </w:r>
           </w:p>
@@ -37806,6 +37860,7 @@
           </w:tcPr>
           <w:p>
             <w:r>
+              <w:lastRenderedPageBreak/>
               <w:t>Résultats obtenus</w:t>
             </w:r>
           </w:p>
@@ -38298,11 +38353,7 @@
           </w:tcPr>
           <w:p>
             <w:r>
-              <w:t xml:space="preserve">Étant donné que je suis un utilisateur connecté, qui possède déjà un compte sur le site. Je remplis les champs d’invitation de groupe et je </w:t>
-            </w:r>
-            <w:r>
-              <w:lastRenderedPageBreak/>
-              <w:t>clique sur inviter au groupe. Un message de succès apparait.</w:t>
+              <w:t>Étant donné que je suis un utilisateur connecté, qui possède déjà un compte sur le site. Je remplis les champs d’invitation de groupe et je clique sur inviter au groupe. Un message de succès apparait.</w:t>
             </w:r>
           </w:p>
         </w:tc>
@@ -38314,7 +38365,6 @@
           </w:tcPr>
           <w:p>
             <w:r>
-              <w:lastRenderedPageBreak/>
               <w:t>Résultats obtenus</w:t>
             </w:r>
           </w:p>
@@ -38391,6 +38441,7 @@
           </w:tcPr>
           <w:p>
             <w:r>
+              <w:lastRenderedPageBreak/>
               <w:t>User story</w:t>
             </w:r>
           </w:p>
@@ -38908,7 +38959,6 @@
           </w:tcPr>
           <w:p>
             <w:r>
-              <w:lastRenderedPageBreak/>
               <w:t>Situation</w:t>
             </w:r>
           </w:p>
@@ -43401,7 +43451,7 @@
         <w:szCs w:val="24"/>
         <w:lang w:val="fr-FR"/>
       </w:rPr>
-      <w:t>28</w:t>
+      <w:t>27</w:t>
     </w:r>
     <w:r>
       <w:rPr>
@@ -43452,7 +43502,7 @@
         <w:szCs w:val="24"/>
         <w:lang w:val="fr-FR"/>
       </w:rPr>
-      <w:t>28</w:t>
+      <w:t>29</w:t>
     </w:r>
     <w:r>
       <w:rPr>
@@ -45818,7 +45868,7 @@
 </file>
 
 <file path=customXml/itemProps2.xml><?xml version="1.0" encoding="utf-8"?>
-<ds:datastoreItem xmlns:ds="http://schemas.openxmlformats.org/officeDocument/2006/customXml" ds:itemID="{069D244A-38C4-4F28-ADCA-1DEC9FAAA100}">
+<ds:datastoreItem xmlns:ds="http://schemas.openxmlformats.org/officeDocument/2006/customXml" ds:itemID="{21B36DAE-7642-4BE3-99BD-C22A5F3988C8}">
   <ds:schemaRefs>
     <ds:schemaRef ds:uri="http://schemas.openxmlformats.org/officeDocument/2006/bibliography"/>
   </ds:schemaRefs>

</xml_diff>

<commit_message>
modification de vol fonctionnel
</commit_message>
<xml_diff>
--- a/doc/2021TPI_BG_DocTechnique.docx
+++ b/doc/2021TPI_BG_DocTechnique.docx
@@ -14,6 +14,7 @@
           <w:docPartUnique/>
         </w:docPartObj>
       </w:sdtPr>
+      <w:sdtEndPr/>
       <w:sdtContent>
         <w:p>
           <w:pPr>
@@ -152,6 +153,7 @@
                                       <w:calendar w:val="gregorian"/>
                                     </w:date>
                                   </w:sdtPr>
+                                  <w:sdtEndPr/>
                                   <w:sdtContent>
                                     <w:p>
                                       <w:pPr>
@@ -3690,6 +3692,7 @@
                                     <w:dataBinding w:prefixMappings="xmlns:ns0='http://purl.org/dc/elements/1.1/' xmlns:ns1='http://schemas.openxmlformats.org/package/2006/metadata/core-properties' " w:xpath="/ns1:coreProperties[1]/ns0:creator[1]" w:storeItemID="{6C3C8BC8-F283-45AE-878A-BAB7291924A1}"/>
                                     <w:text/>
                                   </w:sdtPr>
+                                  <w:sdtEndPr/>
                                   <w:sdtContent>
                                     <w:r>
                                       <w:rPr>
@@ -3725,6 +3728,7 @@
                                     <w:dataBinding w:prefixMappings="xmlns:ns0='http://schemas.openxmlformats.org/officeDocument/2006/extended-properties' " w:xpath="/ns0:Properties[1]/ns0:Company[1]" w:storeItemID="{6668398D-A668-4E3E-A5EB-62B293D839F1}"/>
                                     <w:text/>
                                   </w:sdtPr>
+                                  <w:sdtEndPr/>
                                   <w:sdtContent>
                                     <w:r>
                                       <w:rPr>
@@ -3940,6 +3944,7 @@
                                     <w:dataBinding w:prefixMappings="xmlns:ns0='http://purl.org/dc/elements/1.1/' xmlns:ns1='http://schemas.openxmlformats.org/package/2006/metadata/core-properties' " w:xpath="/ns1:coreProperties[1]/ns0:title[1]" w:storeItemID="{6C3C8BC8-F283-45AE-878A-BAB7291924A1}"/>
                                     <w:text/>
                                   </w:sdtPr>
+                                  <w:sdtEndPr/>
                                   <w:sdtContent>
                                     <w:r>
                                       <w:rPr>
@@ -3975,6 +3980,7 @@
                                     <w:dataBinding w:prefixMappings="xmlns:ns0='http://purl.org/dc/elements/1.1/' xmlns:ns1='http://schemas.openxmlformats.org/package/2006/metadata/core-properties' " w:xpath="/ns1:coreProperties[1]/ns0:subject[1]" w:storeItemID="{6C3C8BC8-F283-45AE-878A-BAB7291924A1}"/>
                                     <w:text/>
                                   </w:sdtPr>
+                                  <w:sdtEndPr/>
                                   <w:sdtContent>
                                     <w:r>
                                       <w:rPr>
@@ -9872,7 +9878,7 @@
           <v:shape id="_x0000_i1025" type="#_x0000_t75" style="width:454.05pt;height:286.35pt" o:ole="">
             <v:imagedata r:id="rId9" o:title=""/>
           </v:shape>
-          <o:OLEObject Type="Embed" ProgID="Visio.Drawing.15" ShapeID="_x0000_i1025" DrawAspect="Content" ObjectID="_1682169991" r:id="rId10"/>
+          <o:OLEObject Type="Embed" ProgID="Visio.Drawing.15" ShapeID="_x0000_i1025" DrawAspect="Content" ObjectID="_1682230781" r:id="rId10"/>
         </w:object>
       </w:r>
     </w:p>
@@ -29548,10 +29554,27 @@
     <w:p/>
     <w:p>
       <w:pPr>
-        <w:pStyle w:val="Titre2"/>
+        <w:pStyle w:val="Titre3"/>
       </w:pPr>
       <w:r>
-        <w:t>Sécurité du carnet de vol</w:t>
+        <w:t>Ajout d’images</w:t>
+      </w:r>
+    </w:p>
+    <w:p>
+      <w:r>
+        <w:t xml:space="preserve">L’utilisateur connecté a la possibilité d’enregistrer les images de son vol. Les images sont </w:t>
+      </w:r>
+      <w:r>
+        <w:t>stockées</w:t>
+      </w:r>
+      <w:r>
+        <w:t xml:space="preserve"> </w:t>
+      </w:r>
+      <w:r>
+        <w:t>sur le serveur et le lien de ces images est stocké dans la base de donnée</w:t>
+      </w:r>
+      <w:r>
+        <w:t>. L’utilisateur a la possibilité d’ajouter et de supprimer les images qu’il a importé sur le serveur à tout moment.</w:t>
       </w:r>
     </w:p>
     <w:p/>
@@ -29560,6 +29583,58 @@
         <w:pStyle w:val="Titre3"/>
       </w:pPr>
       <w:r>
+        <w:t>Suppression d’images</w:t>
+      </w:r>
+    </w:p>
+    <w:p>
+      <w:r>
+        <w:t xml:space="preserve">L’utilisateur connecté a la possibilité </w:t>
+      </w:r>
+      <w:r>
+        <w:t xml:space="preserve">de supprimer </w:t>
+      </w:r>
+      <w:r>
+        <w:t>les images de son vol</w:t>
+      </w:r>
+      <w:r>
+        <w:t xml:space="preserve"> enregistrée sur le serveur</w:t>
+      </w:r>
+      <w:r>
+        <w:t>.</w:t>
+      </w:r>
+      <w:r>
+        <w:t xml:space="preserve"> La suppression est faite avec un appel </w:t>
+      </w:r>
+      <w:r>
+        <w:t>Ajax</w:t>
+      </w:r>
+      <w:r>
+        <w:t xml:space="preserve"> et est sécurisée en </w:t>
+      </w:r>
+      <w:r>
+        <w:t>PHP</w:t>
+      </w:r>
+      <w:r>
+        <w:t>.</w:t>
+      </w:r>
+      <w:bookmarkStart w:id="30" w:name="_GoBack"/>
+      <w:bookmarkEnd w:id="30"/>
+    </w:p>
+    <w:p/>
+    <w:p>
+      <w:pPr>
+        <w:pStyle w:val="Titre2"/>
+      </w:pPr>
+      <w:r>
+        <w:t>Sécurité du carnet de vol</w:t>
+      </w:r>
+    </w:p>
+    <w:p/>
+    <w:p>
+      <w:pPr>
+        <w:pStyle w:val="Titre3"/>
+      </w:pPr>
+      <w:r>
         <w:t>Carnet personnel</w:t>
       </w:r>
     </w:p>
@@ -30112,6 +30187,7 @@
           <w:szCs w:val="21"/>
           <w:lang w:val="de-DE" w:eastAsia="fr-CH"/>
         </w:rPr>
+        <w:lastRenderedPageBreak/>
         <w:t>//</w:t>
       </w:r>
       <w:proofErr w:type="spellStart"/>
@@ -31066,7 +31142,6 @@
           <w:szCs w:val="21"/>
           <w:lang w:val="de-DE" w:eastAsia="fr-CH"/>
         </w:rPr>
-        <w:lastRenderedPageBreak/>
         <w:t>    </w:t>
       </w:r>
       <w:proofErr w:type="spellStart"/>
@@ -33331,23 +33406,23 @@
       <w:pPr>
         <w:pStyle w:val="Titre1"/>
       </w:pPr>
-      <w:bookmarkStart w:id="30" w:name="_Toc71018755"/>
+      <w:bookmarkStart w:id="31" w:name="_Toc71018755"/>
       <w:r>
         <w:t>Généralités concernant l’implémentation</w:t>
       </w:r>
-      <w:bookmarkEnd w:id="30"/>
+      <w:bookmarkEnd w:id="31"/>
     </w:p>
     <w:p/>
     <w:p>
       <w:pPr>
         <w:pStyle w:val="Titre2"/>
       </w:pPr>
-      <w:bookmarkStart w:id="31" w:name="_Toc71018756"/>
+      <w:bookmarkStart w:id="32" w:name="_Toc71018756"/>
       <w:r>
         <w:lastRenderedPageBreak/>
         <w:t>Base de données</w:t>
       </w:r>
-      <w:bookmarkEnd w:id="31"/>
+      <w:bookmarkEnd w:id="32"/>
     </w:p>
     <w:p>
       <w:r>
@@ -33391,8 +33466,6 @@
       <w:r>
         <w:t xml:space="preserve"> et expliqué par e-mail).</w:t>
       </w:r>
-      <w:bookmarkStart w:id="32" w:name="_GoBack"/>
-      <w:bookmarkEnd w:id="32"/>
     </w:p>
     <w:p/>
     <w:p>
@@ -43669,7 +43742,7 @@
         <w:szCs w:val="24"/>
         <w:lang w:val="fr-FR"/>
       </w:rPr>
-      <w:t>25</w:t>
+      <w:t>19</w:t>
     </w:r>
     <w:r>
       <w:rPr>
@@ -45251,7 +45324,7 @@
   <w:style w:type="paragraph" w:default="1" w:styleId="Normal">
     <w:name w:val="Normal"/>
     <w:qFormat/>
-    <w:rsid w:val="00890678"/>
+    <w:rsid w:val="002F0BA1"/>
   </w:style>
   <w:style w:type="paragraph" w:styleId="Titre1">
     <w:name w:val="heading 1"/>
@@ -46086,7 +46159,7 @@
 </file>
 
 <file path=customXml/itemProps2.xml><?xml version="1.0" encoding="utf-8"?>
-<ds:datastoreItem xmlns:ds="http://schemas.openxmlformats.org/officeDocument/2006/customXml" ds:itemID="{09B11813-6232-496F-B2FE-9F99EA3F3944}">
+<ds:datastoreItem xmlns:ds="http://schemas.openxmlformats.org/officeDocument/2006/customXml" ds:itemID="{DBC0DCA7-804A-45F3-B907-AABEFEA1852C}">
   <ds:schemaRefs>
     <ds:schemaRef ds:uri="http://schemas.openxmlformats.org/officeDocument/2006/bibliography"/>
   </ds:schemaRefs>

</xml_diff>